<commit_message>
Spring 22 Midterm  Data Dump
</commit_message>
<xml_diff>
--- a/JOL Reactivity 2.docx
+++ b/JOL Reactivity 2.docx
@@ -1,6 +1,6 @@
 
 <file path=word/document.xml><?xml version="1.0" encoding="utf-8"?>
-<w:document xmlns:wpc="http://schemas.microsoft.com/office/word/2010/wordprocessingCanvas" xmlns:cx="http://schemas.microsoft.com/office/drawing/2014/chartex" xmlns:cx1="http://schemas.microsoft.com/office/drawing/2015/9/8/chartex" xmlns:cx2="http://schemas.microsoft.com/office/drawing/2015/10/21/chartex" xmlns:cx3="http://schemas.microsoft.com/office/drawing/2016/5/9/chartex" xmlns:cx4="http://schemas.microsoft.com/office/drawing/2016/5/10/chartex" xmlns:cx5="http://schemas.microsoft.com/office/drawing/2016/5/11/chartex" xmlns:cx6="http://schemas.microsoft.com/office/drawing/2016/5/12/chartex" xmlns:cx7="http://schemas.microsoft.com/office/drawing/2016/5/13/chartex" xmlns:cx8="http://schemas.microsoft.com/office/drawing/2016/5/14/chartex" xmlns:mc="http://schemas.openxmlformats.org/markup-compatibility/2006" xmlns:aink="http://schemas.microsoft.com/office/drawing/2016/ink" xmlns:am3d="http://schemas.microsoft.com/office/drawing/2017/model3d" xmlns:o="urn:schemas-microsoft-com:office:office" xmlns:r="http://schemas.openxmlformats.org/officeDocument/2006/relationships" xmlns:m="http://schemas.openxmlformats.org/officeDocument/2006/math" xmlns:v="urn:schemas-microsoft-com:vml" xmlns:wp14="http://schemas.microsoft.com/office/word/2010/wordprocessingDrawing" xmlns:wp="http://schemas.openxmlformats.org/drawingml/2006/wordprocessingDrawing" xmlns:w10="urn:schemas-microsoft-com:office:word" xmlns:w="http://schemas.openxmlformats.org/wordprocessingml/2006/main" xmlns:w14="http://schemas.microsoft.com/office/word/2010/wordml" xmlns:w15="http://schemas.microsoft.com/office/word/2012/wordml" xmlns:w16cex="http://schemas.microsoft.com/office/word/2018/wordml/cex" xmlns:w16cid="http://schemas.microsoft.com/office/word/2016/wordml/cid" xmlns:w16="http://schemas.microsoft.com/office/word/2018/wordml" xmlns:w16se="http://schemas.microsoft.com/office/word/2015/wordml/symex" xmlns:wpg="http://schemas.microsoft.com/office/word/2010/wordprocessingGroup" xmlns:wpi="http://schemas.microsoft.com/office/word/2010/wordprocessingInk" xmlns:wne="http://schemas.microsoft.com/office/word/2006/wordml" xmlns:wps="http://schemas.microsoft.com/office/word/2010/wordprocessingShape" mc:Ignorable="w14 w15 w16se w16cid w16 w16cex wp14">
+<w:document xmlns:wpc="http://schemas.microsoft.com/office/word/2010/wordprocessingCanvas" xmlns:cx="http://schemas.microsoft.com/office/drawing/2014/chartex" xmlns:cx1="http://schemas.microsoft.com/office/drawing/2015/9/8/chartex" xmlns:cx2="http://schemas.microsoft.com/office/drawing/2015/10/21/chartex" xmlns:cx3="http://schemas.microsoft.com/office/drawing/2016/5/9/chartex" xmlns:cx4="http://schemas.microsoft.com/office/drawing/2016/5/10/chartex" xmlns:cx5="http://schemas.microsoft.com/office/drawing/2016/5/11/chartex" xmlns:cx6="http://schemas.microsoft.com/office/drawing/2016/5/12/chartex" xmlns:cx7="http://schemas.microsoft.com/office/drawing/2016/5/13/chartex" xmlns:cx8="http://schemas.microsoft.com/office/drawing/2016/5/14/chartex" xmlns:mc="http://schemas.openxmlformats.org/markup-compatibility/2006" xmlns:aink="http://schemas.microsoft.com/office/drawing/2016/ink" xmlns:am3d="http://schemas.microsoft.com/office/drawing/2017/model3d" xmlns:o="urn:schemas-microsoft-com:office:office" xmlns:r="http://schemas.openxmlformats.org/officeDocument/2006/relationships" xmlns:m="http://schemas.openxmlformats.org/officeDocument/2006/math" xmlns:v="urn:schemas-microsoft-com:vml" xmlns:wp14="http://schemas.microsoft.com/office/word/2010/wordprocessingDrawing" xmlns:wp="http://schemas.openxmlformats.org/drawingml/2006/wordprocessingDrawing" xmlns:w10="urn:schemas-microsoft-com:office:word" xmlns:w="http://schemas.openxmlformats.org/wordprocessingml/2006/main" xmlns:w14="http://schemas.microsoft.com/office/word/2010/wordml" xmlns:w15="http://schemas.microsoft.com/office/word/2012/wordml" xmlns:w16cex="http://schemas.microsoft.com/office/word/2018/wordml/cex" xmlns:w16cid="http://schemas.microsoft.com/office/word/2016/wordml/cid" xmlns:w16="http://schemas.microsoft.com/office/word/2018/wordml" xmlns:w16sdtdh="http://schemas.microsoft.com/office/word/2020/wordml/sdtdatahash" xmlns:w16se="http://schemas.microsoft.com/office/word/2015/wordml/symex" xmlns:wpg="http://schemas.microsoft.com/office/word/2010/wordprocessingGroup" xmlns:wpi="http://schemas.microsoft.com/office/word/2010/wordprocessingInk" xmlns:wne="http://schemas.microsoft.com/office/word/2006/wordml" xmlns:wps="http://schemas.microsoft.com/office/word/2010/wordprocessingShape" mc:Ignorable="w14 w15 w16se w16cid w16 w16cex w16sdtdh wp14">
   <w:body>
     <w:p>
       <w:pPr>
@@ -1383,7 +1383,23 @@
           <w:sz w:val="24"/>
           <w:szCs w:val="24"/>
         </w:rPr>
-        <w:t xml:space="preserve">., Janes, Rivers, &amp; </w:t>
+        <w:t xml:space="preserve">., </w:t>
+      </w:r>
+      <w:r>
+        <w:rPr>
+          <w:rFonts w:ascii="Times New Roman" w:hAnsi="Times New Roman" w:cs="Times New Roman"/>
+          <w:sz w:val="24"/>
+          <w:szCs w:val="24"/>
+        </w:rPr>
+        <w:t>Janes</w:t>
+      </w:r>
+      <w:r>
+        <w:rPr>
+          <w:rFonts w:ascii="Times New Roman" w:hAnsi="Times New Roman" w:cs="Times New Roman"/>
+          <w:sz w:val="24"/>
+          <w:szCs w:val="24"/>
+        </w:rPr>
+        <w:t xml:space="preserve">, Rivers, &amp; </w:t>
       </w:r>
       <w:proofErr w:type="spellStart"/>
       <w:r>
@@ -4138,6 +4154,7 @@
           <w:szCs w:val="24"/>
         </w:rPr>
       </w:pPr>
+      <w:commentRangeStart w:id="5"/>
       <w:r>
         <w:rPr>
           <w:rFonts w:ascii="Times New Roman" w:hAnsi="Times New Roman" w:cs="Times New Roman"/>
@@ -4147,6 +4164,13 @@
           <w:szCs w:val="24"/>
         </w:rPr>
         <w:t>Methods</w:t>
+      </w:r>
+      <w:commentRangeEnd w:id="5"/>
+      <w:r>
+        <w:rPr>
+          <w:rStyle w:val="CommentReference"/>
+        </w:rPr>
+        <w:commentReference w:id="5"/>
       </w:r>
     </w:p>
     <w:p>
@@ -4181,7 +4205,7 @@
           <w:szCs w:val="24"/>
         </w:rPr>
       </w:pPr>
-      <w:bookmarkStart w:id="5" w:name="_Hlk76719646"/>
+      <w:bookmarkStart w:id="6" w:name="_Hlk76719646"/>
       <w:r>
         <w:rPr>
           <w:rFonts w:ascii="Times New Roman" w:hAnsi="Times New Roman" w:cs="Times New Roman"/>
@@ -4701,7 +4725,7 @@
         <w:t>). All participants were native English speakers and reported normal or corrected vision.</w:t>
       </w:r>
     </w:p>
-    <w:bookmarkEnd w:id="5"/>
+    <w:bookmarkEnd w:id="6"/>
     <w:p>
       <w:pPr>
         <w:spacing w:after="0" w:line="480" w:lineRule="auto"/>
@@ -4734,7 +4758,7 @@
           <w:szCs w:val="24"/>
         </w:rPr>
       </w:pPr>
-      <w:bookmarkStart w:id="6" w:name="_Hlk76719722"/>
+      <w:bookmarkStart w:id="7" w:name="_Hlk76719722"/>
       <w:proofErr w:type="gramStart"/>
       <w:r>
         <w:rPr>
@@ -5787,7 +5811,7 @@
         <w:t xml:space="preserve"> of 40 study pairs and 10 buffer items.</w:t>
       </w:r>
     </w:p>
-    <w:bookmarkEnd w:id="6"/>
+    <w:bookmarkEnd w:id="7"/>
     <w:p>
       <w:pPr>
         <w:spacing w:after="0" w:line="480" w:lineRule="auto"/>
@@ -7122,7 +7146,7 @@
           <w:szCs w:val="24"/>
         </w:rPr>
       </w:pPr>
-      <w:bookmarkStart w:id="7" w:name="_Hlk76719873"/>
+      <w:bookmarkStart w:id="8" w:name="_Hlk76719873"/>
       <w:r>
         <w:rPr>
           <w:rFonts w:ascii="Times New Roman" w:hAnsi="Times New Roman" w:cs="Times New Roman"/>
@@ -7356,7 +7380,7 @@
         </w:rPr>
         <w:t>Additionally, f</w:t>
       </w:r>
-      <w:commentRangeStart w:id="8"/>
+      <w:commentRangeStart w:id="9"/>
       <w:r>
         <w:rPr>
           <w:rFonts w:ascii="Times New Roman" w:hAnsi="Times New Roman" w:cs="Times New Roman"/>
@@ -7381,12 +7405,12 @@
         </w:rPr>
         <w:t>non</w:t>
       </w:r>
-      <w:commentRangeEnd w:id="8"/>
+      <w:commentRangeEnd w:id="9"/>
       <w:r>
         <w:rPr>
           <w:rStyle w:val="CommentReference"/>
         </w:rPr>
-        <w:commentReference w:id="8"/>
+        <w:commentReference w:id="9"/>
       </w:r>
       <w:r>
         <w:rPr>
@@ -9223,7 +9247,7 @@
         </w:rPr>
         <w:t xml:space="preserve"> </w:t>
       </w:r>
-      <w:bookmarkStart w:id="9" w:name="_Hlk47706029"/>
+      <w:bookmarkStart w:id="10" w:name="_Hlk47706029"/>
       <w:r>
         <w:rPr>
           <w:rFonts w:ascii="Times New Roman" w:hAnsi="Times New Roman" w:cs="Times New Roman"/>
@@ -9232,7 +9256,7 @@
         </w:rPr>
         <w:t>≥</w:t>
       </w:r>
-      <w:bookmarkEnd w:id="9"/>
+      <w:bookmarkEnd w:id="10"/>
       <w:r>
         <w:rPr>
           <w:rFonts w:ascii="Times New Roman" w:hAnsi="Times New Roman" w:cs="Times New Roman"/>
@@ -11232,7 +11256,7 @@
         <w:t xml:space="preserve"> as mixed lists.</w:t>
       </w:r>
     </w:p>
-    <w:bookmarkEnd w:id="7"/>
+    <w:bookmarkEnd w:id="8"/>
     <w:p>
       <w:pPr>
         <w:spacing w:after="0" w:line="480" w:lineRule="auto"/>
@@ -11265,7 +11289,7 @@
           <w:szCs w:val="24"/>
         </w:rPr>
       </w:pPr>
-      <w:bookmarkStart w:id="10" w:name="_Hlk31990163"/>
+      <w:bookmarkStart w:id="11" w:name="_Hlk31990163"/>
       <w:r>
         <w:rPr>
           <w:rFonts w:ascii="Times New Roman" w:hAnsi="Times New Roman" w:cs="Times New Roman"/>
@@ -11274,7 +11298,7 @@
         </w:rPr>
         <w:tab/>
       </w:r>
-      <w:bookmarkStart w:id="11" w:name="_Hlk76719967"/>
+      <w:bookmarkStart w:id="12" w:name="_Hlk76719967"/>
       <w:r>
         <w:rPr>
           <w:rFonts w:ascii="Times New Roman" w:hAnsi="Times New Roman" w:cs="Times New Roman"/>
@@ -12025,8 +12049,8 @@
         <w:t xml:space="preserve"> Finally, consistent with Experiment 1, we included a frequency judgment group to serve as an additional point of comparison.</w:t>
       </w:r>
     </w:p>
-    <w:bookmarkEnd w:id="10"/>
     <w:bookmarkEnd w:id="11"/>
+    <w:bookmarkEnd w:id="12"/>
     <w:p>
       <w:pPr>
         <w:spacing w:after="0" w:line="480" w:lineRule="auto"/>
@@ -12076,7 +12100,7 @@
           <w:szCs w:val="24"/>
         </w:rPr>
       </w:pPr>
-      <w:bookmarkStart w:id="12" w:name="_Hlk76720077"/>
+      <w:bookmarkStart w:id="13" w:name="_Hlk76720077"/>
       <w:r>
         <w:rPr>
           <w:rFonts w:ascii="Times New Roman" w:hAnsi="Times New Roman" w:cs="Times New Roman"/>
@@ -12300,1032 +12324,6 @@
           <w:szCs w:val="24"/>
         </w:rPr>
         <w:t>Finally, frequency judgments should again display reactivity patterns that mimic those found for JOLs.</w:t>
-      </w:r>
-    </w:p>
-    <w:bookmarkEnd w:id="12"/>
-    <w:p>
-      <w:pPr>
-        <w:spacing w:after="0" w:line="480" w:lineRule="auto"/>
-        <w:jc w:val="center"/>
-        <w:rPr>
-          <w:rFonts w:ascii="Times New Roman" w:hAnsi="Times New Roman" w:cs="Times New Roman"/>
-          <w:b/>
-          <w:bCs/>
-          <w:sz w:val="24"/>
-          <w:szCs w:val="24"/>
-        </w:rPr>
-      </w:pPr>
-      <w:r>
-        <w:rPr>
-          <w:rFonts w:ascii="Times New Roman" w:hAnsi="Times New Roman" w:cs="Times New Roman"/>
-          <w:b/>
-          <w:bCs/>
-          <w:sz w:val="24"/>
-          <w:szCs w:val="24"/>
-        </w:rPr>
-        <w:t>Methods</w:t>
-      </w:r>
-    </w:p>
-    <w:p>
-      <w:pPr>
-        <w:spacing w:after="0" w:line="480" w:lineRule="auto"/>
-        <w:rPr>
-          <w:rFonts w:ascii="Times New Roman" w:hAnsi="Times New Roman" w:cs="Times New Roman"/>
-          <w:b/>
-          <w:bCs/>
-          <w:sz w:val="24"/>
-          <w:szCs w:val="24"/>
-        </w:rPr>
-      </w:pPr>
-      <w:r>
-        <w:rPr>
-          <w:rFonts w:ascii="Times New Roman" w:hAnsi="Times New Roman" w:cs="Times New Roman"/>
-          <w:b/>
-          <w:bCs/>
-          <w:sz w:val="24"/>
-          <w:szCs w:val="24"/>
-        </w:rPr>
-        <w:lastRenderedPageBreak/>
-        <w:t>Participants</w:t>
-      </w:r>
-    </w:p>
-    <w:p>
-      <w:pPr>
-        <w:spacing w:after="0" w:line="480" w:lineRule="auto"/>
-        <w:ind w:firstLine="720"/>
-        <w:rPr>
-          <w:rFonts w:ascii="Times New Roman" w:hAnsi="Times New Roman" w:cs="Times New Roman"/>
-          <w:sz w:val="24"/>
-          <w:szCs w:val="24"/>
-        </w:rPr>
-      </w:pPr>
-      <w:r>
-        <w:rPr>
-          <w:rFonts w:ascii="Times New Roman" w:hAnsi="Times New Roman" w:cs="Times New Roman"/>
-          <w:sz w:val="24"/>
-          <w:szCs w:val="24"/>
-        </w:rPr>
-        <w:t xml:space="preserve">Experiment </w:t>
-      </w:r>
-      <w:r>
-        <w:rPr>
-          <w:rFonts w:ascii="Times New Roman" w:hAnsi="Times New Roman" w:cs="Times New Roman"/>
-          <w:sz w:val="24"/>
-          <w:szCs w:val="24"/>
-        </w:rPr>
-        <w:t>2</w:t>
-      </w:r>
-      <w:r>
-        <w:rPr>
-          <w:rFonts w:ascii="Times New Roman" w:hAnsi="Times New Roman" w:cs="Times New Roman"/>
-          <w:sz w:val="24"/>
-          <w:szCs w:val="24"/>
-        </w:rPr>
-        <w:t xml:space="preserve"> </w:t>
-      </w:r>
-      <w:r>
-        <w:rPr>
-          <w:rFonts w:ascii="Times New Roman" w:hAnsi="Times New Roman" w:cs="Times New Roman"/>
-          <w:sz w:val="24"/>
-          <w:szCs w:val="24"/>
-        </w:rPr>
-        <w:t>followed</w:t>
-      </w:r>
-      <w:r>
-        <w:rPr>
-          <w:rFonts w:ascii="Times New Roman" w:hAnsi="Times New Roman" w:cs="Times New Roman"/>
-          <w:sz w:val="24"/>
-          <w:szCs w:val="24"/>
-        </w:rPr>
-        <w:t xml:space="preserve"> the same design used in Experiment </w:t>
-      </w:r>
-      <w:r>
-        <w:rPr>
-          <w:rFonts w:ascii="Times New Roman" w:hAnsi="Times New Roman" w:cs="Times New Roman"/>
-          <w:sz w:val="24"/>
-          <w:szCs w:val="24"/>
-        </w:rPr>
-        <w:t>1</w:t>
-      </w:r>
-      <w:r>
-        <w:rPr>
-          <w:rFonts w:ascii="Times New Roman" w:hAnsi="Times New Roman" w:cs="Times New Roman"/>
-          <w:sz w:val="24"/>
-          <w:szCs w:val="24"/>
-        </w:rPr>
-        <w:t xml:space="preserve">. A total of </w:t>
-      </w:r>
-      <w:r>
-        <w:rPr>
-          <w:rFonts w:ascii="Times New Roman" w:hAnsi="Times New Roman" w:cs="Times New Roman"/>
-          <w:sz w:val="24"/>
-          <w:szCs w:val="24"/>
-          <w:highlight w:val="yellow"/>
-        </w:rPr>
-        <w:t>XX</w:t>
-      </w:r>
-      <w:r>
-        <w:rPr>
-          <w:rFonts w:ascii="Times New Roman" w:hAnsi="Times New Roman" w:cs="Times New Roman"/>
-          <w:sz w:val="24"/>
-          <w:szCs w:val="24"/>
-        </w:rPr>
-        <w:t xml:space="preserve"> participants </w:t>
-      </w:r>
-      <w:r>
-        <w:rPr>
-          <w:rFonts w:ascii="Times New Roman" w:hAnsi="Times New Roman" w:cs="Times New Roman"/>
-          <w:sz w:val="24"/>
-          <w:szCs w:val="24"/>
-        </w:rPr>
-        <w:t>were</w:t>
-      </w:r>
-      <w:r>
-        <w:rPr>
-          <w:rFonts w:ascii="Times New Roman" w:hAnsi="Times New Roman" w:cs="Times New Roman"/>
-          <w:sz w:val="24"/>
-          <w:szCs w:val="24"/>
-        </w:rPr>
-        <w:t xml:space="preserve"> recruited from the University of Southern Mississippi psychology research pool and </w:t>
-      </w:r>
-      <w:r>
-        <w:rPr>
-          <w:rFonts w:ascii="Times New Roman" w:hAnsi="Times New Roman" w:cs="Times New Roman"/>
-          <w:sz w:val="24"/>
-          <w:szCs w:val="24"/>
-        </w:rPr>
-        <w:t xml:space="preserve">completed the study online in exchange for </w:t>
-      </w:r>
-      <w:r>
-        <w:rPr>
-          <w:rFonts w:ascii="Times New Roman" w:hAnsi="Times New Roman" w:cs="Times New Roman"/>
-          <w:sz w:val="24"/>
-          <w:szCs w:val="24"/>
-        </w:rPr>
-        <w:t xml:space="preserve">partial </w:t>
-      </w:r>
-      <w:r>
-        <w:rPr>
-          <w:rFonts w:ascii="Times New Roman" w:hAnsi="Times New Roman" w:cs="Times New Roman"/>
-          <w:sz w:val="24"/>
-          <w:szCs w:val="24"/>
-        </w:rPr>
-        <w:t>course credit</w:t>
-      </w:r>
-      <w:r>
-        <w:rPr>
-          <w:rFonts w:ascii="Times New Roman" w:hAnsi="Times New Roman" w:cs="Times New Roman"/>
-          <w:sz w:val="24"/>
-          <w:szCs w:val="24"/>
-        </w:rPr>
-        <w:t xml:space="preserve">. </w:t>
-      </w:r>
-      <w:r>
-        <w:rPr>
-          <w:rFonts w:ascii="Times New Roman" w:hAnsi="Times New Roman" w:cs="Times New Roman"/>
-          <w:sz w:val="24"/>
-          <w:szCs w:val="24"/>
-        </w:rPr>
-        <w:t xml:space="preserve">Because backward pairs generally show smaller recall effects relative to forward pairs (e.g., </w:t>
-      </w:r>
-      <w:proofErr w:type="spellStart"/>
-      <w:r>
-        <w:rPr>
-          <w:rFonts w:ascii="Times New Roman" w:hAnsi="Times New Roman" w:cs="Times New Roman"/>
-          <w:sz w:val="24"/>
-          <w:szCs w:val="24"/>
-        </w:rPr>
-        <w:t>Koriat</w:t>
-      </w:r>
-      <w:proofErr w:type="spellEnd"/>
-      <w:r>
-        <w:rPr>
-          <w:rFonts w:ascii="Times New Roman" w:hAnsi="Times New Roman" w:cs="Times New Roman"/>
-          <w:sz w:val="24"/>
-          <w:szCs w:val="24"/>
-        </w:rPr>
-        <w:t xml:space="preserve"> &amp; Bjork, 2005; Maxwell &amp; Huff, </w:t>
-      </w:r>
-      <w:r>
-        <w:rPr>
-          <w:rFonts w:ascii="Times New Roman" w:hAnsi="Times New Roman" w:cs="Times New Roman"/>
-          <w:sz w:val="24"/>
-          <w:szCs w:val="24"/>
-        </w:rPr>
-        <w:t>2021</w:t>
-      </w:r>
-      <w:r>
-        <w:rPr>
-          <w:rFonts w:ascii="Times New Roman" w:hAnsi="Times New Roman" w:cs="Times New Roman"/>
-          <w:sz w:val="24"/>
-          <w:szCs w:val="24"/>
-        </w:rPr>
-        <w:t xml:space="preserve">), </w:t>
-      </w:r>
-      <w:r>
-        <w:rPr>
-          <w:rFonts w:ascii="Times New Roman" w:hAnsi="Times New Roman" w:cs="Times New Roman"/>
-          <w:sz w:val="24"/>
-          <w:szCs w:val="24"/>
-        </w:rPr>
-        <w:t>we</w:t>
-      </w:r>
-      <w:r>
-        <w:rPr>
-          <w:rFonts w:ascii="Times New Roman" w:hAnsi="Times New Roman" w:cs="Times New Roman"/>
-          <w:sz w:val="24"/>
-          <w:szCs w:val="24"/>
-        </w:rPr>
-        <w:t xml:space="preserve"> increased </w:t>
-      </w:r>
-      <w:r>
-        <w:rPr>
-          <w:rFonts w:ascii="Times New Roman" w:hAnsi="Times New Roman" w:cs="Times New Roman"/>
-          <w:sz w:val="24"/>
-          <w:szCs w:val="24"/>
-        </w:rPr>
-        <w:t xml:space="preserve">participant recruitment </w:t>
-      </w:r>
-      <w:r>
-        <w:rPr>
-          <w:rFonts w:ascii="Times New Roman" w:hAnsi="Times New Roman" w:cs="Times New Roman"/>
-          <w:sz w:val="24"/>
-          <w:szCs w:val="24"/>
-        </w:rPr>
-        <w:t xml:space="preserve">relative to Experiment </w:t>
-      </w:r>
-      <w:r>
-        <w:rPr>
-          <w:rFonts w:ascii="Times New Roman" w:hAnsi="Times New Roman" w:cs="Times New Roman"/>
-          <w:sz w:val="24"/>
-          <w:szCs w:val="24"/>
-        </w:rPr>
-        <w:t>1</w:t>
-      </w:r>
-      <w:r>
-        <w:rPr>
-          <w:rFonts w:ascii="Times New Roman" w:hAnsi="Times New Roman" w:cs="Times New Roman"/>
-          <w:sz w:val="24"/>
-          <w:szCs w:val="24"/>
-        </w:rPr>
-        <w:t>. Accordingly, a</w:t>
-      </w:r>
-      <w:r>
-        <w:rPr>
-          <w:rFonts w:ascii="Times New Roman" w:hAnsi="Times New Roman" w:cs="Times New Roman"/>
-          <w:sz w:val="24"/>
-          <w:szCs w:val="24"/>
-        </w:rPr>
-        <w:t xml:space="preserve">n a priori power analysis conducted </w:t>
-      </w:r>
-      <w:r>
-        <w:rPr>
-          <w:rFonts w:ascii="Times New Roman" w:hAnsi="Times New Roman" w:cs="Times New Roman"/>
-          <w:sz w:val="24"/>
-          <w:szCs w:val="24"/>
-        </w:rPr>
-        <w:t>with</w:t>
-      </w:r>
-      <w:r>
-        <w:rPr>
-          <w:rFonts w:ascii="Times New Roman" w:hAnsi="Times New Roman" w:cs="Times New Roman"/>
-          <w:sz w:val="24"/>
-          <w:szCs w:val="24"/>
-        </w:rPr>
-        <w:t xml:space="preserve"> </w:t>
-      </w:r>
-      <w:r>
-        <w:rPr>
-          <w:rFonts w:ascii="Times New Roman" w:hAnsi="Times New Roman" w:cs="Times New Roman"/>
-          <w:i/>
-          <w:iCs/>
-          <w:sz w:val="24"/>
-          <w:szCs w:val="24"/>
-        </w:rPr>
-        <w:t>G*Power 3.1</w:t>
-      </w:r>
-      <w:r>
-        <w:rPr>
-          <w:rFonts w:ascii="Times New Roman" w:hAnsi="Times New Roman" w:cs="Times New Roman"/>
-          <w:sz w:val="24"/>
-          <w:szCs w:val="24"/>
-        </w:rPr>
-        <w:t xml:space="preserve"> indicated </w:t>
-      </w:r>
-      <w:r>
-        <w:rPr>
-          <w:rFonts w:ascii="Times New Roman" w:hAnsi="Times New Roman" w:cs="Times New Roman"/>
-          <w:sz w:val="24"/>
-          <w:szCs w:val="24"/>
-        </w:rPr>
-        <w:t xml:space="preserve">that this </w:t>
-      </w:r>
-      <w:r>
-        <w:rPr>
-          <w:rFonts w:ascii="Times New Roman" w:hAnsi="Times New Roman" w:cs="Times New Roman"/>
-          <w:sz w:val="24"/>
-          <w:szCs w:val="24"/>
-        </w:rPr>
-        <w:t xml:space="preserve">provided </w:t>
-      </w:r>
-      <w:r>
-        <w:rPr>
-          <w:rFonts w:ascii="Times New Roman" w:hAnsi="Times New Roman" w:cs="Times New Roman"/>
-          <w:sz w:val="24"/>
-          <w:szCs w:val="24"/>
-        </w:rPr>
-        <w:t xml:space="preserve">a sufficient sample size </w:t>
-      </w:r>
-      <w:r>
-        <w:rPr>
-          <w:rFonts w:ascii="Times New Roman" w:hAnsi="Times New Roman" w:cs="Times New Roman"/>
-          <w:sz w:val="24"/>
-          <w:szCs w:val="24"/>
-        </w:rPr>
-        <w:t>for detecting</w:t>
-      </w:r>
-      <w:r>
-        <w:rPr>
-          <w:rFonts w:ascii="Times New Roman" w:hAnsi="Times New Roman" w:cs="Times New Roman"/>
-          <w:sz w:val="24"/>
-          <w:szCs w:val="24"/>
-        </w:rPr>
-        <w:t xml:space="preserve"> </w:t>
-      </w:r>
-      <w:r>
-        <w:rPr>
-          <w:rFonts w:ascii="Times New Roman" w:hAnsi="Times New Roman" w:cs="Times New Roman"/>
-          <w:sz w:val="24"/>
-          <w:szCs w:val="24"/>
-        </w:rPr>
-        <w:t xml:space="preserve">small effects and interactions, </w:t>
-      </w:r>
-      <w:r>
-        <w:rPr>
-          <w:rFonts w:ascii="Times New Roman" w:hAnsi="Times New Roman" w:cs="Times New Roman"/>
-          <w:i/>
-          <w:iCs/>
-          <w:sz w:val="24"/>
-          <w:szCs w:val="24"/>
-        </w:rPr>
-        <w:t>d</w:t>
-      </w:r>
-      <w:r>
-        <w:rPr>
-          <w:rFonts w:ascii="Times New Roman" w:hAnsi="Times New Roman" w:cs="Times New Roman"/>
-          <w:sz w:val="24"/>
-          <w:szCs w:val="24"/>
-        </w:rPr>
-        <w:t xml:space="preserve"> = 0.</w:t>
-      </w:r>
-      <w:r>
-        <w:rPr>
-          <w:rFonts w:ascii="Times New Roman" w:hAnsi="Times New Roman" w:cs="Times New Roman"/>
-          <w:sz w:val="24"/>
-          <w:szCs w:val="24"/>
-        </w:rPr>
-        <w:t>25</w:t>
-      </w:r>
-      <w:r>
-        <w:rPr>
-          <w:rFonts w:ascii="Times New Roman" w:hAnsi="Times New Roman" w:cs="Times New Roman"/>
-          <w:sz w:val="24"/>
-          <w:szCs w:val="24"/>
-        </w:rPr>
-        <w:t>.</w:t>
-      </w:r>
-      <w:r>
-        <w:rPr>
-          <w:rFonts w:ascii="Times New Roman" w:hAnsi="Times New Roman" w:cs="Times New Roman"/>
-          <w:sz w:val="24"/>
-          <w:szCs w:val="24"/>
-        </w:rPr>
-        <w:t xml:space="preserve"> </w:t>
-      </w:r>
-      <w:r>
-        <w:rPr>
-          <w:rFonts w:ascii="Times New Roman" w:hAnsi="Times New Roman" w:cs="Times New Roman"/>
-          <w:sz w:val="24"/>
-          <w:szCs w:val="24"/>
-        </w:rPr>
-        <w:t xml:space="preserve">Participants </w:t>
-      </w:r>
-      <w:r>
-        <w:rPr>
-          <w:rFonts w:ascii="Times New Roman" w:hAnsi="Times New Roman" w:cs="Times New Roman"/>
-          <w:sz w:val="24"/>
-          <w:szCs w:val="24"/>
-        </w:rPr>
-        <w:t>wer</w:t>
-      </w:r>
-      <w:r>
-        <w:rPr>
-          <w:rFonts w:ascii="Times New Roman" w:hAnsi="Times New Roman" w:cs="Times New Roman"/>
-          <w:sz w:val="24"/>
-          <w:szCs w:val="24"/>
-        </w:rPr>
-        <w:t xml:space="preserve">e randomly assigned to </w:t>
-      </w:r>
-      <w:r>
-        <w:rPr>
-          <w:rFonts w:ascii="Times New Roman" w:hAnsi="Times New Roman" w:cs="Times New Roman"/>
-          <w:sz w:val="24"/>
-          <w:szCs w:val="24"/>
-        </w:rPr>
-        <w:t>one</w:t>
-      </w:r>
-      <w:r>
-        <w:rPr>
-          <w:rFonts w:ascii="Times New Roman" w:hAnsi="Times New Roman" w:cs="Times New Roman"/>
-          <w:sz w:val="24"/>
-          <w:szCs w:val="24"/>
-        </w:rPr>
-        <w:t xml:space="preserve"> of </w:t>
-      </w:r>
-      <w:r>
-        <w:rPr>
-          <w:rFonts w:ascii="Times New Roman" w:hAnsi="Times New Roman" w:cs="Times New Roman"/>
-          <w:sz w:val="24"/>
-          <w:szCs w:val="24"/>
-        </w:rPr>
-        <w:t>six</w:t>
-      </w:r>
-      <w:r>
-        <w:rPr>
-          <w:rFonts w:ascii="Times New Roman" w:hAnsi="Times New Roman" w:cs="Times New Roman"/>
-          <w:sz w:val="24"/>
-          <w:szCs w:val="24"/>
-        </w:rPr>
-        <w:t xml:space="preserve"> groups (the mixed JOL group, </w:t>
-      </w:r>
-      <w:r>
-        <w:rPr>
-          <w:rFonts w:ascii="Times New Roman" w:hAnsi="Times New Roman" w:cs="Times New Roman"/>
-          <w:sz w:val="24"/>
-          <w:szCs w:val="24"/>
-        </w:rPr>
-        <w:t xml:space="preserve">the mixed frequency group, </w:t>
-      </w:r>
-      <w:r>
-        <w:rPr>
-          <w:rFonts w:ascii="Times New Roman" w:hAnsi="Times New Roman" w:cs="Times New Roman"/>
-          <w:sz w:val="24"/>
-          <w:szCs w:val="24"/>
-        </w:rPr>
-        <w:t xml:space="preserve">the mixed no-JOL group, the pure backward JOL group, </w:t>
-      </w:r>
-      <w:r>
-        <w:rPr>
-          <w:rFonts w:ascii="Times New Roman" w:hAnsi="Times New Roman" w:cs="Times New Roman"/>
-          <w:sz w:val="24"/>
-          <w:szCs w:val="24"/>
-        </w:rPr>
-        <w:t xml:space="preserve">the pure backward frequency group, </w:t>
-      </w:r>
-      <w:r>
-        <w:rPr>
-          <w:rFonts w:ascii="Times New Roman" w:hAnsi="Times New Roman" w:cs="Times New Roman"/>
-          <w:sz w:val="24"/>
-          <w:szCs w:val="24"/>
-        </w:rPr>
-        <w:t>and the pure backward no-JOL group</w:t>
-      </w:r>
-      <w:r>
-        <w:rPr>
-          <w:rFonts w:ascii="Times New Roman" w:hAnsi="Times New Roman" w:cs="Times New Roman"/>
-          <w:sz w:val="24"/>
-          <w:szCs w:val="24"/>
-        </w:rPr>
-        <w:t xml:space="preserve">; </w:t>
-      </w:r>
-      <w:r>
-        <w:rPr>
-          <w:rFonts w:ascii="Times New Roman" w:hAnsi="Times New Roman" w:cs="Times New Roman"/>
-          <w:i/>
-          <w:iCs/>
-          <w:sz w:val="24"/>
-          <w:szCs w:val="24"/>
-        </w:rPr>
-        <w:t>n</w:t>
-      </w:r>
-      <w:r>
-        <w:rPr>
-          <w:rFonts w:ascii="Times New Roman" w:hAnsi="Times New Roman" w:cs="Times New Roman"/>
-          <w:sz w:val="24"/>
-          <w:szCs w:val="24"/>
-        </w:rPr>
-        <w:t xml:space="preserve">s are reported in </w:t>
-      </w:r>
-      <w:r>
-        <w:rPr>
-          <w:rFonts w:ascii="Times New Roman" w:hAnsi="Times New Roman" w:cs="Times New Roman"/>
-          <w:sz w:val="24"/>
-          <w:szCs w:val="24"/>
-        </w:rPr>
-        <w:t xml:space="preserve">Table </w:t>
-      </w:r>
-      <w:r>
-        <w:rPr>
-          <w:rFonts w:ascii="Times New Roman" w:hAnsi="Times New Roman" w:cs="Times New Roman"/>
-          <w:sz w:val="24"/>
-          <w:szCs w:val="24"/>
-        </w:rPr>
-        <w:t>1</w:t>
-      </w:r>
-      <w:r>
-        <w:rPr>
-          <w:rFonts w:ascii="Times New Roman" w:hAnsi="Times New Roman" w:cs="Times New Roman"/>
-          <w:sz w:val="24"/>
-          <w:szCs w:val="24"/>
-        </w:rPr>
-        <w:t>).</w:t>
-      </w:r>
-      <w:r>
-        <w:rPr>
-          <w:rFonts w:ascii="Times New Roman" w:hAnsi="Times New Roman" w:cs="Times New Roman"/>
-          <w:sz w:val="24"/>
-          <w:szCs w:val="24"/>
-        </w:rPr>
-        <w:t xml:space="preserve"> </w:t>
-      </w:r>
-      <w:r>
-        <w:rPr>
-          <w:rFonts w:ascii="Times New Roman" w:hAnsi="Times New Roman" w:cs="Times New Roman"/>
-          <w:sz w:val="24"/>
-          <w:szCs w:val="24"/>
-        </w:rPr>
-        <w:t xml:space="preserve">For comparison purposes, the </w:t>
-      </w:r>
-      <w:r>
-        <w:rPr>
-          <w:rFonts w:ascii="Times New Roman" w:hAnsi="Times New Roman" w:cs="Times New Roman"/>
-          <w:sz w:val="24"/>
-          <w:szCs w:val="24"/>
-        </w:rPr>
-        <w:t xml:space="preserve">three </w:t>
-      </w:r>
-      <w:r>
-        <w:rPr>
-          <w:rFonts w:ascii="Times New Roman" w:hAnsi="Times New Roman" w:cs="Times New Roman"/>
-          <w:sz w:val="24"/>
-          <w:szCs w:val="24"/>
-        </w:rPr>
-        <w:t xml:space="preserve">pure unrelated </w:t>
-      </w:r>
-      <w:r>
-        <w:rPr>
-          <w:rFonts w:ascii="Times New Roman" w:hAnsi="Times New Roman" w:cs="Times New Roman"/>
-          <w:sz w:val="24"/>
-          <w:szCs w:val="24"/>
-        </w:rPr>
-        <w:t>groups (</w:t>
-      </w:r>
-      <w:r>
-        <w:rPr>
-          <w:rFonts w:ascii="Times New Roman" w:hAnsi="Times New Roman" w:cs="Times New Roman"/>
-          <w:sz w:val="24"/>
-          <w:szCs w:val="24"/>
-        </w:rPr>
-        <w:t>JO</w:t>
-      </w:r>
-      <w:r>
-        <w:rPr>
-          <w:rFonts w:ascii="Times New Roman" w:hAnsi="Times New Roman" w:cs="Times New Roman"/>
-          <w:sz w:val="24"/>
-          <w:szCs w:val="24"/>
-        </w:rPr>
-        <w:t xml:space="preserve">L, frequency judgment, </w:t>
-      </w:r>
-      <w:r>
-        <w:rPr>
-          <w:rFonts w:ascii="Times New Roman" w:hAnsi="Times New Roman" w:cs="Times New Roman"/>
-          <w:sz w:val="24"/>
-          <w:szCs w:val="24"/>
-        </w:rPr>
-        <w:t>and no-JOL</w:t>
-      </w:r>
-      <w:r>
-        <w:rPr>
-          <w:rFonts w:ascii="Times New Roman" w:hAnsi="Times New Roman" w:cs="Times New Roman"/>
-          <w:sz w:val="24"/>
-          <w:szCs w:val="24"/>
-        </w:rPr>
-        <w:t>)</w:t>
-      </w:r>
-      <w:r>
-        <w:rPr>
-          <w:rFonts w:ascii="Times New Roman" w:hAnsi="Times New Roman" w:cs="Times New Roman"/>
-          <w:sz w:val="24"/>
-          <w:szCs w:val="24"/>
-        </w:rPr>
-        <w:t xml:space="preserve"> from Experiment </w:t>
-      </w:r>
-      <w:r>
-        <w:rPr>
-          <w:rFonts w:ascii="Times New Roman" w:hAnsi="Times New Roman" w:cs="Times New Roman"/>
-          <w:sz w:val="24"/>
-          <w:szCs w:val="24"/>
-        </w:rPr>
-        <w:t>1</w:t>
-      </w:r>
-      <w:r>
-        <w:rPr>
-          <w:rFonts w:ascii="Times New Roman" w:hAnsi="Times New Roman" w:cs="Times New Roman"/>
-          <w:sz w:val="24"/>
-          <w:szCs w:val="24"/>
-        </w:rPr>
-        <w:t xml:space="preserve"> </w:t>
-      </w:r>
-      <w:r>
-        <w:rPr>
-          <w:rFonts w:ascii="Times New Roman" w:hAnsi="Times New Roman" w:cs="Times New Roman"/>
-          <w:sz w:val="24"/>
-          <w:szCs w:val="24"/>
-        </w:rPr>
-        <w:t>served</w:t>
-      </w:r>
-      <w:r>
-        <w:rPr>
-          <w:rFonts w:ascii="Times New Roman" w:hAnsi="Times New Roman" w:cs="Times New Roman"/>
-          <w:sz w:val="24"/>
-          <w:szCs w:val="24"/>
-        </w:rPr>
-        <w:t xml:space="preserve"> as </w:t>
-      </w:r>
-      <w:r>
-        <w:rPr>
-          <w:rFonts w:ascii="Times New Roman" w:hAnsi="Times New Roman" w:cs="Times New Roman"/>
-          <w:sz w:val="24"/>
-          <w:szCs w:val="24"/>
-        </w:rPr>
-        <w:t xml:space="preserve">pure list </w:t>
-      </w:r>
-      <w:r>
-        <w:rPr>
-          <w:rFonts w:ascii="Times New Roman" w:hAnsi="Times New Roman" w:cs="Times New Roman"/>
-          <w:sz w:val="24"/>
-          <w:szCs w:val="24"/>
-        </w:rPr>
-        <w:t>comparison groups for unrelated pairs.</w:t>
-      </w:r>
-    </w:p>
-    <w:p>
-      <w:pPr>
-        <w:spacing w:after="0" w:line="480" w:lineRule="auto"/>
-        <w:rPr>
-          <w:rFonts w:ascii="Times New Roman" w:hAnsi="Times New Roman" w:cs="Times New Roman"/>
-          <w:b/>
-          <w:bCs/>
-          <w:sz w:val="24"/>
-          <w:szCs w:val="24"/>
-        </w:rPr>
-      </w:pPr>
-      <w:r>
-        <w:rPr>
-          <w:rFonts w:ascii="Times New Roman" w:hAnsi="Times New Roman" w:cs="Times New Roman"/>
-          <w:b/>
-          <w:bCs/>
-          <w:sz w:val="24"/>
-          <w:szCs w:val="24"/>
-        </w:rPr>
-        <w:t>Materials</w:t>
-      </w:r>
-    </w:p>
-    <w:p>
-      <w:pPr>
-        <w:spacing w:after="0" w:line="480" w:lineRule="auto"/>
-        <w:ind w:firstLine="720"/>
-        <w:rPr>
-          <w:rFonts w:ascii="Times New Roman" w:hAnsi="Times New Roman" w:cs="Times New Roman"/>
-          <w:sz w:val="24"/>
-          <w:szCs w:val="24"/>
-        </w:rPr>
-      </w:pPr>
-      <w:r>
-        <w:rPr>
-          <w:rFonts w:ascii="Times New Roman" w:hAnsi="Times New Roman" w:cs="Times New Roman"/>
-          <w:sz w:val="24"/>
-          <w:szCs w:val="24"/>
-        </w:rPr>
-        <w:t xml:space="preserve">Experiment </w:t>
-      </w:r>
-      <w:r>
-        <w:rPr>
-          <w:rFonts w:ascii="Times New Roman" w:hAnsi="Times New Roman" w:cs="Times New Roman"/>
-          <w:sz w:val="24"/>
-          <w:szCs w:val="24"/>
-        </w:rPr>
-        <w:t>2</w:t>
-      </w:r>
-      <w:r>
-        <w:rPr>
-          <w:rFonts w:ascii="Times New Roman" w:hAnsi="Times New Roman" w:cs="Times New Roman"/>
-          <w:sz w:val="24"/>
-          <w:szCs w:val="24"/>
-        </w:rPr>
-        <w:t xml:space="preserve"> used the same study lists as the previous experiment</w:t>
-      </w:r>
-      <w:r>
-        <w:rPr>
-          <w:rFonts w:ascii="Times New Roman" w:hAnsi="Times New Roman" w:cs="Times New Roman"/>
-          <w:sz w:val="24"/>
-          <w:szCs w:val="24"/>
-        </w:rPr>
-        <w:t xml:space="preserve">, with the following modifications. </w:t>
-      </w:r>
-      <w:r>
-        <w:rPr>
-          <w:rFonts w:ascii="Times New Roman" w:hAnsi="Times New Roman" w:cs="Times New Roman"/>
-          <w:sz w:val="24"/>
-          <w:szCs w:val="24"/>
-        </w:rPr>
-        <w:t>First, w</w:t>
-      </w:r>
-      <w:r>
-        <w:rPr>
-          <w:rFonts w:ascii="Times New Roman" w:hAnsi="Times New Roman" w:cs="Times New Roman"/>
-          <w:sz w:val="24"/>
-          <w:szCs w:val="24"/>
-        </w:rPr>
-        <w:t xml:space="preserve">hile the same unrelated word pairs that were used in the previous experiment </w:t>
-      </w:r>
-      <w:r>
-        <w:rPr>
-          <w:rFonts w:ascii="Times New Roman" w:hAnsi="Times New Roman" w:cs="Times New Roman"/>
-          <w:sz w:val="24"/>
-          <w:szCs w:val="24"/>
-        </w:rPr>
-        <w:t>were</w:t>
-      </w:r>
-      <w:r>
-        <w:rPr>
-          <w:rFonts w:ascii="Times New Roman" w:hAnsi="Times New Roman" w:cs="Times New Roman"/>
-          <w:sz w:val="24"/>
-          <w:szCs w:val="24"/>
-        </w:rPr>
-        <w:t xml:space="preserve"> retained, the forward associates </w:t>
-      </w:r>
-      <w:r>
-        <w:rPr>
-          <w:rFonts w:ascii="Times New Roman" w:hAnsi="Times New Roman" w:cs="Times New Roman"/>
-          <w:sz w:val="24"/>
-          <w:szCs w:val="24"/>
-        </w:rPr>
-        <w:t>were</w:t>
-      </w:r>
-      <w:r>
-        <w:rPr>
-          <w:rFonts w:ascii="Times New Roman" w:hAnsi="Times New Roman" w:cs="Times New Roman"/>
-          <w:sz w:val="24"/>
-          <w:szCs w:val="24"/>
-        </w:rPr>
-        <w:t xml:space="preserve"> replaced with backward associates (e.g., butter-peanut)</w:t>
-      </w:r>
-      <w:r>
-        <w:rPr>
-          <w:rFonts w:ascii="Times New Roman" w:hAnsi="Times New Roman" w:cs="Times New Roman"/>
-          <w:sz w:val="24"/>
-          <w:szCs w:val="24"/>
-        </w:rPr>
-        <w:t>. This pair type is</w:t>
-      </w:r>
-      <w:r>
-        <w:rPr>
-          <w:rFonts w:ascii="Times New Roman" w:hAnsi="Times New Roman" w:cs="Times New Roman"/>
-          <w:sz w:val="24"/>
-          <w:szCs w:val="24"/>
-        </w:rPr>
-        <w:t xml:space="preserve"> characterized by a strong associative relationship when reading the pair from the target to the cue, but not from the cue and the target. </w:t>
-      </w:r>
-      <w:r>
-        <w:rPr>
-          <w:rFonts w:ascii="Times New Roman" w:hAnsi="Times New Roman" w:cs="Times New Roman"/>
-          <w:sz w:val="24"/>
-          <w:szCs w:val="24"/>
-        </w:rPr>
-        <w:t xml:space="preserve">Backward associates were generated by </w:t>
-      </w:r>
-      <w:r>
-        <w:rPr>
-          <w:rFonts w:ascii="Times New Roman" w:hAnsi="Times New Roman" w:cs="Times New Roman"/>
-          <w:sz w:val="24"/>
-          <w:szCs w:val="24"/>
-          <w:highlight w:val="yellow"/>
-        </w:rPr>
-        <w:t>[FLIPPING FORWARD PAIRS IN EX 1]</w:t>
-      </w:r>
-      <w:r>
-        <w:rPr>
-          <w:rFonts w:ascii="Times New Roman" w:hAnsi="Times New Roman" w:cs="Times New Roman"/>
-          <w:sz w:val="24"/>
-          <w:szCs w:val="24"/>
-        </w:rPr>
-        <w:t xml:space="preserve"> </w:t>
-      </w:r>
-      <w:r>
-        <w:rPr>
-          <w:rFonts w:ascii="Times New Roman" w:hAnsi="Times New Roman" w:cs="Times New Roman"/>
-          <w:sz w:val="24"/>
-          <w:szCs w:val="24"/>
-        </w:rPr>
-        <w:t xml:space="preserve">Each mixed study </w:t>
-      </w:r>
-      <w:r>
-        <w:rPr>
-          <w:rFonts w:ascii="Times New Roman" w:hAnsi="Times New Roman" w:cs="Times New Roman"/>
-          <w:sz w:val="24"/>
-          <w:szCs w:val="24"/>
-        </w:rPr>
-        <w:t>contained</w:t>
-      </w:r>
-      <w:r>
-        <w:rPr>
-          <w:rFonts w:ascii="Times New Roman" w:hAnsi="Times New Roman" w:cs="Times New Roman"/>
-          <w:sz w:val="24"/>
-          <w:szCs w:val="24"/>
-        </w:rPr>
-        <w:t xml:space="preserve"> 10 buffer items, 20 backward associates, and 20 unrelated study pairs. Additionally, two pure lists each containing only backward associates </w:t>
-      </w:r>
-      <w:r>
-        <w:rPr>
-          <w:rFonts w:ascii="Times New Roman" w:hAnsi="Times New Roman" w:cs="Times New Roman"/>
-          <w:sz w:val="24"/>
-          <w:szCs w:val="24"/>
-        </w:rPr>
-        <w:t>were</w:t>
-      </w:r>
-      <w:r>
-        <w:rPr>
-          <w:rFonts w:ascii="Times New Roman" w:hAnsi="Times New Roman" w:cs="Times New Roman"/>
-          <w:sz w:val="24"/>
-          <w:szCs w:val="24"/>
-        </w:rPr>
-        <w:t xml:space="preserve"> created, </w:t>
-      </w:r>
-      <w:r>
-        <w:rPr>
-          <w:rFonts w:ascii="Times New Roman" w:hAnsi="Times New Roman" w:cs="Times New Roman"/>
-          <w:sz w:val="24"/>
-          <w:szCs w:val="24"/>
-        </w:rPr>
-        <w:t>providing</w:t>
-      </w:r>
-      <w:r>
-        <w:rPr>
-          <w:rFonts w:ascii="Times New Roman" w:hAnsi="Times New Roman" w:cs="Times New Roman"/>
-          <w:sz w:val="24"/>
-          <w:szCs w:val="24"/>
-        </w:rPr>
-        <w:t xml:space="preserve"> a baseline for backward pair recall in the absence of unrelated study pairs. Each pure list </w:t>
-      </w:r>
-      <w:r>
-        <w:rPr>
-          <w:rFonts w:ascii="Times New Roman" w:hAnsi="Times New Roman" w:cs="Times New Roman"/>
-          <w:sz w:val="24"/>
-          <w:szCs w:val="24"/>
-        </w:rPr>
-        <w:t>contained</w:t>
-      </w:r>
-      <w:r>
-        <w:rPr>
-          <w:rFonts w:ascii="Times New Roman" w:hAnsi="Times New Roman" w:cs="Times New Roman"/>
-          <w:sz w:val="24"/>
-          <w:szCs w:val="24"/>
-        </w:rPr>
-        <w:t xml:space="preserve"> 50 pairs (10 buffer items and 40 </w:t>
-      </w:r>
-      <w:r>
-        <w:rPr>
-          <w:rFonts w:ascii="Times New Roman" w:hAnsi="Times New Roman" w:cs="Times New Roman"/>
-          <w:sz w:val="24"/>
-          <w:szCs w:val="24"/>
-        </w:rPr>
-        <w:lastRenderedPageBreak/>
-        <w:t xml:space="preserve">backward associate study pairs), with each pure list consisting of </w:t>
-      </w:r>
-      <w:r>
-        <w:rPr>
-          <w:rFonts w:ascii="Times New Roman" w:hAnsi="Times New Roman" w:cs="Times New Roman"/>
-          <w:sz w:val="24"/>
-          <w:szCs w:val="24"/>
-        </w:rPr>
-        <w:t xml:space="preserve">the </w:t>
-      </w:r>
-      <w:r>
-        <w:rPr>
-          <w:rFonts w:ascii="Times New Roman" w:hAnsi="Times New Roman" w:cs="Times New Roman"/>
-          <w:sz w:val="24"/>
-          <w:szCs w:val="24"/>
-        </w:rPr>
-        <w:t xml:space="preserve">20 backward pairs presented in the mixed groups and an additional 20 backward pairs not presented in the mixed lists. </w:t>
-      </w:r>
-    </w:p>
-    <w:p>
-      <w:pPr>
-        <w:spacing w:after="0" w:line="480" w:lineRule="auto"/>
-        <w:rPr>
-          <w:rFonts w:ascii="Times New Roman" w:hAnsi="Times New Roman" w:cs="Times New Roman"/>
-          <w:b/>
-          <w:bCs/>
-          <w:sz w:val="24"/>
-          <w:szCs w:val="24"/>
-        </w:rPr>
-      </w:pPr>
-      <w:r>
-        <w:rPr>
-          <w:rFonts w:ascii="Times New Roman" w:hAnsi="Times New Roman" w:cs="Times New Roman"/>
-          <w:b/>
-          <w:bCs/>
-          <w:sz w:val="24"/>
-          <w:szCs w:val="24"/>
-        </w:rPr>
-        <w:t xml:space="preserve">Procedure </w:t>
-      </w:r>
-    </w:p>
-    <w:p>
-      <w:pPr>
-        <w:spacing w:after="0" w:line="480" w:lineRule="auto"/>
-      </w:pPr>
-      <w:r>
-        <w:rPr>
-          <w:rFonts w:ascii="Times New Roman" w:hAnsi="Times New Roman" w:cs="Times New Roman"/>
-          <w:sz w:val="24"/>
-          <w:szCs w:val="24"/>
-        </w:rPr>
-        <w:tab/>
-      </w:r>
-      <w:bookmarkStart w:id="13" w:name="_Hlk31541787"/>
-      <w:r>
-        <w:rPr>
-          <w:rFonts w:ascii="Times New Roman" w:hAnsi="Times New Roman" w:cs="Times New Roman"/>
-          <w:sz w:val="24"/>
-          <w:szCs w:val="24"/>
-        </w:rPr>
-        <w:t xml:space="preserve">The procedure </w:t>
-      </w:r>
-      <w:r>
-        <w:rPr>
-          <w:rFonts w:ascii="Times New Roman" w:hAnsi="Times New Roman" w:cs="Times New Roman"/>
-          <w:sz w:val="24"/>
-          <w:szCs w:val="24"/>
-        </w:rPr>
-        <w:t xml:space="preserve">used in Experiment </w:t>
-      </w:r>
-      <w:r>
-        <w:rPr>
-          <w:rFonts w:ascii="Times New Roman" w:hAnsi="Times New Roman" w:cs="Times New Roman"/>
-          <w:sz w:val="24"/>
-          <w:szCs w:val="24"/>
-        </w:rPr>
-        <w:t>2</w:t>
-      </w:r>
-      <w:r>
-        <w:rPr>
-          <w:rFonts w:ascii="Times New Roman" w:hAnsi="Times New Roman" w:cs="Times New Roman"/>
-          <w:sz w:val="24"/>
-          <w:szCs w:val="24"/>
-        </w:rPr>
-        <w:t xml:space="preserve"> was</w:t>
-      </w:r>
-      <w:r>
-        <w:rPr>
-          <w:rFonts w:ascii="Times New Roman" w:hAnsi="Times New Roman" w:cs="Times New Roman"/>
-          <w:sz w:val="24"/>
-          <w:szCs w:val="24"/>
-        </w:rPr>
-        <w:t xml:space="preserve"> identical to that of Experiment </w:t>
-      </w:r>
-      <w:r>
-        <w:rPr>
-          <w:rFonts w:ascii="Times New Roman" w:hAnsi="Times New Roman" w:cs="Times New Roman"/>
-          <w:sz w:val="24"/>
-          <w:szCs w:val="24"/>
-        </w:rPr>
-        <w:t>1</w:t>
-      </w:r>
-      <w:r>
-        <w:rPr>
-          <w:rFonts w:ascii="Times New Roman" w:hAnsi="Times New Roman" w:cs="Times New Roman"/>
-          <w:sz w:val="24"/>
-          <w:szCs w:val="24"/>
-        </w:rPr>
-        <w:t xml:space="preserve"> with the exception that all forward pairs </w:t>
-      </w:r>
-      <w:r>
-        <w:rPr>
-          <w:rFonts w:ascii="Times New Roman" w:hAnsi="Times New Roman" w:cs="Times New Roman"/>
-          <w:sz w:val="24"/>
-          <w:szCs w:val="24"/>
-        </w:rPr>
-        <w:t>were</w:t>
-      </w:r>
-      <w:r>
-        <w:rPr>
-          <w:rFonts w:ascii="Times New Roman" w:hAnsi="Times New Roman" w:cs="Times New Roman"/>
-          <w:sz w:val="24"/>
-          <w:szCs w:val="24"/>
-        </w:rPr>
-        <w:t xml:space="preserve"> replaced with backward pairs.</w:t>
       </w:r>
     </w:p>
     <w:bookmarkEnd w:id="13"/>
@@ -13349,7 +12347,30 @@
           <w:sz w:val="24"/>
           <w:szCs w:val="24"/>
         </w:rPr>
-        <w:t>Results</w:t>
+        <w:t>Methods</w:t>
+      </w:r>
+    </w:p>
+    <w:p>
+      <w:pPr>
+        <w:spacing w:after="0" w:line="480" w:lineRule="auto"/>
+        <w:rPr>
+          <w:rFonts w:ascii="Times New Roman" w:hAnsi="Times New Roman" w:cs="Times New Roman"/>
+          <w:b/>
+          <w:bCs/>
+          <w:sz w:val="24"/>
+          <w:szCs w:val="24"/>
+        </w:rPr>
+      </w:pPr>
+      <w:r>
+        <w:rPr>
+          <w:rFonts w:ascii="Times New Roman" w:hAnsi="Times New Roman" w:cs="Times New Roman"/>
+          <w:b/>
+          <w:bCs/>
+          <w:sz w:val="24"/>
+          <w:szCs w:val="24"/>
+        </w:rPr>
+        <w:lastRenderedPageBreak/>
+        <w:t>Participants</w:t>
       </w:r>
     </w:p>
     <w:p>
@@ -13368,22 +12389,13 @@
           <w:sz w:val="24"/>
           <w:szCs w:val="24"/>
         </w:rPr>
-        <w:t xml:space="preserve">The top panel of </w:t>
-      </w:r>
-      <w:r>
-        <w:rPr>
-          <w:rFonts w:ascii="Times New Roman" w:hAnsi="Times New Roman" w:cs="Times New Roman"/>
-          <w:sz w:val="24"/>
-          <w:szCs w:val="24"/>
-        </w:rPr>
-        <w:t xml:space="preserve">Figure </w:t>
-      </w:r>
-      <w:r>
-        <w:rPr>
-          <w:rFonts w:ascii="Times New Roman" w:hAnsi="Times New Roman" w:cs="Times New Roman"/>
-          <w:sz w:val="24"/>
-          <w:szCs w:val="24"/>
-          <w:highlight w:val="green"/>
+        <w:t xml:space="preserve">Experiment </w:t>
+      </w:r>
+      <w:r>
+        <w:rPr>
+          <w:rFonts w:ascii="Times New Roman" w:hAnsi="Times New Roman" w:cs="Times New Roman"/>
+          <w:sz w:val="24"/>
+          <w:szCs w:val="24"/>
         </w:rPr>
         <w:t>2</w:t>
       </w:r>
@@ -13401,64 +12413,302 @@
           <w:sz w:val="24"/>
           <w:szCs w:val="24"/>
         </w:rPr>
-        <w:t xml:space="preserve">displays </w:t>
-      </w:r>
-      <w:r>
-        <w:rPr>
-          <w:rFonts w:ascii="Times New Roman" w:hAnsi="Times New Roman" w:cs="Times New Roman"/>
-          <w:sz w:val="24"/>
-          <w:szCs w:val="24"/>
-        </w:rPr>
-        <w:t>mean recall rates for participants who studied mixed lists split by encoding task. The bottom panel compares mean recall for each of the pure list groups</w:t>
-      </w:r>
-      <w:r>
-        <w:rPr>
-          <w:rFonts w:ascii="Times New Roman" w:hAnsi="Times New Roman" w:cs="Times New Roman"/>
-          <w:sz w:val="24"/>
-          <w:szCs w:val="24"/>
-        </w:rPr>
-        <w:t>. For completeness, a</w:t>
-      </w:r>
-      <w:r>
-        <w:rPr>
-          <w:rFonts w:ascii="Times New Roman" w:hAnsi="Times New Roman" w:cs="Times New Roman"/>
-          <w:sz w:val="24"/>
-          <w:szCs w:val="24"/>
-        </w:rPr>
-        <w:t xml:space="preserve">ll comparisons </w:t>
-      </w:r>
-      <w:r>
-        <w:rPr>
-          <w:rFonts w:ascii="Times New Roman" w:hAnsi="Times New Roman" w:cs="Times New Roman"/>
-          <w:sz w:val="24"/>
-          <w:szCs w:val="24"/>
-        </w:rPr>
-        <w:t>for</w:t>
-      </w:r>
-      <w:r>
-        <w:rPr>
-          <w:rFonts w:ascii="Times New Roman" w:hAnsi="Times New Roman" w:cs="Times New Roman"/>
-          <w:sz w:val="24"/>
-          <w:szCs w:val="24"/>
-        </w:rPr>
-        <w:t xml:space="preserve"> both mixed and pure lists are provided in </w:t>
-      </w:r>
-      <w:r>
-        <w:rPr>
-          <w:rFonts w:ascii="Times New Roman" w:hAnsi="Times New Roman" w:cs="Times New Roman"/>
-          <w:sz w:val="24"/>
-          <w:szCs w:val="24"/>
-        </w:rPr>
-        <w:t>Appendix Table A</w:t>
-      </w:r>
-      <w:r>
-        <w:rPr>
-          <w:rFonts w:ascii="Times New Roman" w:hAnsi="Times New Roman" w:cs="Times New Roman"/>
-          <w:sz w:val="24"/>
-          <w:szCs w:val="24"/>
-          <w:highlight w:val="green"/>
-        </w:rPr>
-        <w:t>X</w:t>
+        <w:t>followed</w:t>
+      </w:r>
+      <w:r>
+        <w:rPr>
+          <w:rFonts w:ascii="Times New Roman" w:hAnsi="Times New Roman" w:cs="Times New Roman"/>
+          <w:sz w:val="24"/>
+          <w:szCs w:val="24"/>
+        </w:rPr>
+        <w:t xml:space="preserve"> the same design used in Experiment </w:t>
+      </w:r>
+      <w:r>
+        <w:rPr>
+          <w:rFonts w:ascii="Times New Roman" w:hAnsi="Times New Roman" w:cs="Times New Roman"/>
+          <w:sz w:val="24"/>
+          <w:szCs w:val="24"/>
+        </w:rPr>
+        <w:t>1</w:t>
+      </w:r>
+      <w:r>
+        <w:rPr>
+          <w:rFonts w:ascii="Times New Roman" w:hAnsi="Times New Roman" w:cs="Times New Roman"/>
+          <w:sz w:val="24"/>
+          <w:szCs w:val="24"/>
+        </w:rPr>
+        <w:t xml:space="preserve">. A total of </w:t>
+      </w:r>
+      <w:r>
+        <w:rPr>
+          <w:rFonts w:ascii="Times New Roman" w:hAnsi="Times New Roman" w:cs="Times New Roman"/>
+          <w:sz w:val="24"/>
+          <w:szCs w:val="24"/>
+          <w:highlight w:val="yellow"/>
+        </w:rPr>
+        <w:t>XX</w:t>
+      </w:r>
+      <w:r>
+        <w:rPr>
+          <w:rFonts w:ascii="Times New Roman" w:hAnsi="Times New Roman" w:cs="Times New Roman"/>
+          <w:sz w:val="24"/>
+          <w:szCs w:val="24"/>
+        </w:rPr>
+        <w:t xml:space="preserve"> participants </w:t>
+      </w:r>
+      <w:r>
+        <w:rPr>
+          <w:rFonts w:ascii="Times New Roman" w:hAnsi="Times New Roman" w:cs="Times New Roman"/>
+          <w:sz w:val="24"/>
+          <w:szCs w:val="24"/>
+        </w:rPr>
+        <w:t>were</w:t>
+      </w:r>
+      <w:r>
+        <w:rPr>
+          <w:rFonts w:ascii="Times New Roman" w:hAnsi="Times New Roman" w:cs="Times New Roman"/>
+          <w:sz w:val="24"/>
+          <w:szCs w:val="24"/>
+        </w:rPr>
+        <w:t xml:space="preserve"> recruited from the University of Southern Mississippi psychology research pool and </w:t>
+      </w:r>
+      <w:r>
+        <w:rPr>
+          <w:rFonts w:ascii="Times New Roman" w:hAnsi="Times New Roman" w:cs="Times New Roman"/>
+          <w:sz w:val="24"/>
+          <w:szCs w:val="24"/>
+        </w:rPr>
+        <w:t xml:space="preserve">completed the study online in exchange for </w:t>
+      </w:r>
+      <w:r>
+        <w:rPr>
+          <w:rFonts w:ascii="Times New Roman" w:hAnsi="Times New Roman" w:cs="Times New Roman"/>
+          <w:sz w:val="24"/>
+          <w:szCs w:val="24"/>
+        </w:rPr>
+        <w:t xml:space="preserve">partial </w:t>
+      </w:r>
+      <w:r>
+        <w:rPr>
+          <w:rFonts w:ascii="Times New Roman" w:hAnsi="Times New Roman" w:cs="Times New Roman"/>
+          <w:sz w:val="24"/>
+          <w:szCs w:val="24"/>
+        </w:rPr>
+        <w:t>course credit</w:t>
+      </w:r>
+      <w:r>
+        <w:rPr>
+          <w:rFonts w:ascii="Times New Roman" w:hAnsi="Times New Roman" w:cs="Times New Roman"/>
+          <w:sz w:val="24"/>
+          <w:szCs w:val="24"/>
+        </w:rPr>
+        <w:t xml:space="preserve">. </w:t>
+      </w:r>
+      <w:r>
+        <w:rPr>
+          <w:rFonts w:ascii="Times New Roman" w:hAnsi="Times New Roman" w:cs="Times New Roman"/>
+          <w:sz w:val="24"/>
+          <w:szCs w:val="24"/>
+        </w:rPr>
+        <w:t xml:space="preserve">Because backward pairs generally show smaller recall effects relative to forward pairs (e.g., </w:t>
+      </w:r>
+      <w:proofErr w:type="spellStart"/>
+      <w:r>
+        <w:rPr>
+          <w:rFonts w:ascii="Times New Roman" w:hAnsi="Times New Roman" w:cs="Times New Roman"/>
+          <w:sz w:val="24"/>
+          <w:szCs w:val="24"/>
+        </w:rPr>
+        <w:t>Koriat</w:t>
+      </w:r>
+      <w:proofErr w:type="spellEnd"/>
+      <w:r>
+        <w:rPr>
+          <w:rFonts w:ascii="Times New Roman" w:hAnsi="Times New Roman" w:cs="Times New Roman"/>
+          <w:sz w:val="24"/>
+          <w:szCs w:val="24"/>
+        </w:rPr>
+        <w:t xml:space="preserve"> &amp; Bjork, 2005; Maxwell &amp; Huff, </w:t>
+      </w:r>
+      <w:r>
+        <w:rPr>
+          <w:rFonts w:ascii="Times New Roman" w:hAnsi="Times New Roman" w:cs="Times New Roman"/>
+          <w:sz w:val="24"/>
+          <w:szCs w:val="24"/>
+        </w:rPr>
+        <w:t>2021</w:t>
+      </w:r>
+      <w:r>
+        <w:rPr>
+          <w:rFonts w:ascii="Times New Roman" w:hAnsi="Times New Roman" w:cs="Times New Roman"/>
+          <w:sz w:val="24"/>
+          <w:szCs w:val="24"/>
+        </w:rPr>
+        <w:t xml:space="preserve">), </w:t>
+      </w:r>
+      <w:r>
+        <w:rPr>
+          <w:rFonts w:ascii="Times New Roman" w:hAnsi="Times New Roman" w:cs="Times New Roman"/>
+          <w:sz w:val="24"/>
+          <w:szCs w:val="24"/>
+        </w:rPr>
+        <w:t>we</w:t>
+      </w:r>
+      <w:r>
+        <w:rPr>
+          <w:rFonts w:ascii="Times New Roman" w:hAnsi="Times New Roman" w:cs="Times New Roman"/>
+          <w:sz w:val="24"/>
+          <w:szCs w:val="24"/>
+        </w:rPr>
+        <w:t xml:space="preserve"> increased </w:t>
+      </w:r>
+      <w:r>
+        <w:rPr>
+          <w:rFonts w:ascii="Times New Roman" w:hAnsi="Times New Roman" w:cs="Times New Roman"/>
+          <w:sz w:val="24"/>
+          <w:szCs w:val="24"/>
+        </w:rPr>
+        <w:t xml:space="preserve">participant recruitment </w:t>
+      </w:r>
+      <w:r>
+        <w:rPr>
+          <w:rFonts w:ascii="Times New Roman" w:hAnsi="Times New Roman" w:cs="Times New Roman"/>
+          <w:sz w:val="24"/>
+          <w:szCs w:val="24"/>
+        </w:rPr>
+        <w:t xml:space="preserve">relative to Experiment </w:t>
+      </w:r>
+      <w:r>
+        <w:rPr>
+          <w:rFonts w:ascii="Times New Roman" w:hAnsi="Times New Roman" w:cs="Times New Roman"/>
+          <w:sz w:val="24"/>
+          <w:szCs w:val="24"/>
+        </w:rPr>
+        <w:t>1</w:t>
+      </w:r>
+      <w:r>
+        <w:rPr>
+          <w:rFonts w:ascii="Times New Roman" w:hAnsi="Times New Roman" w:cs="Times New Roman"/>
+          <w:sz w:val="24"/>
+          <w:szCs w:val="24"/>
+        </w:rPr>
+        <w:t>. Accordingly, a</w:t>
+      </w:r>
+      <w:r>
+        <w:rPr>
+          <w:rFonts w:ascii="Times New Roman" w:hAnsi="Times New Roman" w:cs="Times New Roman"/>
+          <w:sz w:val="24"/>
+          <w:szCs w:val="24"/>
+        </w:rPr>
+        <w:t xml:space="preserve">n a priori power analysis conducted </w:t>
+      </w:r>
+      <w:r>
+        <w:rPr>
+          <w:rFonts w:ascii="Times New Roman" w:hAnsi="Times New Roman" w:cs="Times New Roman"/>
+          <w:sz w:val="24"/>
+          <w:szCs w:val="24"/>
+        </w:rPr>
+        <w:t>with</w:t>
+      </w:r>
+      <w:r>
+        <w:rPr>
+          <w:rFonts w:ascii="Times New Roman" w:hAnsi="Times New Roman" w:cs="Times New Roman"/>
+          <w:sz w:val="24"/>
+          <w:szCs w:val="24"/>
+        </w:rPr>
+        <w:t xml:space="preserve"> </w:t>
+      </w:r>
+      <w:r>
+        <w:rPr>
+          <w:rFonts w:ascii="Times New Roman" w:hAnsi="Times New Roman" w:cs="Times New Roman"/>
+          <w:i/>
+          <w:iCs/>
+          <w:sz w:val="24"/>
+          <w:szCs w:val="24"/>
+        </w:rPr>
+        <w:t>G*Power 3.1</w:t>
+      </w:r>
+      <w:r>
+        <w:rPr>
+          <w:rFonts w:ascii="Times New Roman" w:hAnsi="Times New Roman" w:cs="Times New Roman"/>
+          <w:sz w:val="24"/>
+          <w:szCs w:val="24"/>
+        </w:rPr>
+        <w:t xml:space="preserve"> indicated </w:t>
+      </w:r>
+      <w:r>
+        <w:rPr>
+          <w:rFonts w:ascii="Times New Roman" w:hAnsi="Times New Roman" w:cs="Times New Roman"/>
+          <w:sz w:val="24"/>
+          <w:szCs w:val="24"/>
+        </w:rPr>
+        <w:t xml:space="preserve">that this </w:t>
+      </w:r>
+      <w:r>
+        <w:rPr>
+          <w:rFonts w:ascii="Times New Roman" w:hAnsi="Times New Roman" w:cs="Times New Roman"/>
+          <w:sz w:val="24"/>
+          <w:szCs w:val="24"/>
+        </w:rPr>
+        <w:t xml:space="preserve">provided </w:t>
+      </w:r>
+      <w:r>
+        <w:rPr>
+          <w:rFonts w:ascii="Times New Roman" w:hAnsi="Times New Roman" w:cs="Times New Roman"/>
+          <w:sz w:val="24"/>
+          <w:szCs w:val="24"/>
+        </w:rPr>
+        <w:t xml:space="preserve">a sufficient sample size </w:t>
+      </w:r>
+      <w:r>
+        <w:rPr>
+          <w:rFonts w:ascii="Times New Roman" w:hAnsi="Times New Roman" w:cs="Times New Roman"/>
+          <w:sz w:val="24"/>
+          <w:szCs w:val="24"/>
+        </w:rPr>
+        <w:t>for detecting</w:t>
+      </w:r>
+      <w:r>
+        <w:rPr>
+          <w:rFonts w:ascii="Times New Roman" w:hAnsi="Times New Roman" w:cs="Times New Roman"/>
+          <w:sz w:val="24"/>
+          <w:szCs w:val="24"/>
+        </w:rPr>
+        <w:t xml:space="preserve"> </w:t>
+      </w:r>
+      <w:r>
+        <w:rPr>
+          <w:rFonts w:ascii="Times New Roman" w:hAnsi="Times New Roman" w:cs="Times New Roman"/>
+          <w:sz w:val="24"/>
+          <w:szCs w:val="24"/>
+        </w:rPr>
+        <w:t xml:space="preserve">small effects and interactions, </w:t>
+      </w:r>
+      <w:r>
+        <w:rPr>
+          <w:rFonts w:ascii="Times New Roman" w:hAnsi="Times New Roman" w:cs="Times New Roman"/>
+          <w:i/>
+          <w:iCs/>
+          <w:sz w:val="24"/>
+          <w:szCs w:val="24"/>
+        </w:rPr>
+        <w:t>d</w:t>
+      </w:r>
+      <w:r>
+        <w:rPr>
+          <w:rFonts w:ascii="Times New Roman" w:hAnsi="Times New Roman" w:cs="Times New Roman"/>
+          <w:sz w:val="24"/>
+          <w:szCs w:val="24"/>
+        </w:rPr>
+        <w:t xml:space="preserve"> = 0.</w:t>
+      </w:r>
+      <w:r>
+        <w:rPr>
+          <w:rFonts w:ascii="Times New Roman" w:hAnsi="Times New Roman" w:cs="Times New Roman"/>
+          <w:sz w:val="24"/>
+          <w:szCs w:val="24"/>
+        </w:rPr>
+        <w:t>25</w:t>
       </w:r>
       <w:r>
         <w:rPr>
@@ -13475,6 +12725,272 @@
           <w:szCs w:val="24"/>
         </w:rPr>
         <w:t xml:space="preserve"> </w:t>
+      </w:r>
+      <w:r>
+        <w:rPr>
+          <w:rFonts w:ascii="Times New Roman" w:hAnsi="Times New Roman" w:cs="Times New Roman"/>
+          <w:sz w:val="24"/>
+          <w:szCs w:val="24"/>
+        </w:rPr>
+        <w:t xml:space="preserve">Participants </w:t>
+      </w:r>
+      <w:r>
+        <w:rPr>
+          <w:rFonts w:ascii="Times New Roman" w:hAnsi="Times New Roman" w:cs="Times New Roman"/>
+          <w:sz w:val="24"/>
+          <w:szCs w:val="24"/>
+        </w:rPr>
+        <w:t>wer</w:t>
+      </w:r>
+      <w:r>
+        <w:rPr>
+          <w:rFonts w:ascii="Times New Roman" w:hAnsi="Times New Roman" w:cs="Times New Roman"/>
+          <w:sz w:val="24"/>
+          <w:szCs w:val="24"/>
+        </w:rPr>
+        <w:t xml:space="preserve">e randomly assigned to </w:t>
+      </w:r>
+      <w:r>
+        <w:rPr>
+          <w:rFonts w:ascii="Times New Roman" w:hAnsi="Times New Roman" w:cs="Times New Roman"/>
+          <w:sz w:val="24"/>
+          <w:szCs w:val="24"/>
+        </w:rPr>
+        <w:t>one</w:t>
+      </w:r>
+      <w:r>
+        <w:rPr>
+          <w:rFonts w:ascii="Times New Roman" w:hAnsi="Times New Roman" w:cs="Times New Roman"/>
+          <w:sz w:val="24"/>
+          <w:szCs w:val="24"/>
+        </w:rPr>
+        <w:t xml:space="preserve"> of </w:t>
+      </w:r>
+      <w:r>
+        <w:rPr>
+          <w:rFonts w:ascii="Times New Roman" w:hAnsi="Times New Roman" w:cs="Times New Roman"/>
+          <w:sz w:val="24"/>
+          <w:szCs w:val="24"/>
+        </w:rPr>
+        <w:t>six</w:t>
+      </w:r>
+      <w:r>
+        <w:rPr>
+          <w:rFonts w:ascii="Times New Roman" w:hAnsi="Times New Roman" w:cs="Times New Roman"/>
+          <w:sz w:val="24"/>
+          <w:szCs w:val="24"/>
+        </w:rPr>
+        <w:t xml:space="preserve"> groups (the mixed JOL group, </w:t>
+      </w:r>
+      <w:r>
+        <w:rPr>
+          <w:rFonts w:ascii="Times New Roman" w:hAnsi="Times New Roman" w:cs="Times New Roman"/>
+          <w:sz w:val="24"/>
+          <w:szCs w:val="24"/>
+        </w:rPr>
+        <w:t xml:space="preserve">the mixed frequency group, </w:t>
+      </w:r>
+      <w:r>
+        <w:rPr>
+          <w:rFonts w:ascii="Times New Roman" w:hAnsi="Times New Roman" w:cs="Times New Roman"/>
+          <w:sz w:val="24"/>
+          <w:szCs w:val="24"/>
+        </w:rPr>
+        <w:t xml:space="preserve">the mixed no-JOL group, the pure backward JOL group, </w:t>
+      </w:r>
+      <w:r>
+        <w:rPr>
+          <w:rFonts w:ascii="Times New Roman" w:hAnsi="Times New Roman" w:cs="Times New Roman"/>
+          <w:sz w:val="24"/>
+          <w:szCs w:val="24"/>
+        </w:rPr>
+        <w:t xml:space="preserve">the pure backward frequency group, </w:t>
+      </w:r>
+      <w:r>
+        <w:rPr>
+          <w:rFonts w:ascii="Times New Roman" w:hAnsi="Times New Roman" w:cs="Times New Roman"/>
+          <w:sz w:val="24"/>
+          <w:szCs w:val="24"/>
+        </w:rPr>
+        <w:t>and the pure backward no-JOL group</w:t>
+      </w:r>
+      <w:r>
+        <w:rPr>
+          <w:rFonts w:ascii="Times New Roman" w:hAnsi="Times New Roman" w:cs="Times New Roman"/>
+          <w:sz w:val="24"/>
+          <w:szCs w:val="24"/>
+        </w:rPr>
+        <w:t xml:space="preserve">; </w:t>
+      </w:r>
+      <w:r>
+        <w:rPr>
+          <w:rFonts w:ascii="Times New Roman" w:hAnsi="Times New Roman" w:cs="Times New Roman"/>
+          <w:i/>
+          <w:iCs/>
+          <w:sz w:val="24"/>
+          <w:szCs w:val="24"/>
+        </w:rPr>
+        <w:t>n</w:t>
+      </w:r>
+      <w:r>
+        <w:rPr>
+          <w:rFonts w:ascii="Times New Roman" w:hAnsi="Times New Roman" w:cs="Times New Roman"/>
+          <w:sz w:val="24"/>
+          <w:szCs w:val="24"/>
+        </w:rPr>
+        <w:t xml:space="preserve">s are reported in </w:t>
+      </w:r>
+      <w:r>
+        <w:rPr>
+          <w:rFonts w:ascii="Times New Roman" w:hAnsi="Times New Roman" w:cs="Times New Roman"/>
+          <w:sz w:val="24"/>
+          <w:szCs w:val="24"/>
+        </w:rPr>
+        <w:t xml:space="preserve">Table </w:t>
+      </w:r>
+      <w:r>
+        <w:rPr>
+          <w:rFonts w:ascii="Times New Roman" w:hAnsi="Times New Roman" w:cs="Times New Roman"/>
+          <w:sz w:val="24"/>
+          <w:szCs w:val="24"/>
+        </w:rPr>
+        <w:t>1</w:t>
+      </w:r>
+      <w:r>
+        <w:rPr>
+          <w:rFonts w:ascii="Times New Roman" w:hAnsi="Times New Roman" w:cs="Times New Roman"/>
+          <w:sz w:val="24"/>
+          <w:szCs w:val="24"/>
+        </w:rPr>
+        <w:t>).</w:t>
+      </w:r>
+      <w:r>
+        <w:rPr>
+          <w:rFonts w:ascii="Times New Roman" w:hAnsi="Times New Roman" w:cs="Times New Roman"/>
+          <w:sz w:val="24"/>
+          <w:szCs w:val="24"/>
+        </w:rPr>
+        <w:t xml:space="preserve"> </w:t>
+      </w:r>
+      <w:r>
+        <w:rPr>
+          <w:rFonts w:ascii="Times New Roman" w:hAnsi="Times New Roman" w:cs="Times New Roman"/>
+          <w:sz w:val="24"/>
+          <w:szCs w:val="24"/>
+        </w:rPr>
+        <w:t xml:space="preserve">For comparison purposes, the </w:t>
+      </w:r>
+      <w:r>
+        <w:rPr>
+          <w:rFonts w:ascii="Times New Roman" w:hAnsi="Times New Roman" w:cs="Times New Roman"/>
+          <w:sz w:val="24"/>
+          <w:szCs w:val="24"/>
+        </w:rPr>
+        <w:t xml:space="preserve">three </w:t>
+      </w:r>
+      <w:r>
+        <w:rPr>
+          <w:rFonts w:ascii="Times New Roman" w:hAnsi="Times New Roman" w:cs="Times New Roman"/>
+          <w:sz w:val="24"/>
+          <w:szCs w:val="24"/>
+        </w:rPr>
+        <w:t xml:space="preserve">pure unrelated </w:t>
+      </w:r>
+      <w:r>
+        <w:rPr>
+          <w:rFonts w:ascii="Times New Roman" w:hAnsi="Times New Roman" w:cs="Times New Roman"/>
+          <w:sz w:val="24"/>
+          <w:szCs w:val="24"/>
+        </w:rPr>
+        <w:t>groups (</w:t>
+      </w:r>
+      <w:r>
+        <w:rPr>
+          <w:rFonts w:ascii="Times New Roman" w:hAnsi="Times New Roman" w:cs="Times New Roman"/>
+          <w:sz w:val="24"/>
+          <w:szCs w:val="24"/>
+        </w:rPr>
+        <w:t>JO</w:t>
+      </w:r>
+      <w:r>
+        <w:rPr>
+          <w:rFonts w:ascii="Times New Roman" w:hAnsi="Times New Roman" w:cs="Times New Roman"/>
+          <w:sz w:val="24"/>
+          <w:szCs w:val="24"/>
+        </w:rPr>
+        <w:t xml:space="preserve">L, frequency judgment, </w:t>
+      </w:r>
+      <w:r>
+        <w:rPr>
+          <w:rFonts w:ascii="Times New Roman" w:hAnsi="Times New Roman" w:cs="Times New Roman"/>
+          <w:sz w:val="24"/>
+          <w:szCs w:val="24"/>
+        </w:rPr>
+        <w:t>and no-JOL</w:t>
+      </w:r>
+      <w:r>
+        <w:rPr>
+          <w:rFonts w:ascii="Times New Roman" w:hAnsi="Times New Roman" w:cs="Times New Roman"/>
+          <w:sz w:val="24"/>
+          <w:szCs w:val="24"/>
+        </w:rPr>
+        <w:t>)</w:t>
+      </w:r>
+      <w:r>
+        <w:rPr>
+          <w:rFonts w:ascii="Times New Roman" w:hAnsi="Times New Roman" w:cs="Times New Roman"/>
+          <w:sz w:val="24"/>
+          <w:szCs w:val="24"/>
+        </w:rPr>
+        <w:t xml:space="preserve"> from Experiment </w:t>
+      </w:r>
+      <w:r>
+        <w:rPr>
+          <w:rFonts w:ascii="Times New Roman" w:hAnsi="Times New Roman" w:cs="Times New Roman"/>
+          <w:sz w:val="24"/>
+          <w:szCs w:val="24"/>
+        </w:rPr>
+        <w:t>1</w:t>
+      </w:r>
+      <w:r>
+        <w:rPr>
+          <w:rFonts w:ascii="Times New Roman" w:hAnsi="Times New Roman" w:cs="Times New Roman"/>
+          <w:sz w:val="24"/>
+          <w:szCs w:val="24"/>
+        </w:rPr>
+        <w:t xml:space="preserve"> </w:t>
+      </w:r>
+      <w:r>
+        <w:rPr>
+          <w:rFonts w:ascii="Times New Roman" w:hAnsi="Times New Roman" w:cs="Times New Roman"/>
+          <w:sz w:val="24"/>
+          <w:szCs w:val="24"/>
+        </w:rPr>
+        <w:t>served</w:t>
+      </w:r>
+      <w:r>
+        <w:rPr>
+          <w:rFonts w:ascii="Times New Roman" w:hAnsi="Times New Roman" w:cs="Times New Roman"/>
+          <w:sz w:val="24"/>
+          <w:szCs w:val="24"/>
+        </w:rPr>
+        <w:t xml:space="preserve"> as </w:t>
+      </w:r>
+      <w:r>
+        <w:rPr>
+          <w:rFonts w:ascii="Times New Roman" w:hAnsi="Times New Roman" w:cs="Times New Roman"/>
+          <w:sz w:val="24"/>
+          <w:szCs w:val="24"/>
+        </w:rPr>
+        <w:t xml:space="preserve">pure list </w:t>
+      </w:r>
+      <w:r>
+        <w:rPr>
+          <w:rFonts w:ascii="Times New Roman" w:hAnsi="Times New Roman" w:cs="Times New Roman"/>
+          <w:sz w:val="24"/>
+          <w:szCs w:val="24"/>
+        </w:rPr>
+        <w:t>comparison groups for unrelated pairs.</w:t>
       </w:r>
     </w:p>
     <w:p>
@@ -13496,7 +13012,7 @@
           <w:sz w:val="24"/>
           <w:szCs w:val="24"/>
         </w:rPr>
-        <w:t>Mixed Lists</w:t>
+        <w:t>Materials</w:t>
       </w:r>
     </w:p>
     <w:p>
@@ -13515,47 +13031,103 @@
           <w:sz w:val="24"/>
           <w:szCs w:val="24"/>
         </w:rPr>
-        <w:t>First, we tested for reactivity in the mixed list group using</w:t>
-      </w:r>
-      <w:r>
-        <w:rPr>
-          <w:rFonts w:ascii="Times New Roman" w:hAnsi="Times New Roman" w:cs="Times New Roman"/>
-          <w:sz w:val="24"/>
-          <w:szCs w:val="24"/>
-        </w:rPr>
-        <w:t xml:space="preserve"> a 2 (Pair Type: Backward vs Unrelated) </w:t>
-      </w:r>
-      <w:r>
-        <w:rPr>
-          <w:rFonts w:ascii="Times New Roman" w:hAnsi="Times New Roman" w:cs="Times New Roman"/>
-          <w:sz w:val="24"/>
-          <w:szCs w:val="24"/>
-        </w:rPr>
-        <w:t>×</w:t>
-      </w:r>
-      <w:r>
-        <w:rPr>
-          <w:rFonts w:ascii="Times New Roman" w:hAnsi="Times New Roman" w:cs="Times New Roman"/>
-          <w:sz w:val="24"/>
-          <w:szCs w:val="24"/>
-        </w:rPr>
-        <w:t xml:space="preserve"> 3 (Study Group: JOL vs Frequency vs No-JOL) mixed measures ANOVA</w:t>
-      </w:r>
-      <w:r>
-        <w:rPr>
-          <w:rFonts w:ascii="Times New Roman" w:hAnsi="Times New Roman" w:cs="Times New Roman"/>
-          <w:sz w:val="24"/>
-          <w:szCs w:val="24"/>
-        </w:rPr>
-        <w:t xml:space="preserve">. </w:t>
-      </w:r>
-      <w:r>
-        <w:rPr>
-          <w:rFonts w:ascii="Times New Roman" w:hAnsi="Times New Roman" w:cs="Times New Roman"/>
-          <w:sz w:val="24"/>
-          <w:szCs w:val="24"/>
-        </w:rPr>
-        <w:t xml:space="preserve">A </w:t>
+        <w:t xml:space="preserve">Experiment </w:t>
+      </w:r>
+      <w:r>
+        <w:rPr>
+          <w:rFonts w:ascii="Times New Roman" w:hAnsi="Times New Roman" w:cs="Times New Roman"/>
+          <w:sz w:val="24"/>
+          <w:szCs w:val="24"/>
+        </w:rPr>
+        <w:t>2</w:t>
+      </w:r>
+      <w:r>
+        <w:rPr>
+          <w:rFonts w:ascii="Times New Roman" w:hAnsi="Times New Roman" w:cs="Times New Roman"/>
+          <w:sz w:val="24"/>
+          <w:szCs w:val="24"/>
+        </w:rPr>
+        <w:t xml:space="preserve"> used the same study lists as the previous experiment</w:t>
+      </w:r>
+      <w:r>
+        <w:rPr>
+          <w:rFonts w:ascii="Times New Roman" w:hAnsi="Times New Roman" w:cs="Times New Roman"/>
+          <w:sz w:val="24"/>
+          <w:szCs w:val="24"/>
+        </w:rPr>
+        <w:t xml:space="preserve">, with the following modifications. </w:t>
+      </w:r>
+      <w:r>
+        <w:rPr>
+          <w:rFonts w:ascii="Times New Roman" w:hAnsi="Times New Roman" w:cs="Times New Roman"/>
+          <w:sz w:val="24"/>
+          <w:szCs w:val="24"/>
+        </w:rPr>
+        <w:t>First, w</w:t>
+      </w:r>
+      <w:r>
+        <w:rPr>
+          <w:rFonts w:ascii="Times New Roman" w:hAnsi="Times New Roman" w:cs="Times New Roman"/>
+          <w:sz w:val="24"/>
+          <w:szCs w:val="24"/>
+        </w:rPr>
+        <w:t xml:space="preserve">hile the same unrelated word pairs that were used in the previous experiment </w:t>
+      </w:r>
+      <w:r>
+        <w:rPr>
+          <w:rFonts w:ascii="Times New Roman" w:hAnsi="Times New Roman" w:cs="Times New Roman"/>
+          <w:sz w:val="24"/>
+          <w:szCs w:val="24"/>
+        </w:rPr>
+        <w:t>were</w:t>
+      </w:r>
+      <w:r>
+        <w:rPr>
+          <w:rFonts w:ascii="Times New Roman" w:hAnsi="Times New Roman" w:cs="Times New Roman"/>
+          <w:sz w:val="24"/>
+          <w:szCs w:val="24"/>
+        </w:rPr>
+        <w:t xml:space="preserve"> retained, the forward associates </w:t>
+      </w:r>
+      <w:r>
+        <w:rPr>
+          <w:rFonts w:ascii="Times New Roman" w:hAnsi="Times New Roman" w:cs="Times New Roman"/>
+          <w:sz w:val="24"/>
+          <w:szCs w:val="24"/>
+        </w:rPr>
+        <w:t>were</w:t>
+      </w:r>
+      <w:r>
+        <w:rPr>
+          <w:rFonts w:ascii="Times New Roman" w:hAnsi="Times New Roman" w:cs="Times New Roman"/>
+          <w:sz w:val="24"/>
+          <w:szCs w:val="24"/>
+        </w:rPr>
+        <w:t xml:space="preserve"> replaced with backward associates (e.g., butter-peanut)</w:t>
+      </w:r>
+      <w:r>
+        <w:rPr>
+          <w:rFonts w:ascii="Times New Roman" w:hAnsi="Times New Roman" w:cs="Times New Roman"/>
+          <w:sz w:val="24"/>
+          <w:szCs w:val="24"/>
+        </w:rPr>
+        <w:t>. This pair type is</w:t>
+      </w:r>
+      <w:r>
+        <w:rPr>
+          <w:rFonts w:ascii="Times New Roman" w:hAnsi="Times New Roman" w:cs="Times New Roman"/>
+          <w:sz w:val="24"/>
+          <w:szCs w:val="24"/>
+        </w:rPr>
+        <w:t xml:space="preserve"> characterized by a strong associative relationship when reading the pair from the target to the cue, but not from the cue and the target. </w:t>
+      </w:r>
+      <w:r>
+        <w:rPr>
+          <w:rFonts w:ascii="Times New Roman" w:hAnsi="Times New Roman" w:cs="Times New Roman"/>
+          <w:sz w:val="24"/>
+          <w:szCs w:val="24"/>
+        </w:rPr>
+        <w:t xml:space="preserve">Backward associates were generated by </w:t>
       </w:r>
       <w:r>
         <w:rPr>
@@ -13564,7 +13136,112 @@
           <w:szCs w:val="24"/>
           <w:highlight w:val="yellow"/>
         </w:rPr>
-        <w:t>[MAIN EFFECT OF PAIR TYPE]. [MAIN EFFECT OF STUDY GROUP] [INTERACTION]</w:t>
+        <w:t>[FLIPPING FORWARD PAIRS IN EX 1]</w:t>
+      </w:r>
+      <w:r>
+        <w:rPr>
+          <w:rFonts w:ascii="Times New Roman" w:hAnsi="Times New Roman" w:cs="Times New Roman"/>
+          <w:sz w:val="24"/>
+          <w:szCs w:val="24"/>
+        </w:rPr>
+        <w:t xml:space="preserve"> </w:t>
+      </w:r>
+      <w:r>
+        <w:rPr>
+          <w:rFonts w:ascii="Times New Roman" w:hAnsi="Times New Roman" w:cs="Times New Roman"/>
+          <w:sz w:val="24"/>
+          <w:szCs w:val="24"/>
+        </w:rPr>
+        <w:t xml:space="preserve">Each mixed study </w:t>
+      </w:r>
+      <w:r>
+        <w:rPr>
+          <w:rFonts w:ascii="Times New Roman" w:hAnsi="Times New Roman" w:cs="Times New Roman"/>
+          <w:sz w:val="24"/>
+          <w:szCs w:val="24"/>
+        </w:rPr>
+        <w:t>contained</w:t>
+      </w:r>
+      <w:r>
+        <w:rPr>
+          <w:rFonts w:ascii="Times New Roman" w:hAnsi="Times New Roman" w:cs="Times New Roman"/>
+          <w:sz w:val="24"/>
+          <w:szCs w:val="24"/>
+        </w:rPr>
+        <w:t xml:space="preserve"> 10 buffer items, 20 backward associates, and 20 unrelated study pairs. Additionally, two pure lists each containing only backward associates </w:t>
+      </w:r>
+      <w:r>
+        <w:rPr>
+          <w:rFonts w:ascii="Times New Roman" w:hAnsi="Times New Roman" w:cs="Times New Roman"/>
+          <w:sz w:val="24"/>
+          <w:szCs w:val="24"/>
+        </w:rPr>
+        <w:t>were</w:t>
+      </w:r>
+      <w:r>
+        <w:rPr>
+          <w:rFonts w:ascii="Times New Roman" w:hAnsi="Times New Roman" w:cs="Times New Roman"/>
+          <w:sz w:val="24"/>
+          <w:szCs w:val="24"/>
+        </w:rPr>
+        <w:t xml:space="preserve"> created, </w:t>
+      </w:r>
+      <w:r>
+        <w:rPr>
+          <w:rFonts w:ascii="Times New Roman" w:hAnsi="Times New Roman" w:cs="Times New Roman"/>
+          <w:sz w:val="24"/>
+          <w:szCs w:val="24"/>
+        </w:rPr>
+        <w:t>providing</w:t>
+      </w:r>
+      <w:r>
+        <w:rPr>
+          <w:rFonts w:ascii="Times New Roman" w:hAnsi="Times New Roman" w:cs="Times New Roman"/>
+          <w:sz w:val="24"/>
+          <w:szCs w:val="24"/>
+        </w:rPr>
+        <w:t xml:space="preserve"> a baseline for backward pair recall in the absence of unrelated study pairs. Each pure list </w:t>
+      </w:r>
+      <w:r>
+        <w:rPr>
+          <w:rFonts w:ascii="Times New Roman" w:hAnsi="Times New Roman" w:cs="Times New Roman"/>
+          <w:sz w:val="24"/>
+          <w:szCs w:val="24"/>
+        </w:rPr>
+        <w:t>contained</w:t>
+      </w:r>
+      <w:r>
+        <w:rPr>
+          <w:rFonts w:ascii="Times New Roman" w:hAnsi="Times New Roman" w:cs="Times New Roman"/>
+          <w:sz w:val="24"/>
+          <w:szCs w:val="24"/>
+        </w:rPr>
+        <w:t xml:space="preserve"> 50 pairs (10 buffer items and 40 </w:t>
+      </w:r>
+      <w:r>
+        <w:rPr>
+          <w:rFonts w:ascii="Times New Roman" w:hAnsi="Times New Roman" w:cs="Times New Roman"/>
+          <w:sz w:val="24"/>
+          <w:szCs w:val="24"/>
+        </w:rPr>
+        <w:lastRenderedPageBreak/>
+        <w:t xml:space="preserve">backward associate study pairs), with each pure list consisting of </w:t>
+      </w:r>
+      <w:r>
+        <w:rPr>
+          <w:rFonts w:ascii="Times New Roman" w:hAnsi="Times New Roman" w:cs="Times New Roman"/>
+          <w:sz w:val="24"/>
+          <w:szCs w:val="24"/>
+        </w:rPr>
+        <w:t xml:space="preserve">the </w:t>
+      </w:r>
+      <w:r>
+        <w:rPr>
+          <w:rFonts w:ascii="Times New Roman" w:hAnsi="Times New Roman" w:cs="Times New Roman"/>
+          <w:sz w:val="24"/>
+          <w:szCs w:val="24"/>
+        </w:rPr>
+        <w:t xml:space="preserve">20 backward pairs presented in the mixed groups and an additional 20 backward pairs not presented in the mixed lists. </w:t>
       </w:r>
     </w:p>
     <w:p>
@@ -13586,7 +13263,117 @@
           <w:sz w:val="24"/>
           <w:szCs w:val="24"/>
         </w:rPr>
-        <w:t>Pure Lists</w:t>
+        <w:t xml:space="preserve">Procedure </w:t>
+      </w:r>
+    </w:p>
+    <w:p>
+      <w:pPr>
+        <w:spacing w:after="0" w:line="480" w:lineRule="auto"/>
+      </w:pPr>
+      <w:r>
+        <w:rPr>
+          <w:rFonts w:ascii="Times New Roman" w:hAnsi="Times New Roman" w:cs="Times New Roman"/>
+          <w:sz w:val="24"/>
+          <w:szCs w:val="24"/>
+        </w:rPr>
+        <w:tab/>
+      </w:r>
+      <w:bookmarkStart w:id="14" w:name="_Hlk31541787"/>
+      <w:r>
+        <w:rPr>
+          <w:rFonts w:ascii="Times New Roman" w:hAnsi="Times New Roman" w:cs="Times New Roman"/>
+          <w:sz w:val="24"/>
+          <w:szCs w:val="24"/>
+        </w:rPr>
+        <w:t xml:space="preserve">The procedure </w:t>
+      </w:r>
+      <w:r>
+        <w:rPr>
+          <w:rFonts w:ascii="Times New Roman" w:hAnsi="Times New Roman" w:cs="Times New Roman"/>
+          <w:sz w:val="24"/>
+          <w:szCs w:val="24"/>
+        </w:rPr>
+        <w:t xml:space="preserve">used in Experiment </w:t>
+      </w:r>
+      <w:r>
+        <w:rPr>
+          <w:rFonts w:ascii="Times New Roman" w:hAnsi="Times New Roman" w:cs="Times New Roman"/>
+          <w:sz w:val="24"/>
+          <w:szCs w:val="24"/>
+        </w:rPr>
+        <w:t>2</w:t>
+      </w:r>
+      <w:r>
+        <w:rPr>
+          <w:rFonts w:ascii="Times New Roman" w:hAnsi="Times New Roman" w:cs="Times New Roman"/>
+          <w:sz w:val="24"/>
+          <w:szCs w:val="24"/>
+        </w:rPr>
+        <w:t xml:space="preserve"> was</w:t>
+      </w:r>
+      <w:r>
+        <w:rPr>
+          <w:rFonts w:ascii="Times New Roman" w:hAnsi="Times New Roman" w:cs="Times New Roman"/>
+          <w:sz w:val="24"/>
+          <w:szCs w:val="24"/>
+        </w:rPr>
+        <w:t xml:space="preserve"> identical to that of Experiment </w:t>
+      </w:r>
+      <w:r>
+        <w:rPr>
+          <w:rFonts w:ascii="Times New Roman" w:hAnsi="Times New Roman" w:cs="Times New Roman"/>
+          <w:sz w:val="24"/>
+          <w:szCs w:val="24"/>
+        </w:rPr>
+        <w:t>1</w:t>
+      </w:r>
+      <w:r>
+        <w:rPr>
+          <w:rFonts w:ascii="Times New Roman" w:hAnsi="Times New Roman" w:cs="Times New Roman"/>
+          <w:sz w:val="24"/>
+          <w:szCs w:val="24"/>
+        </w:rPr>
+        <w:t xml:space="preserve"> with the exception that all forward pairs </w:t>
+      </w:r>
+      <w:r>
+        <w:rPr>
+          <w:rFonts w:ascii="Times New Roman" w:hAnsi="Times New Roman" w:cs="Times New Roman"/>
+          <w:sz w:val="24"/>
+          <w:szCs w:val="24"/>
+        </w:rPr>
+        <w:t>were</w:t>
+      </w:r>
+      <w:r>
+        <w:rPr>
+          <w:rFonts w:ascii="Times New Roman" w:hAnsi="Times New Roman" w:cs="Times New Roman"/>
+          <w:sz w:val="24"/>
+          <w:szCs w:val="24"/>
+        </w:rPr>
+        <w:t xml:space="preserve"> replaced with backward pairs.</w:t>
+      </w:r>
+    </w:p>
+    <w:bookmarkEnd w:id="14"/>
+    <w:p>
+      <w:pPr>
+        <w:spacing w:after="0" w:line="480" w:lineRule="auto"/>
+        <w:jc w:val="center"/>
+        <w:rPr>
+          <w:rFonts w:ascii="Times New Roman" w:hAnsi="Times New Roman" w:cs="Times New Roman"/>
+          <w:b/>
+          <w:bCs/>
+          <w:sz w:val="24"/>
+          <w:szCs w:val="24"/>
+        </w:rPr>
+      </w:pPr>
+      <w:r>
+        <w:rPr>
+          <w:rFonts w:ascii="Times New Roman" w:hAnsi="Times New Roman" w:cs="Times New Roman"/>
+          <w:b/>
+          <w:bCs/>
+          <w:sz w:val="24"/>
+          <w:szCs w:val="24"/>
+        </w:rPr>
+        <w:t>Results</w:t>
       </w:r>
     </w:p>
     <w:p>
@@ -13605,6 +13392,243 @@
           <w:sz w:val="24"/>
           <w:szCs w:val="24"/>
         </w:rPr>
+        <w:t xml:space="preserve">The top panel of </w:t>
+      </w:r>
+      <w:r>
+        <w:rPr>
+          <w:rFonts w:ascii="Times New Roman" w:hAnsi="Times New Roman" w:cs="Times New Roman"/>
+          <w:sz w:val="24"/>
+          <w:szCs w:val="24"/>
+        </w:rPr>
+        <w:t xml:space="preserve">Figure </w:t>
+      </w:r>
+      <w:r>
+        <w:rPr>
+          <w:rFonts w:ascii="Times New Roman" w:hAnsi="Times New Roman" w:cs="Times New Roman"/>
+          <w:sz w:val="24"/>
+          <w:szCs w:val="24"/>
+          <w:highlight w:val="green"/>
+        </w:rPr>
+        <w:t>2</w:t>
+      </w:r>
+      <w:r>
+        <w:rPr>
+          <w:rFonts w:ascii="Times New Roman" w:hAnsi="Times New Roman" w:cs="Times New Roman"/>
+          <w:sz w:val="24"/>
+          <w:szCs w:val="24"/>
+        </w:rPr>
+        <w:t xml:space="preserve"> </w:t>
+      </w:r>
+      <w:r>
+        <w:rPr>
+          <w:rFonts w:ascii="Times New Roman" w:hAnsi="Times New Roman" w:cs="Times New Roman"/>
+          <w:sz w:val="24"/>
+          <w:szCs w:val="24"/>
+        </w:rPr>
+        <w:t xml:space="preserve">displays </w:t>
+      </w:r>
+      <w:r>
+        <w:rPr>
+          <w:rFonts w:ascii="Times New Roman" w:hAnsi="Times New Roman" w:cs="Times New Roman"/>
+          <w:sz w:val="24"/>
+          <w:szCs w:val="24"/>
+        </w:rPr>
+        <w:t>mean recall rates for participants who studied mixed lists split by encoding task. The bottom panel compares mean recall for each of the pure list groups</w:t>
+      </w:r>
+      <w:r>
+        <w:rPr>
+          <w:rFonts w:ascii="Times New Roman" w:hAnsi="Times New Roman" w:cs="Times New Roman"/>
+          <w:sz w:val="24"/>
+          <w:szCs w:val="24"/>
+        </w:rPr>
+        <w:t>. For completeness, a</w:t>
+      </w:r>
+      <w:r>
+        <w:rPr>
+          <w:rFonts w:ascii="Times New Roman" w:hAnsi="Times New Roman" w:cs="Times New Roman"/>
+          <w:sz w:val="24"/>
+          <w:szCs w:val="24"/>
+        </w:rPr>
+        <w:t xml:space="preserve">ll comparisons </w:t>
+      </w:r>
+      <w:r>
+        <w:rPr>
+          <w:rFonts w:ascii="Times New Roman" w:hAnsi="Times New Roman" w:cs="Times New Roman"/>
+          <w:sz w:val="24"/>
+          <w:szCs w:val="24"/>
+        </w:rPr>
+        <w:t>for</w:t>
+      </w:r>
+      <w:r>
+        <w:rPr>
+          <w:rFonts w:ascii="Times New Roman" w:hAnsi="Times New Roman" w:cs="Times New Roman"/>
+          <w:sz w:val="24"/>
+          <w:szCs w:val="24"/>
+        </w:rPr>
+        <w:t xml:space="preserve"> both mixed and pure lists are provided in </w:t>
+      </w:r>
+      <w:r>
+        <w:rPr>
+          <w:rFonts w:ascii="Times New Roman" w:hAnsi="Times New Roman" w:cs="Times New Roman"/>
+          <w:sz w:val="24"/>
+          <w:szCs w:val="24"/>
+        </w:rPr>
+        <w:t>Appendix Table A</w:t>
+      </w:r>
+      <w:r>
+        <w:rPr>
+          <w:rFonts w:ascii="Times New Roman" w:hAnsi="Times New Roman" w:cs="Times New Roman"/>
+          <w:sz w:val="24"/>
+          <w:szCs w:val="24"/>
+          <w:highlight w:val="green"/>
+        </w:rPr>
+        <w:t>X</w:t>
+      </w:r>
+      <w:r>
+        <w:rPr>
+          <w:rFonts w:ascii="Times New Roman" w:hAnsi="Times New Roman" w:cs="Times New Roman"/>
+          <w:sz w:val="24"/>
+          <w:szCs w:val="24"/>
+        </w:rPr>
+        <w:t>.</w:t>
+      </w:r>
+      <w:r>
+        <w:rPr>
+          <w:rFonts w:ascii="Times New Roman" w:hAnsi="Times New Roman" w:cs="Times New Roman"/>
+          <w:sz w:val="24"/>
+          <w:szCs w:val="24"/>
+        </w:rPr>
+        <w:t xml:space="preserve"> </w:t>
+      </w:r>
+    </w:p>
+    <w:p>
+      <w:pPr>
+        <w:spacing w:after="0" w:line="480" w:lineRule="auto"/>
+        <w:rPr>
+          <w:rFonts w:ascii="Times New Roman" w:hAnsi="Times New Roman" w:cs="Times New Roman"/>
+          <w:b/>
+          <w:bCs/>
+          <w:sz w:val="24"/>
+          <w:szCs w:val="24"/>
+        </w:rPr>
+      </w:pPr>
+      <w:r>
+        <w:rPr>
+          <w:rFonts w:ascii="Times New Roman" w:hAnsi="Times New Roman" w:cs="Times New Roman"/>
+          <w:b/>
+          <w:bCs/>
+          <w:sz w:val="24"/>
+          <w:szCs w:val="24"/>
+        </w:rPr>
+        <w:t>Mixed Lists</w:t>
+      </w:r>
+    </w:p>
+    <w:p>
+      <w:pPr>
+        <w:spacing w:after="0" w:line="480" w:lineRule="auto"/>
+        <w:ind w:firstLine="720"/>
+        <w:rPr>
+          <w:rFonts w:ascii="Times New Roman" w:hAnsi="Times New Roman" w:cs="Times New Roman"/>
+          <w:sz w:val="24"/>
+          <w:szCs w:val="24"/>
+        </w:rPr>
+      </w:pPr>
+      <w:r>
+        <w:rPr>
+          <w:rFonts w:ascii="Times New Roman" w:hAnsi="Times New Roman" w:cs="Times New Roman"/>
+          <w:sz w:val="24"/>
+          <w:szCs w:val="24"/>
+        </w:rPr>
+        <w:t>First, we tested for reactivity in the mixed list group using</w:t>
+      </w:r>
+      <w:r>
+        <w:rPr>
+          <w:rFonts w:ascii="Times New Roman" w:hAnsi="Times New Roman" w:cs="Times New Roman"/>
+          <w:sz w:val="24"/>
+          <w:szCs w:val="24"/>
+        </w:rPr>
+        <w:t xml:space="preserve"> a 2 (Pair Type: Backward vs Unrelated) </w:t>
+      </w:r>
+      <w:r>
+        <w:rPr>
+          <w:rFonts w:ascii="Times New Roman" w:hAnsi="Times New Roman" w:cs="Times New Roman"/>
+          <w:sz w:val="24"/>
+          <w:szCs w:val="24"/>
+        </w:rPr>
+        <w:t>×</w:t>
+      </w:r>
+      <w:r>
+        <w:rPr>
+          <w:rFonts w:ascii="Times New Roman" w:hAnsi="Times New Roman" w:cs="Times New Roman"/>
+          <w:sz w:val="24"/>
+          <w:szCs w:val="24"/>
+        </w:rPr>
+        <w:t xml:space="preserve"> 3 (Study Group: JOL vs Frequency vs No-JOL) mixed measures ANOVA</w:t>
+      </w:r>
+      <w:r>
+        <w:rPr>
+          <w:rFonts w:ascii="Times New Roman" w:hAnsi="Times New Roman" w:cs="Times New Roman"/>
+          <w:sz w:val="24"/>
+          <w:szCs w:val="24"/>
+        </w:rPr>
+        <w:t xml:space="preserve">. </w:t>
+      </w:r>
+      <w:r>
+        <w:rPr>
+          <w:rFonts w:ascii="Times New Roman" w:hAnsi="Times New Roman" w:cs="Times New Roman"/>
+          <w:sz w:val="24"/>
+          <w:szCs w:val="24"/>
+        </w:rPr>
+        <w:t xml:space="preserve">A </w:t>
+      </w:r>
+      <w:r>
+        <w:rPr>
+          <w:rFonts w:ascii="Times New Roman" w:hAnsi="Times New Roman" w:cs="Times New Roman"/>
+          <w:sz w:val="24"/>
+          <w:szCs w:val="24"/>
+          <w:highlight w:val="yellow"/>
+        </w:rPr>
+        <w:t>[MAIN EFFECT OF PAIR TYPE]. [MAIN EFFECT OF STUDY GROUP] [INTERACTION]</w:t>
+      </w:r>
+    </w:p>
+    <w:p>
+      <w:pPr>
+        <w:spacing w:after="0" w:line="480" w:lineRule="auto"/>
+        <w:rPr>
+          <w:rFonts w:ascii="Times New Roman" w:hAnsi="Times New Roman" w:cs="Times New Roman"/>
+          <w:b/>
+          <w:bCs/>
+          <w:sz w:val="24"/>
+          <w:szCs w:val="24"/>
+        </w:rPr>
+      </w:pPr>
+      <w:r>
+        <w:rPr>
+          <w:rFonts w:ascii="Times New Roman" w:hAnsi="Times New Roman" w:cs="Times New Roman"/>
+          <w:b/>
+          <w:bCs/>
+          <w:sz w:val="24"/>
+          <w:szCs w:val="24"/>
+        </w:rPr>
+        <w:t>Pure Lists</w:t>
+      </w:r>
+    </w:p>
+    <w:p>
+      <w:pPr>
+        <w:spacing w:after="0" w:line="480" w:lineRule="auto"/>
+        <w:ind w:firstLine="720"/>
+        <w:rPr>
+          <w:rFonts w:ascii="Times New Roman" w:hAnsi="Times New Roman" w:cs="Times New Roman"/>
+          <w:sz w:val="24"/>
+          <w:szCs w:val="24"/>
+        </w:rPr>
+      </w:pPr>
+      <w:r>
+        <w:rPr>
+          <w:rFonts w:ascii="Times New Roman" w:hAnsi="Times New Roman" w:cs="Times New Roman"/>
+          <w:sz w:val="24"/>
+          <w:szCs w:val="24"/>
+        </w:rPr>
         <w:t xml:space="preserve">Next, a 2 (Pair Type: Backward vs Unrelated) </w:t>
       </w:r>
       <w:r>
@@ -13644,7 +13668,7 @@
           <w:szCs w:val="24"/>
         </w:rPr>
       </w:pPr>
-      <w:commentRangeStart w:id="14"/>
+      <w:commentRangeStart w:id="15"/>
       <w:r>
         <w:rPr>
           <w:rFonts w:ascii="Times New Roman" w:eastAsia="Calibri" w:hAnsi="Times New Roman" w:cs="Times New Roman"/>
@@ -13654,12 +13678,12 @@
         </w:rPr>
         <w:t>Discussion</w:t>
       </w:r>
-      <w:commentRangeEnd w:id="14"/>
+      <w:commentRangeEnd w:id="15"/>
       <w:r>
         <w:rPr>
           <w:rStyle w:val="CommentReference"/>
         </w:rPr>
-        <w:commentReference w:id="14"/>
+        <w:commentReference w:id="15"/>
       </w:r>
     </w:p>
     <w:p>
@@ -14537,7 +14561,7 @@
           <w:szCs w:val="24"/>
         </w:rPr>
       </w:pPr>
-      <w:bookmarkStart w:id="15" w:name="_Hlk22197116"/>
+      <w:bookmarkStart w:id="16" w:name="_Hlk22197116"/>
       <w:r>
         <w:rPr>
           <w:rFonts w:ascii="Times New Roman" w:hAnsi="Times New Roman" w:cs="Times New Roman"/>
@@ -14675,7 +14699,7 @@
         <w:t xml:space="preserve">. </w:t>
       </w:r>
     </w:p>
-    <w:bookmarkEnd w:id="15"/>
+    <w:bookmarkEnd w:id="16"/>
     <w:p>
       <w:pPr>
         <w:spacing w:after="0" w:line="480" w:lineRule="auto"/>
@@ -14884,7 +14908,7 @@
           <w:szCs w:val="24"/>
         </w:rPr>
       </w:pPr>
-      <w:commentRangeStart w:id="16"/>
+      <w:commentRangeStart w:id="17"/>
       <w:r>
         <w:rPr>
           <w:rFonts w:ascii="Times New Roman" w:hAnsi="Times New Roman" w:cs="Times New Roman"/>
@@ -14895,12 +14919,12 @@
         </w:rPr>
         <w:t>General Discussion</w:t>
       </w:r>
-      <w:commentRangeEnd w:id="16"/>
+      <w:commentRangeEnd w:id="17"/>
       <w:r>
         <w:rPr>
           <w:rStyle w:val="CommentReference"/>
         </w:rPr>
-        <w:commentReference w:id="16"/>
+        <w:commentReference w:id="17"/>
       </w:r>
     </w:p>
     <w:p>
@@ -15005,7 +15029,7 @@
         </w:rPr>
         <w:t xml:space="preserve">The data for all experiments have been made available at </w:t>
       </w:r>
-      <w:commentRangeStart w:id="17"/>
+      <w:commentRangeStart w:id="18"/>
       <w:r>
         <w:rPr>
           <w:rFonts w:ascii="Times New Roman" w:hAnsi="Times New Roman" w:cs="Times New Roman"/>
@@ -15016,12 +15040,12 @@
         </w:rPr>
         <w:t>[LINK]</w:t>
       </w:r>
-      <w:commentRangeEnd w:id="17"/>
+      <w:commentRangeEnd w:id="18"/>
       <w:r>
         <w:rPr>
           <w:rStyle w:val="CommentReference"/>
         </w:rPr>
-        <w:commentReference w:id="17"/>
+        <w:commentReference w:id="18"/>
       </w:r>
       <w:r>
         <w:rPr>
@@ -15083,7 +15107,7 @@
           <w:szCs w:val="24"/>
         </w:rPr>
       </w:pPr>
-      <w:bookmarkStart w:id="18" w:name="_Hlk65826056"/>
+      <w:bookmarkStart w:id="19" w:name="_Hlk65826056"/>
       <w:r>
         <w:rPr>
           <w:rFonts w:ascii="Times New Roman" w:eastAsia="Arial" w:hAnsi="Times New Roman" w:cs="Times New Roman"/>
@@ -15224,8 +15248,8 @@
           <w:szCs w:val="24"/>
         </w:rPr>
       </w:pPr>
-      <w:bookmarkStart w:id="19" w:name="_Hlk65826197"/>
-      <w:bookmarkEnd w:id="18"/>
+      <w:bookmarkStart w:id="20" w:name="_Hlk65826197"/>
+      <w:bookmarkEnd w:id="19"/>
       <w:r>
         <w:rPr>
           <w:rFonts w:ascii="Times New Roman" w:eastAsia="Calibri" w:hAnsi="Times New Roman" w:cs="Times New Roman"/>
@@ -15264,8 +15288,8 @@
           <w:szCs w:val="24"/>
         </w:rPr>
       </w:pPr>
-      <w:bookmarkStart w:id="20" w:name="_Hlk65826038"/>
-      <w:bookmarkEnd w:id="19"/>
+      <w:bookmarkStart w:id="21" w:name="_Hlk65826038"/>
+      <w:bookmarkEnd w:id="20"/>
       <w:proofErr w:type="spellStart"/>
       <w:r>
         <w:rPr>
@@ -15531,7 +15555,7 @@
         </w:rPr>
         <w:t>, 429–444.</w:t>
       </w:r>
-      <w:bookmarkEnd w:id="20"/>
+      <w:bookmarkEnd w:id="21"/>
     </w:p>
     <w:p>
       <w:pPr>
@@ -15600,7 +15624,7 @@
           <w:szCs w:val="24"/>
         </w:rPr>
       </w:pPr>
-      <w:bookmarkStart w:id="21" w:name="_Hlk65826019"/>
+      <w:bookmarkStart w:id="22" w:name="_Hlk65826019"/>
       <w:proofErr w:type="spellStart"/>
       <w:r>
         <w:rPr>
@@ -15656,7 +15680,7 @@
         <w:t>(2), 187–194.</w:t>
       </w:r>
     </w:p>
-    <w:bookmarkEnd w:id="21"/>
+    <w:bookmarkEnd w:id="22"/>
     <w:p>
       <w:pPr>
         <w:spacing w:after="0" w:line="480" w:lineRule="auto"/>
@@ -21084,7 +21108,7 @@
                 <w:szCs w:val="24"/>
               </w:rPr>
             </w:pPr>
-            <w:bookmarkStart w:id="22" w:name="_Hlk20469293"/>
+            <w:bookmarkStart w:id="23" w:name="_Hlk20469293"/>
             <w:r>
               <w:rPr>
                 <w:rFonts w:ascii="Times New Roman" w:hAnsi="Times New Roman" w:cs="Times New Roman"/>
@@ -21897,7 +21921,7 @@
           </w:p>
         </w:tc>
       </w:tr>
-      <w:bookmarkEnd w:id="22"/>
+      <w:bookmarkEnd w:id="23"/>
       <w:tr>
         <w:tc>
           <w:tcPr>
@@ -23617,7 +23641,7 @@
           <w:szCs w:val="24"/>
         </w:rPr>
       </w:pPr>
-      <w:commentRangeStart w:id="23"/>
+      <w:commentRangeStart w:id="24"/>
       <w:r>
         <w:rPr>
           <w:rFonts w:ascii="Times New Roman" w:hAnsi="Times New Roman"/>
@@ -23635,12 +23659,12 @@
         </w:rPr>
         <w:t>A3</w:t>
       </w:r>
-      <w:commentRangeEnd w:id="23"/>
+      <w:commentRangeEnd w:id="24"/>
       <w:r>
         <w:rPr>
           <w:rStyle w:val="CommentReference"/>
         </w:rPr>
-        <w:commentReference w:id="23"/>
+        <w:commentReference w:id="24"/>
       </w:r>
     </w:p>
     <w:p>
@@ -24015,7 +24039,7 @@
                 <w:szCs w:val="24"/>
               </w:rPr>
             </w:pPr>
-            <w:bookmarkStart w:id="24" w:name="_Hlk64470671"/>
+            <w:bookmarkStart w:id="25" w:name="_Hlk64470671"/>
             <w:r>
               <w:rPr>
                 <w:rFonts w:ascii="Times New Roman" w:hAnsi="Times New Roman"/>
@@ -24776,7 +24800,7 @@
           </w:p>
         </w:tc>
       </w:tr>
-      <w:bookmarkEnd w:id="24"/>
+      <w:bookmarkEnd w:id="25"/>
       <w:tr>
         <w:tc>
           <w:tcPr>
@@ -27617,7 +27641,7 @@
                 <w:szCs w:val="24"/>
               </w:rPr>
             </w:pPr>
-            <w:bookmarkStart w:id="25" w:name="_Hlk17026880"/>
+            <w:bookmarkStart w:id="26" w:name="_Hlk17026880"/>
             <w:r>
               <w:rPr>
                 <w:rFonts w:ascii="Times New Roman" w:hAnsi="Times New Roman" w:cs="Times New Roman"/>
@@ -28430,7 +28454,7 @@
           </w:p>
         </w:tc>
       </w:tr>
-      <w:bookmarkEnd w:id="25"/>
+      <w:bookmarkEnd w:id="26"/>
       <w:tr>
         <w:tc>
           <w:tcPr>
@@ -32229,7 +32253,7 @@
 </file>
 
 <file path=word/comments.xml><?xml version="1.0" encoding="utf-8"?>
-<w:comments xmlns:wpc="http://schemas.microsoft.com/office/word/2010/wordprocessingCanvas" xmlns:cx="http://schemas.microsoft.com/office/drawing/2014/chartex" xmlns:cx1="http://schemas.microsoft.com/office/drawing/2015/9/8/chartex" xmlns:cx2="http://schemas.microsoft.com/office/drawing/2015/10/21/chartex" xmlns:cx3="http://schemas.microsoft.com/office/drawing/2016/5/9/chartex" xmlns:cx4="http://schemas.microsoft.com/office/drawing/2016/5/10/chartex" xmlns:cx5="http://schemas.microsoft.com/office/drawing/2016/5/11/chartex" xmlns:cx6="http://schemas.microsoft.com/office/drawing/2016/5/12/chartex" xmlns:cx7="http://schemas.microsoft.com/office/drawing/2016/5/13/chartex" xmlns:cx8="http://schemas.microsoft.com/office/drawing/2016/5/14/chartex" xmlns:mc="http://schemas.openxmlformats.org/markup-compatibility/2006" xmlns:aink="http://schemas.microsoft.com/office/drawing/2016/ink" xmlns:am3d="http://schemas.microsoft.com/office/drawing/2017/model3d" xmlns:o="urn:schemas-microsoft-com:office:office" xmlns:r="http://schemas.openxmlformats.org/officeDocument/2006/relationships" xmlns:m="http://schemas.openxmlformats.org/officeDocument/2006/math" xmlns:v="urn:schemas-microsoft-com:vml" xmlns:wp14="http://schemas.microsoft.com/office/word/2010/wordprocessingDrawing" xmlns:wp="http://schemas.openxmlformats.org/drawingml/2006/wordprocessingDrawing" xmlns:w10="urn:schemas-microsoft-com:office:word" xmlns:w="http://schemas.openxmlformats.org/wordprocessingml/2006/main" xmlns:w14="http://schemas.microsoft.com/office/word/2010/wordml" xmlns:w15="http://schemas.microsoft.com/office/word/2012/wordml" xmlns:w16cex="http://schemas.microsoft.com/office/word/2018/wordml/cex" xmlns:w16cid="http://schemas.microsoft.com/office/word/2016/wordml/cid" xmlns:w16="http://schemas.microsoft.com/office/word/2018/wordml" xmlns:w16se="http://schemas.microsoft.com/office/word/2015/wordml/symex" xmlns:wpg="http://schemas.microsoft.com/office/word/2010/wordprocessingGroup" xmlns:wpi="http://schemas.microsoft.com/office/word/2010/wordprocessingInk" xmlns:wne="http://schemas.microsoft.com/office/word/2006/wordml" xmlns:wps="http://schemas.microsoft.com/office/word/2010/wordprocessingShape" mc:Ignorable="w14 w15 w16se w16cid w16 w16cex wp14">
+<w:comments xmlns:wpc="http://schemas.microsoft.com/office/word/2010/wordprocessingCanvas" xmlns:cx="http://schemas.microsoft.com/office/drawing/2014/chartex" xmlns:cx1="http://schemas.microsoft.com/office/drawing/2015/9/8/chartex" xmlns:cx2="http://schemas.microsoft.com/office/drawing/2015/10/21/chartex" xmlns:cx3="http://schemas.microsoft.com/office/drawing/2016/5/9/chartex" xmlns:cx4="http://schemas.microsoft.com/office/drawing/2016/5/10/chartex" xmlns:cx5="http://schemas.microsoft.com/office/drawing/2016/5/11/chartex" xmlns:cx6="http://schemas.microsoft.com/office/drawing/2016/5/12/chartex" xmlns:cx7="http://schemas.microsoft.com/office/drawing/2016/5/13/chartex" xmlns:cx8="http://schemas.microsoft.com/office/drawing/2016/5/14/chartex" xmlns:mc="http://schemas.openxmlformats.org/markup-compatibility/2006" xmlns:aink="http://schemas.microsoft.com/office/drawing/2016/ink" xmlns:am3d="http://schemas.microsoft.com/office/drawing/2017/model3d" xmlns:o="urn:schemas-microsoft-com:office:office" xmlns:r="http://schemas.openxmlformats.org/officeDocument/2006/relationships" xmlns:m="http://schemas.openxmlformats.org/officeDocument/2006/math" xmlns:v="urn:schemas-microsoft-com:vml" xmlns:wp14="http://schemas.microsoft.com/office/word/2010/wordprocessingDrawing" xmlns:wp="http://schemas.openxmlformats.org/drawingml/2006/wordprocessingDrawing" xmlns:w10="urn:schemas-microsoft-com:office:word" xmlns:w="http://schemas.openxmlformats.org/wordprocessingml/2006/main" xmlns:w14="http://schemas.microsoft.com/office/word/2010/wordml" xmlns:w15="http://schemas.microsoft.com/office/word/2012/wordml" xmlns:w16cex="http://schemas.microsoft.com/office/word/2018/wordml/cex" xmlns:w16cid="http://schemas.microsoft.com/office/word/2016/wordml/cid" xmlns:w16="http://schemas.microsoft.com/office/word/2018/wordml" xmlns:w16sdtdh="http://schemas.microsoft.com/office/word/2020/wordml/sdtdatahash" xmlns:w16se="http://schemas.microsoft.com/office/word/2015/wordml/symex" xmlns:wpg="http://schemas.microsoft.com/office/word/2010/wordprocessingGroup" xmlns:wpi="http://schemas.microsoft.com/office/word/2010/wordprocessingInk" xmlns:wne="http://schemas.microsoft.com/office/word/2006/wordml" xmlns:wps="http://schemas.microsoft.com/office/word/2010/wordprocessingShape" mc:Ignorable="w14 w15 w16se w16cid w16 w16cex w16sdtdh wp14">
   <w:comment w:id="0" w:author="Nick Maxwell" w:date="2021-06-30T13:26:00Z" w:initials="NM">
     <w:p>
       <w:pPr>
@@ -32285,23 +32309,23 @@
         <w:t xml:space="preserve"> and my dissertation</w:t>
       </w:r>
       <w:r>
-        <w:t xml:space="preserve">. I tried changing it up but </w:t>
+        <w:t xml:space="preserve">. I tried changing it up but I’m worried that </w:t>
+      </w:r>
+      <w:proofErr w:type="spellStart"/>
+      <w:r>
+        <w:t>its</w:t>
+      </w:r>
+      <w:proofErr w:type="spellEnd"/>
+      <w:r>
+        <w:t xml:space="preserve"> still too </w:t>
       </w:r>
       <w:proofErr w:type="gramStart"/>
       <w:r>
-        <w:t>I’m</w:t>
+        <w:t>similar to</w:t>
       </w:r>
       <w:proofErr w:type="gramEnd"/>
       <w:r>
-        <w:t xml:space="preserve"> worried that </w:t>
-      </w:r>
-      <w:proofErr w:type="spellStart"/>
-      <w:r>
-        <w:t>its</w:t>
-      </w:r>
-      <w:proofErr w:type="spellEnd"/>
-      <w:r>
-        <w:t xml:space="preserve"> still too similar to the other paper.</w:t>
+        <w:t xml:space="preserve"> the other paper.</w:t>
       </w:r>
     </w:p>
   </w:comment>
@@ -32317,13 +32341,8 @@
         <w:annotationRef/>
       </w:r>
       <w:r>
-        <w:t xml:space="preserve">This section is modeled after the other paper, but I’m trying not to make it just a copy and paste </w:t>
-      </w:r>
-      <w:proofErr w:type="gramStart"/>
-      <w:r>
-        <w:t>job</w:t>
-      </w:r>
-      <w:proofErr w:type="gramEnd"/>
+        <w:t>This section is modeled after the other paper, but I’m trying not to make it just a copy and paste job</w:t>
+      </w:r>
     </w:p>
   </w:comment>
   <w:comment w:id="3" w:author="Nick Maxwell" w:date="2021-06-25T10:25:00Z" w:initials="NM">
@@ -32338,13 +32357,8 @@
         <w:annotationRef/>
       </w:r>
       <w:r>
-        <w:t xml:space="preserve">This is reactivity paper </w:t>
-      </w:r>
-      <w:proofErr w:type="gramStart"/>
-      <w:r>
-        <w:t>1</w:t>
-      </w:r>
-      <w:proofErr w:type="gramEnd"/>
+        <w:t>This is reactivity paper 1</w:t>
+      </w:r>
     </w:p>
   </w:comment>
   <w:comment w:id="4" w:author="Nick Maxwell" w:date="2021-07-02T13:33:00Z" w:initials="NM">
@@ -32363,7 +32377,7 @@
       </w:r>
     </w:p>
   </w:comment>
-  <w:comment w:id="8" w:author="Nick Maxwell" w:date="2021-07-01T09:04:00Z" w:initials="NM">
+  <w:comment w:id="5" w:author="Nick Maxwell" w:date="2021-09-04T10:57:00Z" w:initials="NM">
     <w:p>
       <w:pPr>
         <w:pStyle w:val="CommentText"/>
@@ -32375,19 +32389,16 @@
         <w:annotationRef/>
       </w:r>
       <w:r>
-        <w:t xml:space="preserve">Took a stab at the </w:t>
+        <w:t xml:space="preserve">Participants and results will need to be updated given the continued data </w:t>
       </w:r>
       <w:proofErr w:type="spellStart"/>
       <w:r>
-        <w:t>pbic</w:t>
+        <w:t>colelction</w:t>
       </w:r>
       <w:proofErr w:type="spellEnd"/>
-      <w:r>
-        <w:t xml:space="preserve"> paragraph. Does this look okay? I know you normally write this part.</w:t>
-      </w:r>
     </w:p>
   </w:comment>
-  <w:comment w:id="14" w:author="Nick Maxwell" w:date="2021-07-07T11:20:00Z" w:initials="NM">
+  <w:comment w:id="9" w:author="Nick Maxwell" w:date="2021-07-01T09:04:00Z" w:initials="NM">
     <w:p>
       <w:pPr>
         <w:pStyle w:val="CommentText"/>
@@ -32398,22 +32409,36 @@
         </w:rPr>
         <w:annotationRef/>
       </w:r>
-      <w:proofErr w:type="gramStart"/>
-      <w:r>
-        <w:t>Presumably</w:t>
-      </w:r>
-      <w:proofErr w:type="gramEnd"/>
-      <w:r>
-        <w:t xml:space="preserve"> the effect is going to replicate w/ backward pairs. Need to discuss what this means regarding both the changed-goal and cue-strengthening </w:t>
-      </w:r>
-      <w:proofErr w:type="gramStart"/>
-      <w:r>
-        <w:t>accounts</w:t>
-      </w:r>
-      <w:proofErr w:type="gramEnd"/>
+      <w:r>
+        <w:t xml:space="preserve">Took a stab at the </w:t>
+      </w:r>
+      <w:proofErr w:type="spellStart"/>
+      <w:r>
+        <w:t>pbic</w:t>
+      </w:r>
+      <w:proofErr w:type="spellEnd"/>
+      <w:r>
+        <w:t xml:space="preserve"> paragraph. Does this look okay? I know you normally write this part.</w:t>
+      </w:r>
     </w:p>
   </w:comment>
-  <w:comment w:id="16" w:author="Nick Maxwell" w:date="2021-07-01T14:28:00Z" w:initials="NM">
+  <w:comment w:id="15" w:author="Nick Maxwell" w:date="2021-07-07T11:20:00Z" w:initials="NM">
+    <w:p>
+      <w:pPr>
+        <w:pStyle w:val="CommentText"/>
+      </w:pPr>
+      <w:r>
+        <w:rPr>
+          <w:rStyle w:val="CommentReference"/>
+        </w:rPr>
+        <w:annotationRef/>
+      </w:r>
+      <w:r>
+        <w:t>Presumably the effect is going to replicate w/ backward pairs. Need to discuss what this means regarding both the changed-goal and cue-strengthening accounts</w:t>
+      </w:r>
+    </w:p>
+  </w:comment>
+  <w:comment w:id="17" w:author="Nick Maxwell" w:date="2021-07-01T14:28:00Z" w:initials="NM">
     <w:p>
       <w:pPr>
         <w:pStyle w:val="CommentText"/>
@@ -32438,13 +32463,8 @@
         <w:pStyle w:val="CommentText"/>
       </w:pPr>
       <w:r>
-        <w:t>Mixed vs Pure – What does this mean within the context of changed goal and cue-</w:t>
-      </w:r>
-      <w:proofErr w:type="gramStart"/>
-      <w:r>
-        <w:t>strengthening</w:t>
-      </w:r>
-      <w:proofErr w:type="gramEnd"/>
+        <w:t>Mixed vs Pure – What does this mean within the context of changed goal and cue-strengthening</w:t>
+      </w:r>
     </w:p>
     <w:p>
       <w:pPr>
@@ -32486,7 +32506,7 @@
       </w:r>
     </w:p>
   </w:comment>
-  <w:comment w:id="17" w:author="Nick Maxwell" w:date="2021-07-02T11:02:00Z" w:initials="NM">
+  <w:comment w:id="18" w:author="Nick Maxwell" w:date="2021-07-02T11:02:00Z" w:initials="NM">
     <w:p>
       <w:pPr>
         <w:pStyle w:val="CommentText"/>
@@ -32502,7 +32522,7 @@
       </w:r>
     </w:p>
   </w:comment>
-  <w:comment w:id="23" w:author="Nick Maxwell" w:date="2021-07-06T09:42:00Z" w:initials="NM">
+  <w:comment w:id="24" w:author="Nick Maxwell" w:date="2021-07-06T09:42:00Z" w:initials="NM">
     <w:p>
       <w:pPr>
         <w:pStyle w:val="CommentText"/>
@@ -32522,12 +32542,13 @@
 </file>
 
 <file path=word/commentsExtended.xml><?xml version="1.0" encoding="utf-8"?>
-<w15:commentsEx xmlns:wpc="http://schemas.microsoft.com/office/word/2010/wordprocessingCanvas" xmlns:cx="http://schemas.microsoft.com/office/drawing/2014/chartex" xmlns:cx1="http://schemas.microsoft.com/office/drawing/2015/9/8/chartex" xmlns:cx2="http://schemas.microsoft.com/office/drawing/2015/10/21/chartex" xmlns:cx3="http://schemas.microsoft.com/office/drawing/2016/5/9/chartex" xmlns:cx4="http://schemas.microsoft.com/office/drawing/2016/5/10/chartex" xmlns:cx5="http://schemas.microsoft.com/office/drawing/2016/5/11/chartex" xmlns:cx6="http://schemas.microsoft.com/office/drawing/2016/5/12/chartex" xmlns:cx7="http://schemas.microsoft.com/office/drawing/2016/5/13/chartex" xmlns:cx8="http://schemas.microsoft.com/office/drawing/2016/5/14/chartex" xmlns:mc="http://schemas.openxmlformats.org/markup-compatibility/2006" xmlns:aink="http://schemas.microsoft.com/office/drawing/2016/ink" xmlns:am3d="http://schemas.microsoft.com/office/drawing/2017/model3d" xmlns:o="urn:schemas-microsoft-com:office:office" xmlns:r="http://schemas.openxmlformats.org/officeDocument/2006/relationships" xmlns:m="http://schemas.openxmlformats.org/officeDocument/2006/math" xmlns:v="urn:schemas-microsoft-com:vml" xmlns:wp14="http://schemas.microsoft.com/office/word/2010/wordprocessingDrawing" xmlns:wp="http://schemas.openxmlformats.org/drawingml/2006/wordprocessingDrawing" xmlns:w10="urn:schemas-microsoft-com:office:word" xmlns:w="http://schemas.openxmlformats.org/wordprocessingml/2006/main" xmlns:w14="http://schemas.microsoft.com/office/word/2010/wordml" xmlns:w15="http://schemas.microsoft.com/office/word/2012/wordml" xmlns:w16cex="http://schemas.microsoft.com/office/word/2018/wordml/cex" xmlns:w16cid="http://schemas.microsoft.com/office/word/2016/wordml/cid" xmlns:w16="http://schemas.microsoft.com/office/word/2018/wordml" xmlns:w16se="http://schemas.microsoft.com/office/word/2015/wordml/symex" xmlns:wpg="http://schemas.microsoft.com/office/word/2010/wordprocessingGroup" xmlns:wpi="http://schemas.microsoft.com/office/word/2010/wordprocessingInk" xmlns:wne="http://schemas.microsoft.com/office/word/2006/wordml" xmlns:wps="http://schemas.microsoft.com/office/word/2010/wordprocessingShape" mc:Ignorable="w14 w15 w16se w16cid w16 w16cex wp14">
+<w15:commentsEx xmlns:wpc="http://schemas.microsoft.com/office/word/2010/wordprocessingCanvas" xmlns:cx="http://schemas.microsoft.com/office/drawing/2014/chartex" xmlns:cx1="http://schemas.microsoft.com/office/drawing/2015/9/8/chartex" xmlns:cx2="http://schemas.microsoft.com/office/drawing/2015/10/21/chartex" xmlns:cx3="http://schemas.microsoft.com/office/drawing/2016/5/9/chartex" xmlns:cx4="http://schemas.microsoft.com/office/drawing/2016/5/10/chartex" xmlns:cx5="http://schemas.microsoft.com/office/drawing/2016/5/11/chartex" xmlns:cx6="http://schemas.microsoft.com/office/drawing/2016/5/12/chartex" xmlns:cx7="http://schemas.microsoft.com/office/drawing/2016/5/13/chartex" xmlns:cx8="http://schemas.microsoft.com/office/drawing/2016/5/14/chartex" xmlns:mc="http://schemas.openxmlformats.org/markup-compatibility/2006" xmlns:aink="http://schemas.microsoft.com/office/drawing/2016/ink" xmlns:am3d="http://schemas.microsoft.com/office/drawing/2017/model3d" xmlns:o="urn:schemas-microsoft-com:office:office" xmlns:r="http://schemas.openxmlformats.org/officeDocument/2006/relationships" xmlns:m="http://schemas.openxmlformats.org/officeDocument/2006/math" xmlns:v="urn:schemas-microsoft-com:vml" xmlns:wp14="http://schemas.microsoft.com/office/word/2010/wordprocessingDrawing" xmlns:wp="http://schemas.openxmlformats.org/drawingml/2006/wordprocessingDrawing" xmlns:w10="urn:schemas-microsoft-com:office:word" xmlns:w="http://schemas.openxmlformats.org/wordprocessingml/2006/main" xmlns:w14="http://schemas.microsoft.com/office/word/2010/wordml" xmlns:w15="http://schemas.microsoft.com/office/word/2012/wordml" xmlns:w16cex="http://schemas.microsoft.com/office/word/2018/wordml/cex" xmlns:w16cid="http://schemas.microsoft.com/office/word/2016/wordml/cid" xmlns:w16="http://schemas.microsoft.com/office/word/2018/wordml" xmlns:w16sdtdh="http://schemas.microsoft.com/office/word/2020/wordml/sdtdatahash" xmlns:w16se="http://schemas.microsoft.com/office/word/2015/wordml/symex" xmlns:wpg="http://schemas.microsoft.com/office/word/2010/wordprocessingGroup" xmlns:wpi="http://schemas.microsoft.com/office/word/2010/wordprocessingInk" xmlns:wne="http://schemas.microsoft.com/office/word/2006/wordml" xmlns:wps="http://schemas.microsoft.com/office/word/2010/wordprocessingShape" mc:Ignorable="w14 w15 w16se w16cid w16 w16cex w16sdtdh wp14">
   <w15:commentEx w15:paraId="4BF0B362" w15:done="0"/>
   <w15:commentEx w15:paraId="533AE5F1" w15:done="0"/>
   <w15:commentEx w15:paraId="00151028" w15:done="0"/>
   <w15:commentEx w15:paraId="3B3A51AB" w15:done="0"/>
   <w15:commentEx w15:paraId="6DDD71AD" w15:done="0"/>
+  <w15:commentEx w15:paraId="1329B009" w15:done="0"/>
   <w15:commentEx w15:paraId="041F836A" w15:done="0"/>
   <w15:commentEx w15:paraId="7019C51C" w15:done="0"/>
   <w15:commentEx w15:paraId="5EB7D9E5" w15:done="0"/>
@@ -32537,12 +32558,13 @@
 </file>
 
 <file path=word/commentsExtensible.xml><?xml version="1.0" encoding="utf-8"?>
-<w16cex:commentsExtensible xmlns:wpc="http://schemas.microsoft.com/office/word/2010/wordprocessingCanvas" xmlns:cx="http://schemas.microsoft.com/office/drawing/2014/chartex" xmlns:cx1="http://schemas.microsoft.com/office/drawing/2015/9/8/chartex" xmlns:cx2="http://schemas.microsoft.com/office/drawing/2015/10/21/chartex" xmlns:cx3="http://schemas.microsoft.com/office/drawing/2016/5/9/chartex" xmlns:cx4="http://schemas.microsoft.com/office/drawing/2016/5/10/chartex" xmlns:cx5="http://schemas.microsoft.com/office/drawing/2016/5/11/chartex" xmlns:cx6="http://schemas.microsoft.com/office/drawing/2016/5/12/chartex" xmlns:cx7="http://schemas.microsoft.com/office/drawing/2016/5/13/chartex" xmlns:cx8="http://schemas.microsoft.com/office/drawing/2016/5/14/chartex" xmlns:mc="http://schemas.openxmlformats.org/markup-compatibility/2006" xmlns:aink="http://schemas.microsoft.com/office/drawing/2016/ink" xmlns:am3d="http://schemas.microsoft.com/office/drawing/2017/model3d" xmlns:o="urn:schemas-microsoft-com:office:office" xmlns:r="http://schemas.openxmlformats.org/officeDocument/2006/relationships" xmlns:m="http://schemas.openxmlformats.org/officeDocument/2006/math" xmlns:v="urn:schemas-microsoft-com:vml" xmlns:wp14="http://schemas.microsoft.com/office/word/2010/wordprocessingDrawing" xmlns:wp="http://schemas.openxmlformats.org/drawingml/2006/wordprocessingDrawing" xmlns:w10="urn:schemas-microsoft-com:office:word" xmlns:w="http://schemas.openxmlformats.org/wordprocessingml/2006/main" xmlns:w14="http://schemas.microsoft.com/office/word/2010/wordml" xmlns:w15="http://schemas.microsoft.com/office/word/2012/wordml" xmlns:w16cex="http://schemas.microsoft.com/office/word/2018/wordml/cex" xmlns:w16cid="http://schemas.microsoft.com/office/word/2016/wordml/cid" xmlns:w16="http://schemas.microsoft.com/office/word/2018/wordml" xmlns:w16se="http://schemas.microsoft.com/office/word/2015/wordml/symex" xmlns:wpg="http://schemas.microsoft.com/office/word/2010/wordprocessingGroup" xmlns:wpi="http://schemas.microsoft.com/office/word/2010/wordprocessingInk" xmlns:wne="http://schemas.microsoft.com/office/word/2006/wordml" xmlns:wps="http://schemas.microsoft.com/office/word/2010/wordprocessingShape" mc:Ignorable="w14 w15 w16se w16cid w16 w16cex wp14">
+<w16cex:commentsExtensible xmlns:wpc="http://schemas.microsoft.com/office/word/2010/wordprocessingCanvas" xmlns:cx="http://schemas.microsoft.com/office/drawing/2014/chartex" xmlns:cx1="http://schemas.microsoft.com/office/drawing/2015/9/8/chartex" xmlns:cx2="http://schemas.microsoft.com/office/drawing/2015/10/21/chartex" xmlns:cx3="http://schemas.microsoft.com/office/drawing/2016/5/9/chartex" xmlns:cx4="http://schemas.microsoft.com/office/drawing/2016/5/10/chartex" xmlns:cx5="http://schemas.microsoft.com/office/drawing/2016/5/11/chartex" xmlns:cx6="http://schemas.microsoft.com/office/drawing/2016/5/12/chartex" xmlns:cx7="http://schemas.microsoft.com/office/drawing/2016/5/13/chartex" xmlns:cx8="http://schemas.microsoft.com/office/drawing/2016/5/14/chartex" xmlns:mc="http://schemas.openxmlformats.org/markup-compatibility/2006" xmlns:aink="http://schemas.microsoft.com/office/drawing/2016/ink" xmlns:am3d="http://schemas.microsoft.com/office/drawing/2017/model3d" xmlns:o="urn:schemas-microsoft-com:office:office" xmlns:r="http://schemas.openxmlformats.org/officeDocument/2006/relationships" xmlns:m="http://schemas.openxmlformats.org/officeDocument/2006/math" xmlns:v="urn:schemas-microsoft-com:vml" xmlns:wp14="http://schemas.microsoft.com/office/word/2010/wordprocessingDrawing" xmlns:wp="http://schemas.openxmlformats.org/drawingml/2006/wordprocessingDrawing" xmlns:w10="urn:schemas-microsoft-com:office:word" xmlns:w="http://schemas.openxmlformats.org/wordprocessingml/2006/main" xmlns:w14="http://schemas.microsoft.com/office/word/2010/wordml" xmlns:w15="http://schemas.microsoft.com/office/word/2012/wordml" xmlns:w16cex="http://schemas.microsoft.com/office/word/2018/wordml/cex" xmlns:w16cid="http://schemas.microsoft.com/office/word/2016/wordml/cid" xmlns:w16="http://schemas.microsoft.com/office/word/2018/wordml" xmlns:w16sdtdh="http://schemas.microsoft.com/office/word/2020/wordml/sdtdatahash" xmlns:w16se="http://schemas.microsoft.com/office/word/2015/wordml/symex" xmlns:wpg="http://schemas.microsoft.com/office/word/2010/wordprocessingGroup" xmlns:wpi="http://schemas.microsoft.com/office/word/2010/wordprocessingInk" xmlns:wne="http://schemas.microsoft.com/office/word/2006/wordml" xmlns:wps="http://schemas.microsoft.com/office/word/2010/wordprocessingShape" mc:Ignorable="w14 w15 w16se w16cid w16 w16cex w16sdtdh wp14">
   <w16cex:commentExtensible w16cex:durableId="2486EF80" w16cex:dateUtc="2021-06-30T18:26:00Z"/>
   <w16cex:commentExtensible w16cex:durableId="2484222E" w16cex:dateUtc="2021-06-28T15:25:00Z"/>
   <w16cex:commentExtensible w16cex:durableId="2480558D" w16cex:dateUtc="2021-06-25T18:15:00Z"/>
   <w16cex:commentExtensible w16cex:durableId="24802DB5" w16cex:dateUtc="2021-06-25T15:25:00Z"/>
   <w16cex:commentExtensible w16cex:durableId="2489941F" w16cex:dateUtc="2021-07-02T18:33:00Z"/>
+  <w16cex:commentExtensible w16cex:durableId="24DDCF93" w16cex:dateUtc="2021-09-04T15:57:00Z"/>
   <w16cex:commentExtensible w16cex:durableId="2488039C" w16cex:dateUtc="2021-07-01T14:04:00Z"/>
   <w16cex:commentExtensible w16cex:durableId="24900C86" w16cex:dateUtc="2021-07-07T16:20:00Z"/>
   <w16cex:commentExtensible w16cex:durableId="24884F99" w16cex:dateUtc="2021-07-01T19:28:00Z"/>
@@ -32552,12 +32574,13 @@
 </file>
 
 <file path=word/commentsIds.xml><?xml version="1.0" encoding="utf-8"?>
-<w16cid:commentsIds xmlns:wpc="http://schemas.microsoft.com/office/word/2010/wordprocessingCanvas" xmlns:cx="http://schemas.microsoft.com/office/drawing/2014/chartex" xmlns:cx1="http://schemas.microsoft.com/office/drawing/2015/9/8/chartex" xmlns:cx2="http://schemas.microsoft.com/office/drawing/2015/10/21/chartex" xmlns:cx3="http://schemas.microsoft.com/office/drawing/2016/5/9/chartex" xmlns:cx4="http://schemas.microsoft.com/office/drawing/2016/5/10/chartex" xmlns:cx5="http://schemas.microsoft.com/office/drawing/2016/5/11/chartex" xmlns:cx6="http://schemas.microsoft.com/office/drawing/2016/5/12/chartex" xmlns:cx7="http://schemas.microsoft.com/office/drawing/2016/5/13/chartex" xmlns:cx8="http://schemas.microsoft.com/office/drawing/2016/5/14/chartex" xmlns:mc="http://schemas.openxmlformats.org/markup-compatibility/2006" xmlns:aink="http://schemas.microsoft.com/office/drawing/2016/ink" xmlns:am3d="http://schemas.microsoft.com/office/drawing/2017/model3d" xmlns:o="urn:schemas-microsoft-com:office:office" xmlns:r="http://schemas.openxmlformats.org/officeDocument/2006/relationships" xmlns:m="http://schemas.openxmlformats.org/officeDocument/2006/math" xmlns:v="urn:schemas-microsoft-com:vml" xmlns:wp14="http://schemas.microsoft.com/office/word/2010/wordprocessingDrawing" xmlns:wp="http://schemas.openxmlformats.org/drawingml/2006/wordprocessingDrawing" xmlns:w10="urn:schemas-microsoft-com:office:word" xmlns:w="http://schemas.openxmlformats.org/wordprocessingml/2006/main" xmlns:w14="http://schemas.microsoft.com/office/word/2010/wordml" xmlns:w15="http://schemas.microsoft.com/office/word/2012/wordml" xmlns:w16cex="http://schemas.microsoft.com/office/word/2018/wordml/cex" xmlns:w16cid="http://schemas.microsoft.com/office/word/2016/wordml/cid" xmlns:w16="http://schemas.microsoft.com/office/word/2018/wordml" xmlns:w16se="http://schemas.microsoft.com/office/word/2015/wordml/symex" xmlns:wpg="http://schemas.microsoft.com/office/word/2010/wordprocessingGroup" xmlns:wpi="http://schemas.microsoft.com/office/word/2010/wordprocessingInk" xmlns:wne="http://schemas.microsoft.com/office/word/2006/wordml" xmlns:wps="http://schemas.microsoft.com/office/word/2010/wordprocessingShape" mc:Ignorable="w14 w15 w16se w16cid w16 w16cex wp14">
+<w16cid:commentsIds xmlns:wpc="http://schemas.microsoft.com/office/word/2010/wordprocessingCanvas" xmlns:cx="http://schemas.microsoft.com/office/drawing/2014/chartex" xmlns:cx1="http://schemas.microsoft.com/office/drawing/2015/9/8/chartex" xmlns:cx2="http://schemas.microsoft.com/office/drawing/2015/10/21/chartex" xmlns:cx3="http://schemas.microsoft.com/office/drawing/2016/5/9/chartex" xmlns:cx4="http://schemas.microsoft.com/office/drawing/2016/5/10/chartex" xmlns:cx5="http://schemas.microsoft.com/office/drawing/2016/5/11/chartex" xmlns:cx6="http://schemas.microsoft.com/office/drawing/2016/5/12/chartex" xmlns:cx7="http://schemas.microsoft.com/office/drawing/2016/5/13/chartex" xmlns:cx8="http://schemas.microsoft.com/office/drawing/2016/5/14/chartex" xmlns:mc="http://schemas.openxmlformats.org/markup-compatibility/2006" xmlns:aink="http://schemas.microsoft.com/office/drawing/2016/ink" xmlns:am3d="http://schemas.microsoft.com/office/drawing/2017/model3d" xmlns:o="urn:schemas-microsoft-com:office:office" xmlns:r="http://schemas.openxmlformats.org/officeDocument/2006/relationships" xmlns:m="http://schemas.openxmlformats.org/officeDocument/2006/math" xmlns:v="urn:schemas-microsoft-com:vml" xmlns:wp14="http://schemas.microsoft.com/office/word/2010/wordprocessingDrawing" xmlns:wp="http://schemas.openxmlformats.org/drawingml/2006/wordprocessingDrawing" xmlns:w10="urn:schemas-microsoft-com:office:word" xmlns:w="http://schemas.openxmlformats.org/wordprocessingml/2006/main" xmlns:w14="http://schemas.microsoft.com/office/word/2010/wordml" xmlns:w15="http://schemas.microsoft.com/office/word/2012/wordml" xmlns:w16cex="http://schemas.microsoft.com/office/word/2018/wordml/cex" xmlns:w16cid="http://schemas.microsoft.com/office/word/2016/wordml/cid" xmlns:w16="http://schemas.microsoft.com/office/word/2018/wordml" xmlns:w16sdtdh="http://schemas.microsoft.com/office/word/2020/wordml/sdtdatahash" xmlns:w16se="http://schemas.microsoft.com/office/word/2015/wordml/symex" xmlns:wpg="http://schemas.microsoft.com/office/word/2010/wordprocessingGroup" xmlns:wpi="http://schemas.microsoft.com/office/word/2010/wordprocessingInk" xmlns:wne="http://schemas.microsoft.com/office/word/2006/wordml" xmlns:wps="http://schemas.microsoft.com/office/word/2010/wordprocessingShape" mc:Ignorable="w14 w15 w16se w16cid w16 w16cex w16sdtdh wp14">
   <w16cid:commentId w16cid:paraId="4BF0B362" w16cid:durableId="2486EF80"/>
   <w16cid:commentId w16cid:paraId="533AE5F1" w16cid:durableId="2484222E"/>
   <w16cid:commentId w16cid:paraId="00151028" w16cid:durableId="2480558D"/>
   <w16cid:commentId w16cid:paraId="3B3A51AB" w16cid:durableId="24802DB5"/>
   <w16cid:commentId w16cid:paraId="6DDD71AD" w16cid:durableId="2489941F"/>
+  <w16cid:commentId w16cid:paraId="1329B009" w16cid:durableId="24DDCF93"/>
   <w16cid:commentId w16cid:paraId="041F836A" w16cid:durableId="2488039C"/>
   <w16cid:commentId w16cid:paraId="7019C51C" w16cid:durableId="24900C86"/>
   <w16cid:commentId w16cid:paraId="5EB7D9E5" w16cid:durableId="24884F99"/>
@@ -32567,7 +32590,7 @@
 </file>
 
 <file path=word/endnotes.xml><?xml version="1.0" encoding="utf-8"?>
-<w:endnotes xmlns:wpc="http://schemas.microsoft.com/office/word/2010/wordprocessingCanvas" xmlns:cx="http://schemas.microsoft.com/office/drawing/2014/chartex" xmlns:cx1="http://schemas.microsoft.com/office/drawing/2015/9/8/chartex" xmlns:cx2="http://schemas.microsoft.com/office/drawing/2015/10/21/chartex" xmlns:cx3="http://schemas.microsoft.com/office/drawing/2016/5/9/chartex" xmlns:cx4="http://schemas.microsoft.com/office/drawing/2016/5/10/chartex" xmlns:cx5="http://schemas.microsoft.com/office/drawing/2016/5/11/chartex" xmlns:cx6="http://schemas.microsoft.com/office/drawing/2016/5/12/chartex" xmlns:cx7="http://schemas.microsoft.com/office/drawing/2016/5/13/chartex" xmlns:cx8="http://schemas.microsoft.com/office/drawing/2016/5/14/chartex" xmlns:mc="http://schemas.openxmlformats.org/markup-compatibility/2006" xmlns:aink="http://schemas.microsoft.com/office/drawing/2016/ink" xmlns:am3d="http://schemas.microsoft.com/office/drawing/2017/model3d" xmlns:o="urn:schemas-microsoft-com:office:office" xmlns:r="http://schemas.openxmlformats.org/officeDocument/2006/relationships" xmlns:m="http://schemas.openxmlformats.org/officeDocument/2006/math" xmlns:v="urn:schemas-microsoft-com:vml" xmlns:wp14="http://schemas.microsoft.com/office/word/2010/wordprocessingDrawing" xmlns:wp="http://schemas.openxmlformats.org/drawingml/2006/wordprocessingDrawing" xmlns:w10="urn:schemas-microsoft-com:office:word" xmlns:w="http://schemas.openxmlformats.org/wordprocessingml/2006/main" xmlns:w14="http://schemas.microsoft.com/office/word/2010/wordml" xmlns:w15="http://schemas.microsoft.com/office/word/2012/wordml" xmlns:w16cex="http://schemas.microsoft.com/office/word/2018/wordml/cex" xmlns:w16cid="http://schemas.microsoft.com/office/word/2016/wordml/cid" xmlns:w16="http://schemas.microsoft.com/office/word/2018/wordml" xmlns:w16se="http://schemas.microsoft.com/office/word/2015/wordml/symex" xmlns:wpg="http://schemas.microsoft.com/office/word/2010/wordprocessingGroup" xmlns:wpi="http://schemas.microsoft.com/office/word/2010/wordprocessingInk" xmlns:wne="http://schemas.microsoft.com/office/word/2006/wordml" xmlns:wps="http://schemas.microsoft.com/office/word/2010/wordprocessingShape" mc:Ignorable="w14 w15 w16se w16cid w16 w16cex wp14">
+<w:endnotes xmlns:wpc="http://schemas.microsoft.com/office/word/2010/wordprocessingCanvas" xmlns:cx="http://schemas.microsoft.com/office/drawing/2014/chartex" xmlns:cx1="http://schemas.microsoft.com/office/drawing/2015/9/8/chartex" xmlns:cx2="http://schemas.microsoft.com/office/drawing/2015/10/21/chartex" xmlns:cx3="http://schemas.microsoft.com/office/drawing/2016/5/9/chartex" xmlns:cx4="http://schemas.microsoft.com/office/drawing/2016/5/10/chartex" xmlns:cx5="http://schemas.microsoft.com/office/drawing/2016/5/11/chartex" xmlns:cx6="http://schemas.microsoft.com/office/drawing/2016/5/12/chartex" xmlns:cx7="http://schemas.microsoft.com/office/drawing/2016/5/13/chartex" xmlns:cx8="http://schemas.microsoft.com/office/drawing/2016/5/14/chartex" xmlns:mc="http://schemas.openxmlformats.org/markup-compatibility/2006" xmlns:aink="http://schemas.microsoft.com/office/drawing/2016/ink" xmlns:am3d="http://schemas.microsoft.com/office/drawing/2017/model3d" xmlns:o="urn:schemas-microsoft-com:office:office" xmlns:r="http://schemas.openxmlformats.org/officeDocument/2006/relationships" xmlns:m="http://schemas.openxmlformats.org/officeDocument/2006/math" xmlns:v="urn:schemas-microsoft-com:vml" xmlns:wp14="http://schemas.microsoft.com/office/word/2010/wordprocessingDrawing" xmlns:wp="http://schemas.openxmlformats.org/drawingml/2006/wordprocessingDrawing" xmlns:w10="urn:schemas-microsoft-com:office:word" xmlns:w="http://schemas.openxmlformats.org/wordprocessingml/2006/main" xmlns:w14="http://schemas.microsoft.com/office/word/2010/wordml" xmlns:w15="http://schemas.microsoft.com/office/word/2012/wordml" xmlns:w16cex="http://schemas.microsoft.com/office/word/2018/wordml/cex" xmlns:w16cid="http://schemas.microsoft.com/office/word/2016/wordml/cid" xmlns:w16="http://schemas.microsoft.com/office/word/2018/wordml" xmlns:w16sdtdh="http://schemas.microsoft.com/office/word/2020/wordml/sdtdatahash" xmlns:w16se="http://schemas.microsoft.com/office/word/2015/wordml/symex" xmlns:wpg="http://schemas.microsoft.com/office/word/2010/wordprocessingGroup" xmlns:wpi="http://schemas.microsoft.com/office/word/2010/wordprocessingInk" xmlns:wne="http://schemas.microsoft.com/office/word/2006/wordml" xmlns:wps="http://schemas.microsoft.com/office/word/2010/wordprocessingShape" mc:Ignorable="w14 w15 w16se w16cid w16 w16cex w16sdtdh wp14">
   <w:endnote w:type="separator" w:id="-1">
     <w:p>
       <w:pPr>
@@ -32592,7 +32615,7 @@
 </file>
 
 <file path=word/footnotes.xml><?xml version="1.0" encoding="utf-8"?>
-<w:footnotes xmlns:wpc="http://schemas.microsoft.com/office/word/2010/wordprocessingCanvas" xmlns:cx="http://schemas.microsoft.com/office/drawing/2014/chartex" xmlns:cx1="http://schemas.microsoft.com/office/drawing/2015/9/8/chartex" xmlns:cx2="http://schemas.microsoft.com/office/drawing/2015/10/21/chartex" xmlns:cx3="http://schemas.microsoft.com/office/drawing/2016/5/9/chartex" xmlns:cx4="http://schemas.microsoft.com/office/drawing/2016/5/10/chartex" xmlns:cx5="http://schemas.microsoft.com/office/drawing/2016/5/11/chartex" xmlns:cx6="http://schemas.microsoft.com/office/drawing/2016/5/12/chartex" xmlns:cx7="http://schemas.microsoft.com/office/drawing/2016/5/13/chartex" xmlns:cx8="http://schemas.microsoft.com/office/drawing/2016/5/14/chartex" xmlns:mc="http://schemas.openxmlformats.org/markup-compatibility/2006" xmlns:aink="http://schemas.microsoft.com/office/drawing/2016/ink" xmlns:am3d="http://schemas.microsoft.com/office/drawing/2017/model3d" xmlns:o="urn:schemas-microsoft-com:office:office" xmlns:r="http://schemas.openxmlformats.org/officeDocument/2006/relationships" xmlns:m="http://schemas.openxmlformats.org/officeDocument/2006/math" xmlns:v="urn:schemas-microsoft-com:vml" xmlns:wp14="http://schemas.microsoft.com/office/word/2010/wordprocessingDrawing" xmlns:wp="http://schemas.openxmlformats.org/drawingml/2006/wordprocessingDrawing" xmlns:w10="urn:schemas-microsoft-com:office:word" xmlns:w="http://schemas.openxmlformats.org/wordprocessingml/2006/main" xmlns:w14="http://schemas.microsoft.com/office/word/2010/wordml" xmlns:w15="http://schemas.microsoft.com/office/word/2012/wordml" xmlns:w16cex="http://schemas.microsoft.com/office/word/2018/wordml/cex" xmlns:w16cid="http://schemas.microsoft.com/office/word/2016/wordml/cid" xmlns:w16="http://schemas.microsoft.com/office/word/2018/wordml" xmlns:w16se="http://schemas.microsoft.com/office/word/2015/wordml/symex" xmlns:wpg="http://schemas.microsoft.com/office/word/2010/wordprocessingGroup" xmlns:wpi="http://schemas.microsoft.com/office/word/2010/wordprocessingInk" xmlns:wne="http://schemas.microsoft.com/office/word/2006/wordml" xmlns:wps="http://schemas.microsoft.com/office/word/2010/wordprocessingShape" mc:Ignorable="w14 w15 w16se w16cid w16 w16cex wp14">
+<w:footnotes xmlns:wpc="http://schemas.microsoft.com/office/word/2010/wordprocessingCanvas" xmlns:cx="http://schemas.microsoft.com/office/drawing/2014/chartex" xmlns:cx1="http://schemas.microsoft.com/office/drawing/2015/9/8/chartex" xmlns:cx2="http://schemas.microsoft.com/office/drawing/2015/10/21/chartex" xmlns:cx3="http://schemas.microsoft.com/office/drawing/2016/5/9/chartex" xmlns:cx4="http://schemas.microsoft.com/office/drawing/2016/5/10/chartex" xmlns:cx5="http://schemas.microsoft.com/office/drawing/2016/5/11/chartex" xmlns:cx6="http://schemas.microsoft.com/office/drawing/2016/5/12/chartex" xmlns:cx7="http://schemas.microsoft.com/office/drawing/2016/5/13/chartex" xmlns:cx8="http://schemas.microsoft.com/office/drawing/2016/5/14/chartex" xmlns:mc="http://schemas.openxmlformats.org/markup-compatibility/2006" xmlns:aink="http://schemas.microsoft.com/office/drawing/2016/ink" xmlns:am3d="http://schemas.microsoft.com/office/drawing/2017/model3d" xmlns:o="urn:schemas-microsoft-com:office:office" xmlns:r="http://schemas.openxmlformats.org/officeDocument/2006/relationships" xmlns:m="http://schemas.openxmlformats.org/officeDocument/2006/math" xmlns:v="urn:schemas-microsoft-com:vml" xmlns:wp14="http://schemas.microsoft.com/office/word/2010/wordprocessingDrawing" xmlns:wp="http://schemas.openxmlformats.org/drawingml/2006/wordprocessingDrawing" xmlns:w10="urn:schemas-microsoft-com:office:word" xmlns:w="http://schemas.openxmlformats.org/wordprocessingml/2006/main" xmlns:w14="http://schemas.microsoft.com/office/word/2010/wordml" xmlns:w15="http://schemas.microsoft.com/office/word/2012/wordml" xmlns:w16cex="http://schemas.microsoft.com/office/word/2018/wordml/cex" xmlns:w16cid="http://schemas.microsoft.com/office/word/2016/wordml/cid" xmlns:w16="http://schemas.microsoft.com/office/word/2018/wordml" xmlns:w16sdtdh="http://schemas.microsoft.com/office/word/2020/wordml/sdtdatahash" xmlns:w16se="http://schemas.microsoft.com/office/word/2015/wordml/symex" xmlns:wpg="http://schemas.microsoft.com/office/word/2010/wordprocessingGroup" xmlns:wpi="http://schemas.microsoft.com/office/word/2010/wordprocessingInk" xmlns:wne="http://schemas.microsoft.com/office/word/2006/wordml" xmlns:wps="http://schemas.microsoft.com/office/word/2010/wordprocessingShape" mc:Ignorable="w14 w15 w16se w16cid w16 w16cex w16sdtdh wp14">
   <w:footnote w:type="separator" w:id="-1">
     <w:p>
       <w:pPr>
@@ -32617,7 +32640,7 @@
 </file>
 
 <file path=word/header1.xml><?xml version="1.0" encoding="utf-8"?>
-<w:hdr xmlns:wpc="http://schemas.microsoft.com/office/word/2010/wordprocessingCanvas" xmlns:cx="http://schemas.microsoft.com/office/drawing/2014/chartex" xmlns:cx1="http://schemas.microsoft.com/office/drawing/2015/9/8/chartex" xmlns:cx2="http://schemas.microsoft.com/office/drawing/2015/10/21/chartex" xmlns:cx3="http://schemas.microsoft.com/office/drawing/2016/5/9/chartex" xmlns:cx4="http://schemas.microsoft.com/office/drawing/2016/5/10/chartex" xmlns:cx5="http://schemas.microsoft.com/office/drawing/2016/5/11/chartex" xmlns:cx6="http://schemas.microsoft.com/office/drawing/2016/5/12/chartex" xmlns:cx7="http://schemas.microsoft.com/office/drawing/2016/5/13/chartex" xmlns:cx8="http://schemas.microsoft.com/office/drawing/2016/5/14/chartex" xmlns:mc="http://schemas.openxmlformats.org/markup-compatibility/2006" xmlns:aink="http://schemas.microsoft.com/office/drawing/2016/ink" xmlns:am3d="http://schemas.microsoft.com/office/drawing/2017/model3d" xmlns:o="urn:schemas-microsoft-com:office:office" xmlns:r="http://schemas.openxmlformats.org/officeDocument/2006/relationships" xmlns:m="http://schemas.openxmlformats.org/officeDocument/2006/math" xmlns:v="urn:schemas-microsoft-com:vml" xmlns:wp14="http://schemas.microsoft.com/office/word/2010/wordprocessingDrawing" xmlns:wp="http://schemas.openxmlformats.org/drawingml/2006/wordprocessingDrawing" xmlns:w10="urn:schemas-microsoft-com:office:word" xmlns:w="http://schemas.openxmlformats.org/wordprocessingml/2006/main" xmlns:w14="http://schemas.microsoft.com/office/word/2010/wordml" xmlns:w15="http://schemas.microsoft.com/office/word/2012/wordml" xmlns:w16cex="http://schemas.microsoft.com/office/word/2018/wordml/cex" xmlns:w16cid="http://schemas.microsoft.com/office/word/2016/wordml/cid" xmlns:w16="http://schemas.microsoft.com/office/word/2018/wordml" xmlns:w16se="http://schemas.microsoft.com/office/word/2015/wordml/symex" xmlns:wpg="http://schemas.microsoft.com/office/word/2010/wordprocessingGroup" xmlns:wpi="http://schemas.microsoft.com/office/word/2010/wordprocessingInk" xmlns:wne="http://schemas.microsoft.com/office/word/2006/wordml" xmlns:wps="http://schemas.microsoft.com/office/word/2010/wordprocessingShape" mc:Ignorable="w14 w15 w16se w16cid w16 w16cex wp14">
+<w:hdr xmlns:wpc="http://schemas.microsoft.com/office/word/2010/wordprocessingCanvas" xmlns:cx="http://schemas.microsoft.com/office/drawing/2014/chartex" xmlns:cx1="http://schemas.microsoft.com/office/drawing/2015/9/8/chartex" xmlns:cx2="http://schemas.microsoft.com/office/drawing/2015/10/21/chartex" xmlns:cx3="http://schemas.microsoft.com/office/drawing/2016/5/9/chartex" xmlns:cx4="http://schemas.microsoft.com/office/drawing/2016/5/10/chartex" xmlns:cx5="http://schemas.microsoft.com/office/drawing/2016/5/11/chartex" xmlns:cx6="http://schemas.microsoft.com/office/drawing/2016/5/12/chartex" xmlns:cx7="http://schemas.microsoft.com/office/drawing/2016/5/13/chartex" xmlns:cx8="http://schemas.microsoft.com/office/drawing/2016/5/14/chartex" xmlns:mc="http://schemas.openxmlformats.org/markup-compatibility/2006" xmlns:aink="http://schemas.microsoft.com/office/drawing/2016/ink" xmlns:am3d="http://schemas.microsoft.com/office/drawing/2017/model3d" xmlns:o="urn:schemas-microsoft-com:office:office" xmlns:r="http://schemas.openxmlformats.org/officeDocument/2006/relationships" xmlns:m="http://schemas.openxmlformats.org/officeDocument/2006/math" xmlns:v="urn:schemas-microsoft-com:vml" xmlns:wp14="http://schemas.microsoft.com/office/word/2010/wordprocessingDrawing" xmlns:wp="http://schemas.openxmlformats.org/drawingml/2006/wordprocessingDrawing" xmlns:w10="urn:schemas-microsoft-com:office:word" xmlns:w="http://schemas.openxmlformats.org/wordprocessingml/2006/main" xmlns:w14="http://schemas.microsoft.com/office/word/2010/wordml" xmlns:w15="http://schemas.microsoft.com/office/word/2012/wordml" xmlns:w16cex="http://schemas.microsoft.com/office/word/2018/wordml/cex" xmlns:w16cid="http://schemas.microsoft.com/office/word/2016/wordml/cid" xmlns:w16="http://schemas.microsoft.com/office/word/2018/wordml" xmlns:w16sdtdh="http://schemas.microsoft.com/office/word/2020/wordml/sdtdatahash" xmlns:w16se="http://schemas.microsoft.com/office/word/2015/wordml/symex" xmlns:wpg="http://schemas.microsoft.com/office/word/2010/wordprocessingGroup" xmlns:wpi="http://schemas.microsoft.com/office/word/2010/wordprocessingInk" xmlns:wne="http://schemas.microsoft.com/office/word/2006/wordml" xmlns:wps="http://schemas.microsoft.com/office/word/2010/wordprocessingShape" mc:Ignorable="w14 w15 w16se w16cid w16 w16cex w16sdtdh wp14">
   <w:sdt>
     <w:sdtPr>
       <w:rPr>
@@ -32730,7 +32753,7 @@
 </file>
 
 <file path=word/header2.xml><?xml version="1.0" encoding="utf-8"?>
-<w:hdr xmlns:wpc="http://schemas.microsoft.com/office/word/2010/wordprocessingCanvas" xmlns:cx="http://schemas.microsoft.com/office/drawing/2014/chartex" xmlns:cx1="http://schemas.microsoft.com/office/drawing/2015/9/8/chartex" xmlns:cx2="http://schemas.microsoft.com/office/drawing/2015/10/21/chartex" xmlns:cx3="http://schemas.microsoft.com/office/drawing/2016/5/9/chartex" xmlns:cx4="http://schemas.microsoft.com/office/drawing/2016/5/10/chartex" xmlns:cx5="http://schemas.microsoft.com/office/drawing/2016/5/11/chartex" xmlns:cx6="http://schemas.microsoft.com/office/drawing/2016/5/12/chartex" xmlns:cx7="http://schemas.microsoft.com/office/drawing/2016/5/13/chartex" xmlns:cx8="http://schemas.microsoft.com/office/drawing/2016/5/14/chartex" xmlns:mc="http://schemas.openxmlformats.org/markup-compatibility/2006" xmlns:aink="http://schemas.microsoft.com/office/drawing/2016/ink" xmlns:am3d="http://schemas.microsoft.com/office/drawing/2017/model3d" xmlns:o="urn:schemas-microsoft-com:office:office" xmlns:r="http://schemas.openxmlformats.org/officeDocument/2006/relationships" xmlns:m="http://schemas.openxmlformats.org/officeDocument/2006/math" xmlns:v="urn:schemas-microsoft-com:vml" xmlns:wp14="http://schemas.microsoft.com/office/word/2010/wordprocessingDrawing" xmlns:wp="http://schemas.openxmlformats.org/drawingml/2006/wordprocessingDrawing" xmlns:w10="urn:schemas-microsoft-com:office:word" xmlns:w="http://schemas.openxmlformats.org/wordprocessingml/2006/main" xmlns:w14="http://schemas.microsoft.com/office/word/2010/wordml" xmlns:w15="http://schemas.microsoft.com/office/word/2012/wordml" xmlns:w16cex="http://schemas.microsoft.com/office/word/2018/wordml/cex" xmlns:w16cid="http://schemas.microsoft.com/office/word/2016/wordml/cid" xmlns:w16="http://schemas.microsoft.com/office/word/2018/wordml" xmlns:w16se="http://schemas.microsoft.com/office/word/2015/wordml/symex" xmlns:wpg="http://schemas.microsoft.com/office/word/2010/wordprocessingGroup" xmlns:wpi="http://schemas.microsoft.com/office/word/2010/wordprocessingInk" xmlns:wne="http://schemas.microsoft.com/office/word/2006/wordml" xmlns:wps="http://schemas.microsoft.com/office/word/2010/wordprocessingShape" mc:Ignorable="w14 w15 w16se w16cid w16 w16cex wp14">
+<w:hdr xmlns:wpc="http://schemas.microsoft.com/office/word/2010/wordprocessingCanvas" xmlns:cx="http://schemas.microsoft.com/office/drawing/2014/chartex" xmlns:cx1="http://schemas.microsoft.com/office/drawing/2015/9/8/chartex" xmlns:cx2="http://schemas.microsoft.com/office/drawing/2015/10/21/chartex" xmlns:cx3="http://schemas.microsoft.com/office/drawing/2016/5/9/chartex" xmlns:cx4="http://schemas.microsoft.com/office/drawing/2016/5/10/chartex" xmlns:cx5="http://schemas.microsoft.com/office/drawing/2016/5/11/chartex" xmlns:cx6="http://schemas.microsoft.com/office/drawing/2016/5/12/chartex" xmlns:cx7="http://schemas.microsoft.com/office/drawing/2016/5/13/chartex" xmlns:cx8="http://schemas.microsoft.com/office/drawing/2016/5/14/chartex" xmlns:mc="http://schemas.openxmlformats.org/markup-compatibility/2006" xmlns:aink="http://schemas.microsoft.com/office/drawing/2016/ink" xmlns:am3d="http://schemas.microsoft.com/office/drawing/2017/model3d" xmlns:o="urn:schemas-microsoft-com:office:office" xmlns:r="http://schemas.openxmlformats.org/officeDocument/2006/relationships" xmlns:m="http://schemas.openxmlformats.org/officeDocument/2006/math" xmlns:v="urn:schemas-microsoft-com:vml" xmlns:wp14="http://schemas.microsoft.com/office/word/2010/wordprocessingDrawing" xmlns:wp="http://schemas.openxmlformats.org/drawingml/2006/wordprocessingDrawing" xmlns:w10="urn:schemas-microsoft-com:office:word" xmlns:w="http://schemas.openxmlformats.org/wordprocessingml/2006/main" xmlns:w14="http://schemas.microsoft.com/office/word/2010/wordml" xmlns:w15="http://schemas.microsoft.com/office/word/2012/wordml" xmlns:w16cex="http://schemas.microsoft.com/office/word/2018/wordml/cex" xmlns:w16cid="http://schemas.microsoft.com/office/word/2016/wordml/cid" xmlns:w16="http://schemas.microsoft.com/office/word/2018/wordml" xmlns:w16sdtdh="http://schemas.microsoft.com/office/word/2020/wordml/sdtdatahash" xmlns:w16se="http://schemas.microsoft.com/office/word/2015/wordml/symex" xmlns:wpg="http://schemas.microsoft.com/office/word/2010/wordprocessingGroup" xmlns:wpi="http://schemas.microsoft.com/office/word/2010/wordprocessingInk" xmlns:wne="http://schemas.microsoft.com/office/word/2006/wordml" xmlns:wps="http://schemas.microsoft.com/office/word/2010/wordprocessingShape" mc:Ignorable="w14 w15 w16se w16cid w16 w16cex w16sdtdh wp14">
   <w:sdt>
     <w:sdtPr>
       <w:rPr>
@@ -32852,7 +32875,7 @@
 </file>
 
 <file path=word/people.xml><?xml version="1.0" encoding="utf-8"?>
-<w15:people xmlns:wpc="http://schemas.microsoft.com/office/word/2010/wordprocessingCanvas" xmlns:cx="http://schemas.microsoft.com/office/drawing/2014/chartex" xmlns:cx1="http://schemas.microsoft.com/office/drawing/2015/9/8/chartex" xmlns:cx2="http://schemas.microsoft.com/office/drawing/2015/10/21/chartex" xmlns:cx3="http://schemas.microsoft.com/office/drawing/2016/5/9/chartex" xmlns:cx4="http://schemas.microsoft.com/office/drawing/2016/5/10/chartex" xmlns:cx5="http://schemas.microsoft.com/office/drawing/2016/5/11/chartex" xmlns:cx6="http://schemas.microsoft.com/office/drawing/2016/5/12/chartex" xmlns:cx7="http://schemas.microsoft.com/office/drawing/2016/5/13/chartex" xmlns:cx8="http://schemas.microsoft.com/office/drawing/2016/5/14/chartex" xmlns:mc="http://schemas.openxmlformats.org/markup-compatibility/2006" xmlns:aink="http://schemas.microsoft.com/office/drawing/2016/ink" xmlns:am3d="http://schemas.microsoft.com/office/drawing/2017/model3d" xmlns:o="urn:schemas-microsoft-com:office:office" xmlns:r="http://schemas.openxmlformats.org/officeDocument/2006/relationships" xmlns:m="http://schemas.openxmlformats.org/officeDocument/2006/math" xmlns:v="urn:schemas-microsoft-com:vml" xmlns:wp14="http://schemas.microsoft.com/office/word/2010/wordprocessingDrawing" xmlns:wp="http://schemas.openxmlformats.org/drawingml/2006/wordprocessingDrawing" xmlns:w10="urn:schemas-microsoft-com:office:word" xmlns:w="http://schemas.openxmlformats.org/wordprocessingml/2006/main" xmlns:w14="http://schemas.microsoft.com/office/word/2010/wordml" xmlns:w15="http://schemas.microsoft.com/office/word/2012/wordml" xmlns:w16cex="http://schemas.microsoft.com/office/word/2018/wordml/cex" xmlns:w16cid="http://schemas.microsoft.com/office/word/2016/wordml/cid" xmlns:w16="http://schemas.microsoft.com/office/word/2018/wordml" xmlns:w16se="http://schemas.microsoft.com/office/word/2015/wordml/symex" xmlns:wpg="http://schemas.microsoft.com/office/word/2010/wordprocessingGroup" xmlns:wpi="http://schemas.microsoft.com/office/word/2010/wordprocessingInk" xmlns:wne="http://schemas.microsoft.com/office/word/2006/wordml" xmlns:wps="http://schemas.microsoft.com/office/word/2010/wordprocessingShape" mc:Ignorable="w14 w15 w16se w16cid w16 w16cex wp14">
+<w15:people xmlns:wpc="http://schemas.microsoft.com/office/word/2010/wordprocessingCanvas" xmlns:cx="http://schemas.microsoft.com/office/drawing/2014/chartex" xmlns:cx1="http://schemas.microsoft.com/office/drawing/2015/9/8/chartex" xmlns:cx2="http://schemas.microsoft.com/office/drawing/2015/10/21/chartex" xmlns:cx3="http://schemas.microsoft.com/office/drawing/2016/5/9/chartex" xmlns:cx4="http://schemas.microsoft.com/office/drawing/2016/5/10/chartex" xmlns:cx5="http://schemas.microsoft.com/office/drawing/2016/5/11/chartex" xmlns:cx6="http://schemas.microsoft.com/office/drawing/2016/5/12/chartex" xmlns:cx7="http://schemas.microsoft.com/office/drawing/2016/5/13/chartex" xmlns:cx8="http://schemas.microsoft.com/office/drawing/2016/5/14/chartex" xmlns:mc="http://schemas.openxmlformats.org/markup-compatibility/2006" xmlns:aink="http://schemas.microsoft.com/office/drawing/2016/ink" xmlns:am3d="http://schemas.microsoft.com/office/drawing/2017/model3d" xmlns:o="urn:schemas-microsoft-com:office:office" xmlns:r="http://schemas.openxmlformats.org/officeDocument/2006/relationships" xmlns:m="http://schemas.openxmlformats.org/officeDocument/2006/math" xmlns:v="urn:schemas-microsoft-com:vml" xmlns:wp14="http://schemas.microsoft.com/office/word/2010/wordprocessingDrawing" xmlns:wp="http://schemas.openxmlformats.org/drawingml/2006/wordprocessingDrawing" xmlns:w10="urn:schemas-microsoft-com:office:word" xmlns:w="http://schemas.openxmlformats.org/wordprocessingml/2006/main" xmlns:w14="http://schemas.microsoft.com/office/word/2010/wordml" xmlns:w15="http://schemas.microsoft.com/office/word/2012/wordml" xmlns:w16cex="http://schemas.microsoft.com/office/word/2018/wordml/cex" xmlns:w16cid="http://schemas.microsoft.com/office/word/2016/wordml/cid" xmlns:w16="http://schemas.microsoft.com/office/word/2018/wordml" xmlns:w16sdtdh="http://schemas.microsoft.com/office/word/2020/wordml/sdtdatahash" xmlns:w16se="http://schemas.microsoft.com/office/word/2015/wordml/symex" xmlns:wpg="http://schemas.microsoft.com/office/word/2010/wordprocessingGroup" xmlns:wpi="http://schemas.microsoft.com/office/word/2010/wordprocessingInk" xmlns:wne="http://schemas.microsoft.com/office/word/2006/wordml" xmlns:wps="http://schemas.microsoft.com/office/word/2010/wordprocessingShape" mc:Ignorable="w14 w15 w16se w16cid w16 w16cex w16sdtdh wp14">
   <w15:person w15:author="Nick Maxwell">
     <w15:presenceInfo w15:providerId="Windows Live" w15:userId="8614ede61265de7b"/>
   </w15:person>
@@ -32860,7 +32883,7 @@
 </file>
 
 <file path=word/styles.xml><?xml version="1.0" encoding="utf-8"?>
-<w:styles xmlns:mc="http://schemas.openxmlformats.org/markup-compatibility/2006" xmlns:r="http://schemas.openxmlformats.org/officeDocument/2006/relationships" xmlns:w="http://schemas.openxmlformats.org/wordprocessingml/2006/main" xmlns:w14="http://schemas.microsoft.com/office/word/2010/wordml" xmlns:w15="http://schemas.microsoft.com/office/word/2012/wordml" xmlns:w16cex="http://schemas.microsoft.com/office/word/2018/wordml/cex" xmlns:w16cid="http://schemas.microsoft.com/office/word/2016/wordml/cid" xmlns:w16="http://schemas.microsoft.com/office/word/2018/wordml" xmlns:w16se="http://schemas.microsoft.com/office/word/2015/wordml/symex" mc:Ignorable="w14 w15 w16se w16cid w16 w16cex">
+<w:styles xmlns:mc="http://schemas.openxmlformats.org/markup-compatibility/2006" xmlns:r="http://schemas.openxmlformats.org/officeDocument/2006/relationships" xmlns:w="http://schemas.openxmlformats.org/wordprocessingml/2006/main" xmlns:w14="http://schemas.microsoft.com/office/word/2010/wordml" xmlns:w15="http://schemas.microsoft.com/office/word/2012/wordml" xmlns:w16cex="http://schemas.microsoft.com/office/word/2018/wordml/cex" xmlns:w16cid="http://schemas.microsoft.com/office/word/2016/wordml/cid" xmlns:w16="http://schemas.microsoft.com/office/word/2018/wordml" xmlns:w16sdtdh="http://schemas.microsoft.com/office/word/2020/wordml/sdtdatahash" xmlns:w16se="http://schemas.microsoft.com/office/word/2015/wordml/symex" mc:Ignorable="w14 w15 w16se w16cid w16 w16cex w16sdtdh">
   <w:docDefaults>
     <w:rPrDefault>
       <w:rPr>

</xml_diff>

<commit_message>
data dump and paper edits
</commit_message>
<xml_diff>
--- a/JOL Reactivity 2.docx
+++ b/JOL Reactivity 2.docx
@@ -224,9 +224,24 @@
           <w:rFonts w:ascii="Times New Roman" w:hAnsi="Times New Roman" w:cs="Times New Roman"/>
           <w:sz w:val="24"/>
           <w:szCs w:val="24"/>
-          <w:highlight w:val="yellow"/>
-        </w:rPr>
-        <w:t>XXX</w:t>
+        </w:rPr>
+        <w:t>8170/</w:t>
+      </w:r>
+      <w:commentRangeStart w:id="1"/>
+      <w:r>
+        <w:rPr>
+          <w:rFonts w:ascii="Times New Roman" w:hAnsi="Times New Roman" w:cs="Times New Roman"/>
+          <w:sz w:val="24"/>
+          <w:szCs w:val="24"/>
+        </w:rPr>
+        <w:t>8500</w:t>
+      </w:r>
+      <w:commentRangeEnd w:id="1"/>
+      <w:r>
+        <w:rPr>
+          <w:rStyle w:val="CommentReference"/>
+        </w:rPr>
+        <w:commentReference w:id="1"/>
       </w:r>
     </w:p>
     <w:p>
@@ -328,7 +343,15 @@
           <w:sz w:val="24"/>
           <w:szCs w:val="24"/>
         </w:rPr>
-        <w:t xml:space="preserve">All study materials, data files, and </w:t>
+        <w:t>S</w:t>
+      </w:r>
+      <w:r>
+        <w:rPr>
+          <w:rFonts w:ascii="Times New Roman" w:hAnsi="Times New Roman" w:cs="Times New Roman"/>
+          <w:sz w:val="24"/>
+          <w:szCs w:val="24"/>
+        </w:rPr>
+        <w:t xml:space="preserve">tudy materials, data files, and </w:t>
       </w:r>
       <w:r>
         <w:rPr>
@@ -1491,7 +1514,25 @@
           <w:sz w:val="24"/>
           <w:szCs w:val="24"/>
         </w:rPr>
-        <w:t>Townsend &amp; Heit, 2011</w:t>
+        <w:t xml:space="preserve">Townsend &amp; </w:t>
+      </w:r>
+      <w:proofErr w:type="spellStart"/>
+      <w:r>
+        <w:rPr>
+          <w:rFonts w:ascii="Times New Roman" w:hAnsi="Times New Roman" w:cs="Times New Roman"/>
+          <w:sz w:val="24"/>
+          <w:szCs w:val="24"/>
+        </w:rPr>
+        <w:t>Heit</w:t>
+      </w:r>
+      <w:proofErr w:type="spellEnd"/>
+      <w:r>
+        <w:rPr>
+          <w:rFonts w:ascii="Times New Roman" w:hAnsi="Times New Roman" w:cs="Times New Roman"/>
+          <w:sz w:val="24"/>
+          <w:szCs w:val="24"/>
+        </w:rPr>
+        <w:t>, 2011</w:t>
       </w:r>
       <w:r>
         <w:rPr>
@@ -1523,7 +1564,25 @@
           <w:sz w:val="24"/>
           <w:szCs w:val="24"/>
         </w:rPr>
-        <w:t>Luna, Albuquerque, &amp; Martín-Luengo, 2019</w:t>
+        <w:t>Luna, Albuquerque, &amp; Martín-</w:t>
+      </w:r>
+      <w:proofErr w:type="spellStart"/>
+      <w:r>
+        <w:rPr>
+          <w:rFonts w:ascii="Times New Roman" w:hAnsi="Times New Roman" w:cs="Times New Roman"/>
+          <w:sz w:val="24"/>
+          <w:szCs w:val="24"/>
+        </w:rPr>
+        <w:t>Luengo</w:t>
+      </w:r>
+      <w:proofErr w:type="spellEnd"/>
+      <w:r>
+        <w:rPr>
+          <w:rFonts w:ascii="Times New Roman" w:hAnsi="Times New Roman" w:cs="Times New Roman"/>
+          <w:sz w:val="24"/>
+          <w:szCs w:val="24"/>
+        </w:rPr>
+        <w:t>, 2019</w:t>
       </w:r>
       <w:r>
         <w:rPr>
@@ -1965,7 +2024,43 @@
           <w:sz w:val="24"/>
           <w:szCs w:val="24"/>
         </w:rPr>
-        <w:t>Janes, Rivers, &amp; Dunlosky, 2018; Maxwell &amp; Huff, in press; Soderstrom, Clark, Halamish, &amp; Bjork, 2015</w:t>
+        <w:t xml:space="preserve">Janes, Rivers, &amp; </w:t>
+      </w:r>
+      <w:proofErr w:type="spellStart"/>
+      <w:r>
+        <w:rPr>
+          <w:rFonts w:ascii="Times New Roman" w:hAnsi="Times New Roman" w:cs="Times New Roman"/>
+          <w:sz w:val="24"/>
+          <w:szCs w:val="24"/>
+        </w:rPr>
+        <w:t>Dunlosky</w:t>
+      </w:r>
+      <w:proofErr w:type="spellEnd"/>
+      <w:r>
+        <w:rPr>
+          <w:rFonts w:ascii="Times New Roman" w:hAnsi="Times New Roman" w:cs="Times New Roman"/>
+          <w:sz w:val="24"/>
+          <w:szCs w:val="24"/>
+        </w:rPr>
+        <w:t xml:space="preserve">, 2018; Maxwell &amp; Huff, in press; Soderstrom, Clark, </w:t>
+      </w:r>
+      <w:proofErr w:type="spellStart"/>
+      <w:r>
+        <w:rPr>
+          <w:rFonts w:ascii="Times New Roman" w:hAnsi="Times New Roman" w:cs="Times New Roman"/>
+          <w:sz w:val="24"/>
+          <w:szCs w:val="24"/>
+        </w:rPr>
+        <w:t>Halamish</w:t>
+      </w:r>
+      <w:proofErr w:type="spellEnd"/>
+      <w:r>
+        <w:rPr>
+          <w:rFonts w:ascii="Times New Roman" w:hAnsi="Times New Roman" w:cs="Times New Roman"/>
+          <w:sz w:val="24"/>
+          <w:szCs w:val="24"/>
+        </w:rPr>
+        <w:t>, &amp; Bjork, 2015</w:t>
       </w:r>
       <w:r>
         <w:rPr>
@@ -2329,7 +2424,25 @@
           <w:sz w:val="24"/>
           <w:szCs w:val="24"/>
         </w:rPr>
-        <w:t>; Koriat &amp; Bjork, 2005; Maxwell &amp; Huff, 2021</w:t>
+        <w:t xml:space="preserve">; </w:t>
+      </w:r>
+      <w:proofErr w:type="spellStart"/>
+      <w:r>
+        <w:rPr>
+          <w:rFonts w:ascii="Times New Roman" w:hAnsi="Times New Roman" w:cs="Times New Roman"/>
+          <w:sz w:val="24"/>
+          <w:szCs w:val="24"/>
+        </w:rPr>
+        <w:t>Koriat</w:t>
+      </w:r>
+      <w:proofErr w:type="spellEnd"/>
+      <w:r>
+        <w:rPr>
+          <w:rFonts w:ascii="Times New Roman" w:hAnsi="Times New Roman" w:cs="Times New Roman"/>
+          <w:sz w:val="24"/>
+          <w:szCs w:val="24"/>
+        </w:rPr>
+        <w:t xml:space="preserve"> &amp; Bjork, 2005; Maxwell &amp; Huff, 2021</w:t>
       </w:r>
       <w:r>
         <w:rPr>
@@ -2353,7 +2466,61 @@
           <w:sz w:val="24"/>
           <w:szCs w:val="24"/>
         </w:rPr>
-        <w:t>multiple study trials; Koriat, Sheffer, &amp; Ma’ayan, 2002; Meeter &amp; Nelson, 2003</w:t>
+        <w:t xml:space="preserve">multiple study trials; </w:t>
+      </w:r>
+      <w:proofErr w:type="spellStart"/>
+      <w:r>
+        <w:rPr>
+          <w:rFonts w:ascii="Times New Roman" w:hAnsi="Times New Roman" w:cs="Times New Roman"/>
+          <w:sz w:val="24"/>
+          <w:szCs w:val="24"/>
+        </w:rPr>
+        <w:t>Koriat</w:t>
+      </w:r>
+      <w:proofErr w:type="spellEnd"/>
+      <w:r>
+        <w:rPr>
+          <w:rFonts w:ascii="Times New Roman" w:hAnsi="Times New Roman" w:cs="Times New Roman"/>
+          <w:sz w:val="24"/>
+          <w:szCs w:val="24"/>
+        </w:rPr>
+        <w:t xml:space="preserve">, Sheffer, &amp; </w:t>
+      </w:r>
+      <w:proofErr w:type="spellStart"/>
+      <w:r>
+        <w:rPr>
+          <w:rFonts w:ascii="Times New Roman" w:hAnsi="Times New Roman" w:cs="Times New Roman"/>
+          <w:sz w:val="24"/>
+          <w:szCs w:val="24"/>
+        </w:rPr>
+        <w:t>Ma’ayan</w:t>
+      </w:r>
+      <w:proofErr w:type="spellEnd"/>
+      <w:r>
+        <w:rPr>
+          <w:rFonts w:ascii="Times New Roman" w:hAnsi="Times New Roman" w:cs="Times New Roman"/>
+          <w:sz w:val="24"/>
+          <w:szCs w:val="24"/>
+        </w:rPr>
+        <w:t xml:space="preserve">, 2002; </w:t>
+      </w:r>
+      <w:proofErr w:type="spellStart"/>
+      <w:r>
+        <w:rPr>
+          <w:rFonts w:ascii="Times New Roman" w:hAnsi="Times New Roman" w:cs="Times New Roman"/>
+          <w:sz w:val="24"/>
+          <w:szCs w:val="24"/>
+        </w:rPr>
+        <w:t>Meeter</w:t>
+      </w:r>
+      <w:proofErr w:type="spellEnd"/>
+      <w:r>
+        <w:rPr>
+          <w:rFonts w:ascii="Times New Roman" w:hAnsi="Times New Roman" w:cs="Times New Roman"/>
+          <w:sz w:val="24"/>
+          <w:szCs w:val="24"/>
+        </w:rPr>
+        <w:t xml:space="preserve"> &amp; Nelson, 2003</w:t>
       </w:r>
       <w:r>
         <w:rPr>
@@ -2501,7 +2668,25 @@
           <w:sz w:val="24"/>
           <w:szCs w:val="24"/>
         </w:rPr>
-        <w:t xml:space="preserve">e.g., Dunlosky &amp; </w:t>
+        <w:t xml:space="preserve">e.g., </w:t>
+      </w:r>
+      <w:proofErr w:type="spellStart"/>
+      <w:r>
+        <w:rPr>
+          <w:rFonts w:ascii="Times New Roman" w:hAnsi="Times New Roman" w:cs="Times New Roman"/>
+          <w:sz w:val="24"/>
+          <w:szCs w:val="24"/>
+        </w:rPr>
+        <w:t>Dunlosky</w:t>
+      </w:r>
+      <w:proofErr w:type="spellEnd"/>
+      <w:r>
+        <w:rPr>
+          <w:rFonts w:ascii="Times New Roman" w:hAnsi="Times New Roman" w:cs="Times New Roman"/>
+          <w:sz w:val="24"/>
+          <w:szCs w:val="24"/>
+        </w:rPr>
+        <w:t xml:space="preserve"> &amp; </w:t>
       </w:r>
       <w:r>
         <w:rPr>
@@ -2517,7 +2702,25 @@
           <w:sz w:val="24"/>
           <w:szCs w:val="24"/>
         </w:rPr>
-        <w:t>, 1994; Nelson &amp; Dunlosky, 1991)</w:t>
+        <w:t xml:space="preserve">, 1994; Nelson &amp; </w:t>
+      </w:r>
+      <w:proofErr w:type="spellStart"/>
+      <w:r>
+        <w:rPr>
+          <w:rFonts w:ascii="Times New Roman" w:hAnsi="Times New Roman" w:cs="Times New Roman"/>
+          <w:sz w:val="24"/>
+          <w:szCs w:val="24"/>
+        </w:rPr>
+        <w:t>Dunlosky</w:t>
+      </w:r>
+      <w:proofErr w:type="spellEnd"/>
+      <w:r>
+        <w:rPr>
+          <w:rFonts w:ascii="Times New Roman" w:hAnsi="Times New Roman" w:cs="Times New Roman"/>
+          <w:sz w:val="24"/>
+          <w:szCs w:val="24"/>
+        </w:rPr>
+        <w:t>, 1991)</w:t>
       </w:r>
       <w:r>
         <w:rPr>
@@ -2567,6 +2770,7 @@
         </w:rPr>
         <w:t xml:space="preserve">e.g., </w:t>
       </w:r>
+      <w:proofErr w:type="spellStart"/>
       <w:r>
         <w:rPr>
           <w:rFonts w:ascii="Times New Roman" w:hAnsi="Times New Roman" w:cs="Times New Roman"/>
@@ -2589,7 +2793,70 @@
           <w:sz w:val="24"/>
           <w:szCs w:val="24"/>
         </w:rPr>
-        <w:t>an, Izaute, Danion, Vidailhet, &amp; Bacon, 2016</w:t>
+        <w:t>an</w:t>
+      </w:r>
+      <w:proofErr w:type="spellEnd"/>
+      <w:r>
+        <w:rPr>
+          <w:rFonts w:ascii="Times New Roman" w:hAnsi="Times New Roman" w:cs="Times New Roman"/>
+          <w:sz w:val="24"/>
+          <w:szCs w:val="24"/>
+        </w:rPr>
+        <w:t xml:space="preserve">, </w:t>
+      </w:r>
+      <w:proofErr w:type="spellStart"/>
+      <w:r>
+        <w:rPr>
+          <w:rFonts w:ascii="Times New Roman" w:hAnsi="Times New Roman" w:cs="Times New Roman"/>
+          <w:sz w:val="24"/>
+          <w:szCs w:val="24"/>
+        </w:rPr>
+        <w:t>Izaute</w:t>
+      </w:r>
+      <w:proofErr w:type="spellEnd"/>
+      <w:r>
+        <w:rPr>
+          <w:rFonts w:ascii="Times New Roman" w:hAnsi="Times New Roman" w:cs="Times New Roman"/>
+          <w:sz w:val="24"/>
+          <w:szCs w:val="24"/>
+        </w:rPr>
+        <w:t xml:space="preserve">, </w:t>
+      </w:r>
+      <w:proofErr w:type="spellStart"/>
+      <w:r>
+        <w:rPr>
+          <w:rFonts w:ascii="Times New Roman" w:hAnsi="Times New Roman" w:cs="Times New Roman"/>
+          <w:sz w:val="24"/>
+          <w:szCs w:val="24"/>
+        </w:rPr>
+        <w:t>Danion</w:t>
+      </w:r>
+      <w:proofErr w:type="spellEnd"/>
+      <w:r>
+        <w:rPr>
+          <w:rFonts w:ascii="Times New Roman" w:hAnsi="Times New Roman" w:cs="Times New Roman"/>
+          <w:sz w:val="24"/>
+          <w:szCs w:val="24"/>
+        </w:rPr>
+        <w:t xml:space="preserve">, </w:t>
+      </w:r>
+      <w:proofErr w:type="spellStart"/>
+      <w:r>
+        <w:rPr>
+          <w:rFonts w:ascii="Times New Roman" w:hAnsi="Times New Roman" w:cs="Times New Roman"/>
+          <w:sz w:val="24"/>
+          <w:szCs w:val="24"/>
+        </w:rPr>
+        <w:t>Vidailhet</w:t>
+      </w:r>
+      <w:proofErr w:type="spellEnd"/>
+      <w:r>
+        <w:rPr>
+          <w:rFonts w:ascii="Times New Roman" w:hAnsi="Times New Roman" w:cs="Times New Roman"/>
+          <w:sz w:val="24"/>
+          <w:szCs w:val="24"/>
+        </w:rPr>
+        <w:t>, &amp; Bacon, 2016</w:t>
       </w:r>
       <w:r>
         <w:rPr>
@@ -2901,15 +3168,33 @@
           <w:sz w:val="24"/>
           <w:szCs w:val="24"/>
         </w:rPr>
-        <w:t xml:space="preserve">study and </w:t>
-      </w:r>
-      <w:r>
-        <w:rPr>
-          <w:rFonts w:ascii="Times New Roman" w:hAnsi="Times New Roman" w:cs="Times New Roman"/>
-          <w:sz w:val="24"/>
-          <w:szCs w:val="24"/>
-        </w:rPr>
-        <w:t xml:space="preserve">also provided </w:t>
+        <w:t xml:space="preserve">study </w:t>
+      </w:r>
+      <w:proofErr w:type="gramStart"/>
+      <w:r>
+        <w:rPr>
+          <w:rFonts w:ascii="Times New Roman" w:hAnsi="Times New Roman" w:cs="Times New Roman"/>
+          <w:sz w:val="24"/>
+          <w:szCs w:val="24"/>
+        </w:rPr>
+        <w:t xml:space="preserve">and </w:t>
+      </w:r>
+      <w:r>
+        <w:rPr>
+          <w:rFonts w:ascii="Times New Roman" w:hAnsi="Times New Roman" w:cs="Times New Roman"/>
+          <w:sz w:val="24"/>
+          <w:szCs w:val="24"/>
+        </w:rPr>
+        <w:t>also</w:t>
+      </w:r>
+      <w:proofErr w:type="gramEnd"/>
+      <w:r>
+        <w:rPr>
+          <w:rFonts w:ascii="Times New Roman" w:hAnsi="Times New Roman" w:cs="Times New Roman"/>
+          <w:sz w:val="24"/>
+          <w:szCs w:val="24"/>
+        </w:rPr>
+        <w:t xml:space="preserve"> provided </w:t>
       </w:r>
       <w:r>
         <w:rPr>
@@ -3966,7 +4251,7 @@
         </w:rPr>
         <w:t xml:space="preserve"> (e.g., Janes et al., 2018; Maxwell &amp; Huff, in press; Soderstrom et al., 2015), </w:t>
       </w:r>
-      <w:bookmarkStart w:id="1" w:name="_Hlk17046822"/>
+      <w:bookmarkStart w:id="2" w:name="_Hlk17046822"/>
       <w:r>
         <w:rPr>
           <w:rFonts w:ascii="Times New Roman" w:hAnsi="Times New Roman" w:cs="Times New Roman"/>
@@ -3991,7 +4276,7 @@
         </w:rPr>
         <w:t xml:space="preserve"> (2016</w:t>
       </w:r>
-      <w:bookmarkEnd w:id="1"/>
+      <w:bookmarkEnd w:id="2"/>
       <w:r>
         <w:rPr>
           <w:rFonts w:ascii="Times New Roman" w:hAnsi="Times New Roman" w:cs="Times New Roman"/>
@@ -4276,7 +4561,7 @@
           <w:szCs w:val="24"/>
         </w:rPr>
       </w:pPr>
-      <w:commentRangeStart w:id="2"/>
+      <w:commentRangeStart w:id="3"/>
       <w:r>
         <w:rPr>
           <w:rFonts w:ascii="Times New Roman" w:hAnsi="Times New Roman" w:cs="Times New Roman"/>
@@ -4287,12 +4572,12 @@
         </w:rPr>
         <w:t>Theories of JOL Reactivity</w:t>
       </w:r>
-      <w:commentRangeEnd w:id="2"/>
+      <w:commentRangeEnd w:id="3"/>
       <w:r>
         <w:rPr>
           <w:rStyle w:val="CommentReference"/>
         </w:rPr>
-        <w:commentReference w:id="2"/>
+        <w:commentReference w:id="3"/>
       </w:r>
     </w:p>
     <w:p>
@@ -4884,7 +5169,25 @@
           <w:sz w:val="24"/>
           <w:szCs w:val="24"/>
         </w:rPr>
-        <w:t>only related or unrelated pairs).</w:t>
+        <w:t xml:space="preserve">only </w:t>
+      </w:r>
+      <w:proofErr w:type="gramStart"/>
+      <w:r>
+        <w:rPr>
+          <w:rFonts w:ascii="Times New Roman" w:hAnsi="Times New Roman" w:cs="Times New Roman"/>
+          <w:sz w:val="24"/>
+          <w:szCs w:val="24"/>
+        </w:rPr>
+        <w:t>related</w:t>
+      </w:r>
+      <w:proofErr w:type="gramEnd"/>
+      <w:r>
+        <w:rPr>
+          <w:rFonts w:ascii="Times New Roman" w:hAnsi="Times New Roman" w:cs="Times New Roman"/>
+          <w:sz w:val="24"/>
+          <w:szCs w:val="24"/>
+        </w:rPr>
+        <w:t xml:space="preserve"> or unrelated pairs).</w:t>
       </w:r>
     </w:p>
     <w:p>
@@ -4991,7 +5294,25 @@
           <w:sz w:val="24"/>
           <w:szCs w:val="24"/>
         </w:rPr>
-        <w:t>see Koriat, 1997</w:t>
+        <w:t xml:space="preserve">see </w:t>
+      </w:r>
+      <w:proofErr w:type="spellStart"/>
+      <w:r>
+        <w:rPr>
+          <w:rFonts w:ascii="Times New Roman" w:hAnsi="Times New Roman" w:cs="Times New Roman"/>
+          <w:sz w:val="24"/>
+          <w:szCs w:val="24"/>
+        </w:rPr>
+        <w:t>Koriat</w:t>
+      </w:r>
+      <w:proofErr w:type="spellEnd"/>
+      <w:r>
+        <w:rPr>
+          <w:rFonts w:ascii="Times New Roman" w:hAnsi="Times New Roman" w:cs="Times New Roman"/>
+          <w:sz w:val="24"/>
+          <w:szCs w:val="24"/>
+        </w:rPr>
+        <w:t>, 1997</w:t>
       </w:r>
       <w:r>
         <w:rPr>
@@ -5261,7 +5582,25 @@
           <w:sz w:val="24"/>
           <w:szCs w:val="24"/>
         </w:rPr>
-        <w:t xml:space="preserve">Rivers, Janes, and Dunlosky (2021) </w:t>
+        <w:t xml:space="preserve">Rivers, Janes, and </w:t>
+      </w:r>
+      <w:proofErr w:type="spellStart"/>
+      <w:r>
+        <w:rPr>
+          <w:rFonts w:ascii="Times New Roman" w:hAnsi="Times New Roman" w:cs="Times New Roman"/>
+          <w:sz w:val="24"/>
+          <w:szCs w:val="24"/>
+        </w:rPr>
+        <w:t>Dunlosky</w:t>
+      </w:r>
+      <w:proofErr w:type="spellEnd"/>
+      <w:r>
+        <w:rPr>
+          <w:rFonts w:ascii="Times New Roman" w:hAnsi="Times New Roman" w:cs="Times New Roman"/>
+          <w:sz w:val="24"/>
+          <w:szCs w:val="24"/>
+        </w:rPr>
+        <w:t xml:space="preserve"> (2021) </w:t>
       </w:r>
       <w:r>
         <w:rPr>
@@ -5592,6 +5931,7 @@
         </w:rPr>
         <w:t xml:space="preserve">cues used at retrieval, rather than </w:t>
       </w:r>
+      <w:proofErr w:type="gramStart"/>
       <w:r>
         <w:rPr>
           <w:rFonts w:ascii="Times New Roman" w:hAnsi="Times New Roman" w:cs="Times New Roman"/>
@@ -5600,6 +5940,7 @@
         </w:rPr>
         <w:t>as a result of</w:t>
       </w:r>
+      <w:proofErr w:type="gramEnd"/>
       <w:r>
         <w:rPr>
           <w:rFonts w:ascii="Times New Roman" w:hAnsi="Times New Roman" w:cs="Times New Roman"/>
@@ -7498,7 +7839,43 @@
           <w:sz w:val="24"/>
           <w:szCs w:val="24"/>
         </w:rPr>
-        <w:t>(Faul, Erdfelder, Lang, &amp; Buchner, 2007)</w:t>
+        <w:t>(</w:t>
+      </w:r>
+      <w:proofErr w:type="spellStart"/>
+      <w:r>
+        <w:rPr>
+          <w:rFonts w:ascii="Times New Roman" w:hAnsi="Times New Roman" w:cs="Times New Roman"/>
+          <w:sz w:val="24"/>
+          <w:szCs w:val="24"/>
+        </w:rPr>
+        <w:t>Faul</w:t>
+      </w:r>
+      <w:proofErr w:type="spellEnd"/>
+      <w:r>
+        <w:rPr>
+          <w:rFonts w:ascii="Times New Roman" w:hAnsi="Times New Roman" w:cs="Times New Roman"/>
+          <w:sz w:val="24"/>
+          <w:szCs w:val="24"/>
+        </w:rPr>
+        <w:t xml:space="preserve">, </w:t>
+      </w:r>
+      <w:proofErr w:type="spellStart"/>
+      <w:r>
+        <w:rPr>
+          <w:rFonts w:ascii="Times New Roman" w:hAnsi="Times New Roman" w:cs="Times New Roman"/>
+          <w:sz w:val="24"/>
+          <w:szCs w:val="24"/>
+        </w:rPr>
+        <w:t>Erdfelder</w:t>
+      </w:r>
+      <w:proofErr w:type="spellEnd"/>
+      <w:r>
+        <w:rPr>
+          <w:rFonts w:ascii="Times New Roman" w:hAnsi="Times New Roman" w:cs="Times New Roman"/>
+          <w:sz w:val="24"/>
+          <w:szCs w:val="24"/>
+        </w:rPr>
+        <w:t>, Lang, &amp; Buchner, 2007)</w:t>
       </w:r>
       <w:r>
         <w:rPr>
@@ -7570,7 +7947,7 @@
           <w:szCs w:val="24"/>
         </w:rPr>
       </w:pPr>
-      <w:bookmarkStart w:id="3" w:name="_Hlk91593024"/>
+      <w:bookmarkStart w:id="4" w:name="_Hlk91593024"/>
       <w:r>
         <w:rPr>
           <w:rFonts w:ascii="Times New Roman" w:hAnsi="Times New Roman" w:cs="Times New Roman"/>
@@ -7656,7 +8033,7 @@
         <w:t>following data screening). All participants were native English speakers who reported normal or corrected vision.</w:t>
       </w:r>
     </w:p>
-    <w:bookmarkEnd w:id="3"/>
+    <w:bookmarkEnd w:id="4"/>
     <w:p>
       <w:pPr>
         <w:spacing w:after="0" w:line="480" w:lineRule="auto"/>
@@ -7695,7 +8072,16 @@
           <w:sz w:val="24"/>
           <w:szCs w:val="24"/>
         </w:rPr>
-        <w:t>To create the stimuli, 200</w:t>
+        <w:t xml:space="preserve">To create the stimuli, </w:t>
+      </w:r>
+      <w:proofErr w:type="gramStart"/>
+      <w:r>
+        <w:rPr>
+          <w:rFonts w:ascii="Times New Roman" w:hAnsi="Times New Roman" w:cs="Times New Roman"/>
+          <w:sz w:val="24"/>
+          <w:szCs w:val="24"/>
+        </w:rPr>
+        <w:t>200</w:t>
       </w:r>
       <w:r>
         <w:rPr>
@@ -7713,8 +8099,9 @@
           <w:sz w:val="24"/>
           <w:szCs w:val="24"/>
         </w:rPr>
-        <w:t xml:space="preserve">word </w:t>
-      </w:r>
+        <w:t>word</w:t>
+      </w:r>
+      <w:proofErr w:type="gramEnd"/>
       <w:r>
         <w:rPr>
           <w:rStyle w:val="CommentReference"/>
@@ -7722,6 +8109,15 @@
           <w:sz w:val="24"/>
           <w:szCs w:val="24"/>
         </w:rPr>
+        <w:t xml:space="preserve"> </w:t>
+      </w:r>
+      <w:r>
+        <w:rPr>
+          <w:rStyle w:val="CommentReference"/>
+          <w:rFonts w:ascii="Times New Roman" w:hAnsi="Times New Roman" w:cs="Times New Roman"/>
+          <w:sz w:val="24"/>
+          <w:szCs w:val="24"/>
+        </w:rPr>
         <w:t xml:space="preserve">pairs </w:t>
       </w:r>
       <w:r>
@@ -7874,7 +8270,25 @@
           <w:sz w:val="24"/>
           <w:szCs w:val="24"/>
         </w:rPr>
-        <w:t>Project (Balota et al., 2007). A</w:t>
+        <w:t>Project (</w:t>
+      </w:r>
+      <w:proofErr w:type="spellStart"/>
+      <w:r>
+        <w:rPr>
+          <w:rFonts w:ascii="Times New Roman" w:hAnsi="Times New Roman" w:cs="Times New Roman"/>
+          <w:sz w:val="24"/>
+          <w:szCs w:val="24"/>
+        </w:rPr>
+        <w:t>Balota</w:t>
+      </w:r>
+      <w:proofErr w:type="spellEnd"/>
+      <w:r>
+        <w:rPr>
+          <w:rFonts w:ascii="Times New Roman" w:hAnsi="Times New Roman" w:cs="Times New Roman"/>
+          <w:sz w:val="24"/>
+          <w:szCs w:val="24"/>
+        </w:rPr>
+        <w:t xml:space="preserve"> et al., 2007). A</w:t>
       </w:r>
       <w:r>
         <w:rPr>
@@ -9157,7 +9571,25 @@
           <w:sz w:val="24"/>
           <w:szCs w:val="24"/>
         </w:rPr>
-        <w:t>(Masson, 2011; Wagenmakers, 2007).</w:t>
+        <w:t xml:space="preserve">(Masson, 2011; </w:t>
+      </w:r>
+      <w:proofErr w:type="spellStart"/>
+      <w:r>
+        <w:rPr>
+          <w:rFonts w:ascii="Times New Roman" w:hAnsi="Times New Roman" w:cs="Times New Roman"/>
+          <w:sz w:val="24"/>
+          <w:szCs w:val="24"/>
+        </w:rPr>
+        <w:t>Wagenmakers</w:t>
+      </w:r>
+      <w:proofErr w:type="spellEnd"/>
+      <w:r>
+        <w:rPr>
+          <w:rFonts w:ascii="Times New Roman" w:hAnsi="Times New Roman" w:cs="Times New Roman"/>
+          <w:sz w:val="24"/>
+          <w:szCs w:val="24"/>
+        </w:rPr>
+        <w:t>, 2007).</w:t>
       </w:r>
       <w:r>
         <w:rPr>
@@ -9412,7 +9844,7 @@
         </w:rPr>
         <w:t>participants did not correctly follow study instructions, or (2) recall rates of 100% across all blocks/pair types (which suggested participants were cheating during online testing). Additionally, data were omitted for one pure group participant due to a coding error. As a result, 307 participants were included in the following analyses (</w:t>
       </w:r>
-      <w:bookmarkStart w:id="4" w:name="_Hlk91596326"/>
+      <w:bookmarkStart w:id="5" w:name="_Hlk91596326"/>
       <w:r>
         <w:rPr>
           <w:rFonts w:ascii="Times New Roman" w:eastAsia="Times New Roman" w:hAnsi="Times New Roman" w:cs="Times New Roman"/>
@@ -9461,7 +9893,7 @@
         <w:t>.</w:t>
       </w:r>
     </w:p>
-    <w:bookmarkEnd w:id="4"/>
+    <w:bookmarkEnd w:id="5"/>
     <w:p>
       <w:pPr>
         <w:spacing w:after="0" w:line="480" w:lineRule="auto"/>
@@ -10066,6 +10498,7 @@
         </w:rPr>
         <w:t xml:space="preserve">-tests indicated that for forward pairs, correct recall in both the JOL (75.59) and frequency judgment (76.68) groups exceeded that of the no-JOL group (62.98). All comparisons differed, </w:t>
       </w:r>
+      <w:proofErr w:type="spellStart"/>
       <w:r>
         <w:rPr>
           <w:rFonts w:ascii="Times New Roman" w:hAnsi="Times New Roman" w:cs="Times New Roman"/>
@@ -10082,7 +10515,16 @@
           <w:sz w:val="24"/>
           <w:szCs w:val="24"/>
         </w:rPr>
-        <w:t xml:space="preserve">s </w:t>
+        <w:t>s</w:t>
+      </w:r>
+      <w:proofErr w:type="spellEnd"/>
+      <w:r>
+        <w:rPr>
+          <w:rFonts w:ascii="Times New Roman" w:hAnsi="Times New Roman" w:cs="Times New Roman"/>
+          <w:sz w:val="24"/>
+          <w:szCs w:val="24"/>
+        </w:rPr>
+        <w:t xml:space="preserve"> </w:t>
       </w:r>
       <w:r>
         <w:rPr>
@@ -10346,6 +10788,7 @@
         </w:rPr>
         <w:t xml:space="preserve">21.86) group, </w:t>
       </w:r>
+      <w:proofErr w:type="spellStart"/>
       <w:r>
         <w:rPr>
           <w:rFonts w:ascii="Times New Roman" w:hAnsi="Times New Roman" w:cs="Times New Roman"/>
@@ -10362,7 +10805,16 @@
           <w:sz w:val="24"/>
           <w:szCs w:val="24"/>
         </w:rPr>
-        <w:t xml:space="preserve">s </w:t>
+        <w:t>s</w:t>
+      </w:r>
+      <w:proofErr w:type="spellEnd"/>
+      <w:r>
+        <w:rPr>
+          <w:rFonts w:ascii="Times New Roman" w:hAnsi="Times New Roman" w:cs="Times New Roman"/>
+          <w:sz w:val="24"/>
+          <w:szCs w:val="24"/>
+        </w:rPr>
+        <w:t xml:space="preserve"> </w:t>
       </w:r>
       <w:r>
         <w:rPr>
@@ -10380,6 +10832,7 @@
         </w:rPr>
         <w:t xml:space="preserve">, </w:t>
       </w:r>
+      <w:proofErr w:type="spellStart"/>
       <w:r>
         <w:rPr>
           <w:rFonts w:ascii="Times New Roman" w:hAnsi="Times New Roman" w:cs="Times New Roman"/>
@@ -10396,7 +10849,16 @@
           <w:sz w:val="24"/>
           <w:szCs w:val="24"/>
         </w:rPr>
-        <w:t>s ≥ .</w:t>
+        <w:t>s</w:t>
+      </w:r>
+      <w:proofErr w:type="spellEnd"/>
+      <w:r>
+        <w:rPr>
+          <w:rFonts w:ascii="Times New Roman" w:hAnsi="Times New Roman" w:cs="Times New Roman"/>
+          <w:sz w:val="24"/>
+          <w:szCs w:val="24"/>
+        </w:rPr>
+        <w:t xml:space="preserve"> ≥ .</w:t>
       </w:r>
       <w:r>
         <w:rPr>
@@ -10414,6 +10876,7 @@
         </w:rPr>
         <w:t xml:space="preserve">, </w:t>
       </w:r>
+      <w:proofErr w:type="spellStart"/>
       <w:r>
         <w:rPr>
           <w:rFonts w:ascii="Times New Roman" w:hAnsi="Times New Roman" w:cs="Times New Roman"/>
@@ -10442,6 +10905,7 @@
         </w:rPr>
         <w:t>s</w:t>
       </w:r>
+      <w:proofErr w:type="spellEnd"/>
       <w:r>
         <w:rPr>
           <w:rFonts w:ascii="Times New Roman" w:hAnsi="Times New Roman" w:cs="Times New Roman"/>
@@ -11149,6 +11613,7 @@
         </w:rPr>
         <w:t xml:space="preserve">. Post-hoc testing, however, revealed no significant differences in recall between encoding groups, </w:t>
       </w:r>
+      <w:proofErr w:type="spellStart"/>
       <w:r>
         <w:rPr>
           <w:rFonts w:ascii="Times New Roman" w:hAnsi="Times New Roman" w:cs="Times New Roman"/>
@@ -11165,8 +11630,18 @@
           <w:sz w:val="24"/>
           <w:szCs w:val="24"/>
         </w:rPr>
-        <w:t xml:space="preserve">s &lt; 1, </w:t>
-      </w:r>
+        <w:t>s</w:t>
+      </w:r>
+      <w:proofErr w:type="spellEnd"/>
+      <w:r>
+        <w:rPr>
+          <w:rFonts w:ascii="Times New Roman" w:hAnsi="Times New Roman" w:cs="Times New Roman"/>
+          <w:sz w:val="24"/>
+          <w:szCs w:val="24"/>
+        </w:rPr>
+        <w:t xml:space="preserve"> &lt; 1, </w:t>
+      </w:r>
+      <w:proofErr w:type="spellStart"/>
       <w:r>
         <w:rPr>
           <w:rFonts w:ascii="Times New Roman" w:hAnsi="Times New Roman" w:cs="Times New Roman"/>
@@ -11183,8 +11658,18 @@
           <w:sz w:val="24"/>
           <w:szCs w:val="24"/>
         </w:rPr>
-        <w:t xml:space="preserve">s ≥ .36, </w:t>
-      </w:r>
+        <w:t>s</w:t>
+      </w:r>
+      <w:proofErr w:type="spellEnd"/>
+      <w:r>
+        <w:rPr>
+          <w:rFonts w:ascii="Times New Roman" w:hAnsi="Times New Roman" w:cs="Times New Roman"/>
+          <w:sz w:val="24"/>
+          <w:szCs w:val="24"/>
+        </w:rPr>
+        <w:t xml:space="preserve"> ≥ .36, </w:t>
+      </w:r>
+      <w:proofErr w:type="spellStart"/>
       <w:r>
         <w:rPr>
           <w:rFonts w:ascii="Times New Roman" w:hAnsi="Times New Roman" w:cs="Times New Roman"/>
@@ -11211,7 +11696,16 @@
           <w:sz w:val="24"/>
           <w:szCs w:val="24"/>
         </w:rPr>
-        <w:t>s ≥ .88.</w:t>
+        <w:t>s</w:t>
+      </w:r>
+      <w:proofErr w:type="spellEnd"/>
+      <w:r>
+        <w:rPr>
+          <w:rFonts w:ascii="Times New Roman" w:hAnsi="Times New Roman" w:cs="Times New Roman"/>
+          <w:sz w:val="24"/>
+          <w:szCs w:val="24"/>
+        </w:rPr>
+        <w:t xml:space="preserve"> ≥ .88.</w:t>
       </w:r>
     </w:p>
     <w:p>
@@ -11411,6 +11905,7 @@
         </w:rPr>
         <w:t xml:space="preserve">Follow-up testing revealed that for forward pairs, correct recall was greater in the JOL (83.19) and frequency judgment (77.78) groups relative to the no-JOL group (65.88). All comparisons differed significantly, </w:t>
       </w:r>
+      <w:proofErr w:type="spellStart"/>
       <w:r>
         <w:rPr>
           <w:rFonts w:ascii="Times New Roman" w:hAnsi="Times New Roman" w:cs="Times New Roman"/>
@@ -11427,7 +11922,16 @@
           <w:sz w:val="24"/>
           <w:szCs w:val="24"/>
         </w:rPr>
-        <w:t xml:space="preserve">s </w:t>
+        <w:t>s</w:t>
+      </w:r>
+      <w:proofErr w:type="spellEnd"/>
+      <w:r>
+        <w:rPr>
+          <w:rFonts w:ascii="Times New Roman" w:hAnsi="Times New Roman" w:cs="Times New Roman"/>
+          <w:sz w:val="24"/>
+          <w:szCs w:val="24"/>
+        </w:rPr>
+        <w:t xml:space="preserve"> </w:t>
       </w:r>
       <w:r>
         <w:rPr>
@@ -11763,6 +12267,7 @@
         </w:rPr>
         <w:t xml:space="preserve"> groups, </w:t>
       </w:r>
+      <w:proofErr w:type="spellStart"/>
       <w:r>
         <w:rPr>
           <w:rFonts w:ascii="Times New Roman" w:hAnsi="Times New Roman" w:cs="Times New Roman"/>
@@ -11781,6 +12286,7 @@
         </w:rPr>
         <w:t>s</w:t>
       </w:r>
+      <w:proofErr w:type="spellEnd"/>
       <w:r>
         <w:rPr>
           <w:rFonts w:ascii="Times New Roman" w:hAnsi="Times New Roman" w:cs="Times New Roman"/>
@@ -11797,6 +12303,7 @@
         </w:rPr>
         <w:t xml:space="preserve">, </w:t>
       </w:r>
+      <w:proofErr w:type="spellStart"/>
       <w:r>
         <w:rPr>
           <w:rFonts w:ascii="Times New Roman" w:hAnsi="Times New Roman" w:cs="Times New Roman"/>
@@ -11813,7 +12320,16 @@
           <w:sz w:val="24"/>
           <w:szCs w:val="24"/>
         </w:rPr>
-        <w:t>s ≥ .</w:t>
+        <w:t>s</w:t>
+      </w:r>
+      <w:proofErr w:type="spellEnd"/>
+      <w:r>
+        <w:rPr>
+          <w:rFonts w:ascii="Times New Roman" w:hAnsi="Times New Roman" w:cs="Times New Roman"/>
+          <w:sz w:val="24"/>
+          <w:szCs w:val="24"/>
+        </w:rPr>
+        <w:t xml:space="preserve"> ≥ .</w:t>
       </w:r>
       <w:r>
         <w:rPr>
@@ -11916,7 +12432,7 @@
           <w:szCs w:val="24"/>
         </w:rPr>
       </w:pPr>
-      <w:bookmarkStart w:id="5" w:name="_Hlk31990163"/>
+      <w:bookmarkStart w:id="6" w:name="_Hlk31990163"/>
       <w:r>
         <w:rPr>
           <w:rFonts w:ascii="Times New Roman" w:hAnsi="Times New Roman" w:cs="Times New Roman"/>
@@ -11925,7 +12441,7 @@
         </w:rPr>
         <w:tab/>
       </w:r>
-      <w:bookmarkEnd w:id="5"/>
+      <w:bookmarkEnd w:id="6"/>
       <w:r>
         <w:rPr>
           <w:rFonts w:ascii="Times New Roman" w:hAnsi="Times New Roman" w:cs="Times New Roman"/>
@@ -11996,7 +12512,25 @@
           <w:sz w:val="24"/>
           <w:szCs w:val="24"/>
         </w:rPr>
-        <w:t xml:space="preserve"> replicating findings by Maxwell and Huff (in press) and</w:t>
+        <w:t xml:space="preserve"> replicating findings by Maxwell and Huff (in press</w:t>
+      </w:r>
+      <w:proofErr w:type="gramStart"/>
+      <w:r>
+        <w:rPr>
+          <w:rFonts w:ascii="Times New Roman" w:hAnsi="Times New Roman" w:cs="Times New Roman"/>
+          <w:sz w:val="24"/>
+          <w:szCs w:val="24"/>
+        </w:rPr>
+        <w:t>)</w:t>
+      </w:r>
+      <w:proofErr w:type="gramEnd"/>
+      <w:r>
+        <w:rPr>
+          <w:rFonts w:ascii="Times New Roman" w:hAnsi="Times New Roman" w:cs="Times New Roman"/>
+          <w:sz w:val="24"/>
+          <w:szCs w:val="24"/>
+        </w:rPr>
+        <w:t xml:space="preserve"> and</w:t>
       </w:r>
       <w:r>
         <w:rPr>
@@ -12052,7 +12586,25 @@
           <w:sz w:val="24"/>
           <w:szCs w:val="24"/>
         </w:rPr>
-        <w:t xml:space="preserve"> metamemorial or predictive process. </w:t>
+        <w:t xml:space="preserve"> </w:t>
+      </w:r>
+      <w:proofErr w:type="spellStart"/>
+      <w:r>
+        <w:rPr>
+          <w:rFonts w:ascii="Times New Roman" w:hAnsi="Times New Roman" w:cs="Times New Roman"/>
+          <w:sz w:val="24"/>
+          <w:szCs w:val="24"/>
+        </w:rPr>
+        <w:t>metamemorial</w:t>
+      </w:r>
+      <w:proofErr w:type="spellEnd"/>
+      <w:r>
+        <w:rPr>
+          <w:rFonts w:ascii="Times New Roman" w:hAnsi="Times New Roman" w:cs="Times New Roman"/>
+          <w:sz w:val="24"/>
+          <w:szCs w:val="24"/>
+        </w:rPr>
+        <w:t xml:space="preserve"> or predictive process. </w:t>
       </w:r>
     </w:p>
     <w:p>
@@ -12251,7 +12803,25 @@
           <w:sz w:val="24"/>
           <w:szCs w:val="24"/>
         </w:rPr>
-        <w:t xml:space="preserve"> compared mixed- and pure-list reactivity patterns using backward and unrelated pairs. Like forward pairs, participants assign backward pairs high JOL ratings at study (indicating that participants perceive backward pairs as related), but at test, participants struggle to correctly retrieve the target (e.g., the illusion of competence; Koriat &amp; Bjork, 2005).</w:t>
+        <w:t xml:space="preserve"> compared mixed- and pure-list reactivity patterns using backward and unrelated pairs. Like forward pairs, participants assign backward pairs high JOL ratings at study (indicating that participants perceive backward pairs as related), but at test, participants struggle to correctly retrieve the target (e.g., the illusion of competence; </w:t>
+      </w:r>
+      <w:proofErr w:type="spellStart"/>
+      <w:r>
+        <w:rPr>
+          <w:rFonts w:ascii="Times New Roman" w:hAnsi="Times New Roman" w:cs="Times New Roman"/>
+          <w:sz w:val="24"/>
+          <w:szCs w:val="24"/>
+        </w:rPr>
+        <w:t>Koriat</w:t>
+      </w:r>
+      <w:proofErr w:type="spellEnd"/>
+      <w:r>
+        <w:rPr>
+          <w:rFonts w:ascii="Times New Roman" w:hAnsi="Times New Roman" w:cs="Times New Roman"/>
+          <w:sz w:val="24"/>
+          <w:szCs w:val="24"/>
+        </w:rPr>
+        <w:t xml:space="preserve"> &amp; Bjork, 2005).</w:t>
       </w:r>
       <w:r>
         <w:t xml:space="preserve"> </w:t>
@@ -12613,7 +13183,7 @@
         </w:rPr>
         <w:t xml:space="preserve">The remaining 49 participants were recruited via Prolific Academic and were paid $3.90 per half-hour of participation. Of the 253 participants recruited, 127 were randomly assigned to the mixed-list group, with the remaining 126 participants assigned to the pure related list group. </w:t>
       </w:r>
-      <w:bookmarkStart w:id="6" w:name="_Hlk91685357"/>
+      <w:bookmarkStart w:id="7" w:name="_Hlk91685357"/>
       <w:r>
         <w:rPr>
           <w:rFonts w:ascii="Times New Roman" w:hAnsi="Times New Roman" w:cs="Times New Roman"/>
@@ -12822,8 +13392,8 @@
           <w:szCs w:val="24"/>
         </w:rPr>
       </w:pPr>
-      <w:bookmarkStart w:id="7" w:name="_Hlk91685452"/>
-      <w:bookmarkEnd w:id="6"/>
+      <w:bookmarkStart w:id="8" w:name="_Hlk91685452"/>
+      <w:bookmarkEnd w:id="7"/>
       <w:r>
         <w:rPr>
           <w:rFonts w:ascii="Times New Roman" w:hAnsi="Times New Roman" w:cs="Times New Roman"/>
@@ -12915,7 +13485,7 @@
         <w:t>s following data screening). All participants were native English speakers reporting normal or corrected vision.</w:t>
       </w:r>
     </w:p>
-    <w:bookmarkEnd w:id="7"/>
+    <w:bookmarkEnd w:id="8"/>
     <w:p>
       <w:pPr>
         <w:spacing w:after="0" w:line="480" w:lineRule="auto"/>
@@ -13388,7 +13958,7 @@
         </w:rPr>
         <w:t xml:space="preserve"> 3 (Study Group: JOL vs. Frequency vs. No-JOL) mixed measures ANOVA was used to test for reactivity effects within mixed lists. This analysis yielded a main effect of Pair Type, </w:t>
       </w:r>
-      <w:bookmarkStart w:id="8" w:name="_Hlk91600060"/>
+      <w:bookmarkStart w:id="9" w:name="_Hlk91600060"/>
       <w:r>
         <w:rPr>
           <w:rFonts w:ascii="Times New Roman" w:hAnsi="Times New Roman" w:cs="Times New Roman"/>
@@ -13471,7 +14041,7 @@
         </w:rPr>
         <w:t>68</w:t>
       </w:r>
-      <w:bookmarkEnd w:id="8"/>
+      <w:bookmarkEnd w:id="9"/>
       <w:r>
         <w:rPr>
           <w:rFonts w:ascii="Times New Roman" w:hAnsi="Times New Roman" w:cs="Times New Roman"/>
@@ -13727,6 +14297,7 @@
         </w:rPr>
         <w:t>(</w:t>
       </w:r>
+      <w:proofErr w:type="spellStart"/>
       <w:r>
         <w:rPr>
           <w:rFonts w:ascii="Times New Roman" w:hAnsi="Times New Roman" w:cs="Times New Roman"/>
@@ -13743,7 +14314,16 @@
           <w:sz w:val="24"/>
           <w:szCs w:val="24"/>
         </w:rPr>
-        <w:t xml:space="preserve">s ≥ 2.72, </w:t>
+        <w:t>s</w:t>
+      </w:r>
+      <w:proofErr w:type="spellEnd"/>
+      <w:r>
+        <w:rPr>
+          <w:rFonts w:ascii="Times New Roman" w:hAnsi="Times New Roman" w:cs="Times New Roman"/>
+          <w:sz w:val="24"/>
+          <w:szCs w:val="24"/>
+        </w:rPr>
+        <w:t xml:space="preserve"> ≥ 2.72, </w:t>
       </w:r>
       <w:r>
         <w:rPr>
@@ -13835,6 +14415,7 @@
         </w:rPr>
         <w:t xml:space="preserve"> = .89. For unrelated pairs, reactivity was not in evidence as recall rates were statistically equivalent between the frequency (26.75), JOL (20.98), and no-JOL groups (25.45; </w:t>
       </w:r>
+      <w:proofErr w:type="spellStart"/>
       <w:r>
         <w:rPr>
           <w:rFonts w:ascii="Times New Roman" w:hAnsi="Times New Roman" w:cs="Times New Roman"/>
@@ -13851,8 +14432,18 @@
           <w:sz w:val="24"/>
           <w:szCs w:val="24"/>
         </w:rPr>
-        <w:t xml:space="preserve">s ≤ 1.68, </w:t>
-      </w:r>
+        <w:t>s</w:t>
+      </w:r>
+      <w:proofErr w:type="spellEnd"/>
+      <w:r>
+        <w:rPr>
+          <w:rFonts w:ascii="Times New Roman" w:hAnsi="Times New Roman" w:cs="Times New Roman"/>
+          <w:sz w:val="24"/>
+          <w:szCs w:val="24"/>
+        </w:rPr>
+        <w:t xml:space="preserve"> ≤ 1.68, </w:t>
+      </w:r>
+      <w:proofErr w:type="spellStart"/>
       <w:r>
         <w:rPr>
           <w:rFonts w:ascii="Times New Roman" w:hAnsi="Times New Roman" w:cs="Times New Roman"/>
@@ -13879,7 +14470,16 @@
           <w:sz w:val="24"/>
           <w:szCs w:val="24"/>
         </w:rPr>
-        <w:t>s ≥ .69). As such, reactivity patterns observed with forward pairs in mixed lists extend</w:t>
+        <w:t>s</w:t>
+      </w:r>
+      <w:proofErr w:type="spellEnd"/>
+      <w:r>
+        <w:rPr>
+          <w:rFonts w:ascii="Times New Roman" w:hAnsi="Times New Roman" w:cs="Times New Roman"/>
+          <w:sz w:val="24"/>
+          <w:szCs w:val="24"/>
+        </w:rPr>
+        <w:t xml:space="preserve"> ≥ .69). As such, reactivity patterns observed with forward pairs in mixed lists extend</w:t>
       </w:r>
       <w:r>
         <w:rPr>
@@ -14006,7 +14606,7 @@
         </w:rPr>
         <w:t xml:space="preserve"> = 312.67, </w:t>
       </w:r>
-      <w:bookmarkStart w:id="9" w:name="_Hlk91662087"/>
+      <w:bookmarkStart w:id="10" w:name="_Hlk91662087"/>
       <w:r>
         <w:rPr>
           <w:rFonts w:ascii="Times New Roman" w:hAnsi="Times New Roman" w:cs="Times New Roman"/>
@@ -14053,7 +14653,7 @@
         </w:rPr>
         <w:t>16</w:t>
       </w:r>
-      <w:bookmarkEnd w:id="9"/>
+      <w:bookmarkEnd w:id="10"/>
       <w:r>
         <w:rPr>
           <w:rFonts w:ascii="Times New Roman" w:hAnsi="Times New Roman" w:cs="Times New Roman"/>
@@ -14363,6 +14963,7 @@
         </w:rPr>
         <w:t xml:space="preserve">-tests confirmed that all comparisons differed significantly, </w:t>
       </w:r>
+      <w:proofErr w:type="spellStart"/>
       <w:r>
         <w:rPr>
           <w:rFonts w:ascii="Times New Roman" w:hAnsi="Times New Roman" w:cs="Times New Roman"/>
@@ -14379,7 +14980,16 @@
           <w:sz w:val="24"/>
           <w:szCs w:val="24"/>
         </w:rPr>
-        <w:t xml:space="preserve">s ≥ 2.08, </w:t>
+        <w:t>s</w:t>
+      </w:r>
+      <w:proofErr w:type="spellEnd"/>
+      <w:r>
+        <w:rPr>
+          <w:rFonts w:ascii="Times New Roman" w:hAnsi="Times New Roman" w:cs="Times New Roman"/>
+          <w:sz w:val="24"/>
+          <w:szCs w:val="24"/>
+        </w:rPr>
+        <w:t xml:space="preserve"> ≥ 2.08, </w:t>
       </w:r>
       <w:r>
         <w:rPr>
@@ -14750,7 +15360,27 @@
           <w:sz w:val="24"/>
           <w:szCs w:val="24"/>
         </w:rPr>
-        <w:t xml:space="preserve">for reactivity on symmetrical pairs (e.g., king-queen) relative to unrelated pairs. While backward pairs have been used in studies investigating the accuracy of JOLs (e.g., Koriat &amp; Bjork, 2005), to date, little work on JOLs has involved symmetrical pairs (see Maxwell &amp; Huff, 2021). Furthermore, apart from </w:t>
+        <w:t xml:space="preserve">for reactivity on symmetrical pairs (e.g., king-queen) relative to unrelated pairs. While backward pairs have been used in studies investigating the accuracy of JOLs (e.g., </w:t>
+      </w:r>
+      <w:proofErr w:type="spellStart"/>
+      <w:r>
+        <w:rPr>
+          <w:rFonts w:ascii="Times New Roman" w:eastAsia="Calibri" w:hAnsi="Times New Roman" w:cs="Times New Roman"/>
+          <w:bCs/>
+          <w:sz w:val="24"/>
+          <w:szCs w:val="24"/>
+        </w:rPr>
+        <w:t>Koriat</w:t>
+      </w:r>
+      <w:proofErr w:type="spellEnd"/>
+      <w:r>
+        <w:rPr>
+          <w:rFonts w:ascii="Times New Roman" w:eastAsia="Calibri" w:hAnsi="Times New Roman" w:cs="Times New Roman"/>
+          <w:bCs/>
+          <w:sz w:val="24"/>
+          <w:szCs w:val="24"/>
+        </w:rPr>
+        <w:t xml:space="preserve"> &amp; Bjork, 2005), to date, little work on JOLs has involved symmetrical pairs (see Maxwell &amp; Huff, 2021). Furthermore, apart from </w:t>
       </w:r>
       <w:r>
         <w:rPr>
@@ -15041,7 +15671,25 @@
           <w:sz w:val="24"/>
           <w:szCs w:val="24"/>
         </w:rPr>
-        <w:t xml:space="preserve"> is important, as it provides a novel pair type with which to test for reactivity effects</w:t>
+        <w:t xml:space="preserve"> </w:t>
+      </w:r>
+      <w:proofErr w:type="gramStart"/>
+      <w:r>
+        <w:rPr>
+          <w:rFonts w:ascii="Times New Roman" w:hAnsi="Times New Roman" w:cs="Times New Roman"/>
+          <w:sz w:val="24"/>
+          <w:szCs w:val="24"/>
+        </w:rPr>
+        <w:t>is</w:t>
+      </w:r>
+      <w:proofErr w:type="gramEnd"/>
+      <w:r>
+        <w:rPr>
+          <w:rFonts w:ascii="Times New Roman" w:hAnsi="Times New Roman" w:cs="Times New Roman"/>
+          <w:sz w:val="24"/>
+          <w:szCs w:val="24"/>
+        </w:rPr>
+        <w:t xml:space="preserve"> important, as it provides a novel pair type with which to test for reactivity effects</w:t>
       </w:r>
       <w:r>
         <w:rPr>
@@ -15827,7 +16475,25 @@
           <w:sz w:val="24"/>
           <w:szCs w:val="24"/>
         </w:rPr>
-        <w:t xml:space="preserve">All other aspects of the study lists and the study procedure were identical to Experiments </w:t>
+        <w:t xml:space="preserve">All other aspects of the study </w:t>
+      </w:r>
+      <w:proofErr w:type="gramStart"/>
+      <w:r>
+        <w:rPr>
+          <w:rFonts w:ascii="Times New Roman" w:hAnsi="Times New Roman" w:cs="Times New Roman"/>
+          <w:sz w:val="24"/>
+          <w:szCs w:val="24"/>
+        </w:rPr>
+        <w:t>lists</w:t>
+      </w:r>
+      <w:proofErr w:type="gramEnd"/>
+      <w:r>
+        <w:rPr>
+          <w:rFonts w:ascii="Times New Roman" w:hAnsi="Times New Roman" w:cs="Times New Roman"/>
+          <w:sz w:val="24"/>
+          <w:szCs w:val="24"/>
+        </w:rPr>
+        <w:t xml:space="preserve"> and the study procedure were identical to Experiments </w:t>
       </w:r>
       <w:r>
         <w:rPr>
@@ -16330,7 +16996,7 @@
         </w:rPr>
         <w:t xml:space="preserve"> = 112.87, </w:t>
       </w:r>
-      <w:bookmarkStart w:id="10" w:name="_Hlk91752700"/>
+      <w:bookmarkStart w:id="11" w:name="_Hlk91752700"/>
       <w:r>
         <w:rPr>
           <w:rFonts w:ascii="Times New Roman" w:hAnsi="Times New Roman" w:cs="Times New Roman"/>
@@ -16377,7 +17043,7 @@
         </w:rPr>
         <w:t>20</w:t>
       </w:r>
-      <w:bookmarkEnd w:id="10"/>
+      <w:bookmarkEnd w:id="11"/>
       <w:r>
         <w:rPr>
           <w:rFonts w:ascii="Times New Roman" w:hAnsi="Times New Roman" w:cs="Times New Roman"/>
@@ -16404,6 +17070,7 @@
         </w:rPr>
         <w:t>-tests confirmed that all comparisons differed significantly (</w:t>
       </w:r>
+      <w:proofErr w:type="spellStart"/>
       <w:r>
         <w:rPr>
           <w:rFonts w:ascii="Times New Roman" w:hAnsi="Times New Roman" w:cs="Times New Roman"/>
@@ -16420,7 +17087,16 @@
           <w:sz w:val="24"/>
           <w:szCs w:val="24"/>
         </w:rPr>
-        <w:t xml:space="preserve">s ≥ 2.78, </w:t>
+        <w:t>s</w:t>
+      </w:r>
+      <w:proofErr w:type="spellEnd"/>
+      <w:r>
+        <w:rPr>
+          <w:rFonts w:ascii="Times New Roman" w:hAnsi="Times New Roman" w:cs="Times New Roman"/>
+          <w:sz w:val="24"/>
+          <w:szCs w:val="24"/>
+        </w:rPr>
+        <w:t xml:space="preserve"> ≥ 2.78, </w:t>
       </w:r>
       <w:r>
         <w:rPr>
@@ -16531,6 +17207,7 @@
         </w:rPr>
         <w:t xml:space="preserve"> = .99. For unrelated pairs, no reactivity was observed. Mean recall did not differ between the JOL (21.24), frequency (23.46), or no-JOL encoding groups (24.80; </w:t>
       </w:r>
+      <w:proofErr w:type="spellStart"/>
       <w:r>
         <w:rPr>
           <w:rFonts w:ascii="Times New Roman" w:hAnsi="Times New Roman" w:cs="Times New Roman"/>
@@ -16547,8 +17224,18 @@
           <w:sz w:val="24"/>
           <w:szCs w:val="24"/>
         </w:rPr>
-        <w:t xml:space="preserve">s &lt; 1, </w:t>
-      </w:r>
+        <w:t>s</w:t>
+      </w:r>
+      <w:proofErr w:type="spellEnd"/>
+      <w:r>
+        <w:rPr>
+          <w:rFonts w:ascii="Times New Roman" w:hAnsi="Times New Roman" w:cs="Times New Roman"/>
+          <w:sz w:val="24"/>
+          <w:szCs w:val="24"/>
+        </w:rPr>
+        <w:t xml:space="preserve"> &lt; 1, </w:t>
+      </w:r>
+      <w:proofErr w:type="spellStart"/>
       <w:r>
         <w:rPr>
           <w:rFonts w:ascii="Times New Roman" w:hAnsi="Times New Roman" w:cs="Times New Roman"/>
@@ -16565,8 +17252,18 @@
           <w:sz w:val="24"/>
           <w:szCs w:val="24"/>
         </w:rPr>
-        <w:t xml:space="preserve">s ≥ .40, </w:t>
-      </w:r>
+        <w:t>s</w:t>
+      </w:r>
+      <w:proofErr w:type="spellEnd"/>
+      <w:r>
+        <w:rPr>
+          <w:rFonts w:ascii="Times New Roman" w:hAnsi="Times New Roman" w:cs="Times New Roman"/>
+          <w:sz w:val="24"/>
+          <w:szCs w:val="24"/>
+        </w:rPr>
+        <w:t xml:space="preserve"> ≥ .40, </w:t>
+      </w:r>
+      <w:proofErr w:type="spellStart"/>
       <w:r>
         <w:rPr>
           <w:rFonts w:ascii="Times New Roman" w:hAnsi="Times New Roman" w:cs="Times New Roman"/>
@@ -16593,7 +17290,16 @@
           <w:sz w:val="24"/>
           <w:szCs w:val="24"/>
         </w:rPr>
-        <w:t>s ≥ .85). Thus, reactivity patterns observed for mixed lists with forward and backward paired associates extend to symmetrical pairs.</w:t>
+        <w:t>s</w:t>
+      </w:r>
+      <w:proofErr w:type="spellEnd"/>
+      <w:r>
+        <w:rPr>
+          <w:rFonts w:ascii="Times New Roman" w:hAnsi="Times New Roman" w:cs="Times New Roman"/>
+          <w:sz w:val="24"/>
+          <w:szCs w:val="24"/>
+        </w:rPr>
+        <w:t xml:space="preserve"> ≥ .85). Thus, reactivity patterns observed for mixed lists with forward and backward paired associates extend to symmetrical pairs.</w:t>
       </w:r>
     </w:p>
     <w:p>
@@ -16668,7 +17374,7 @@
         </w:rPr>
         <w:t xml:space="preserve">, </w:t>
       </w:r>
-      <w:bookmarkStart w:id="11" w:name="_Hlk91752795"/>
+      <w:bookmarkStart w:id="12" w:name="_Hlk91752795"/>
       <w:r>
         <w:rPr>
           <w:rFonts w:ascii="Times New Roman" w:hAnsi="Times New Roman" w:cs="Times New Roman"/>
@@ -16751,7 +17457,7 @@
         </w:rPr>
         <w:t>67.</w:t>
       </w:r>
-      <w:bookmarkEnd w:id="11"/>
+      <w:bookmarkEnd w:id="12"/>
       <w:r>
         <w:rPr>
           <w:rFonts w:ascii="Times New Roman" w:hAnsi="Times New Roman" w:cs="Times New Roman"/>
@@ -16914,6 +17620,7 @@
         </w:rPr>
         <w:t xml:space="preserve"> = 0.35. All other comparisons were non-significant, </w:t>
       </w:r>
+      <w:proofErr w:type="spellStart"/>
       <w:r>
         <w:rPr>
           <w:rFonts w:ascii="Times New Roman" w:hAnsi="Times New Roman" w:cs="Times New Roman"/>
@@ -16930,8 +17637,18 @@
           <w:sz w:val="24"/>
           <w:szCs w:val="24"/>
         </w:rPr>
-        <w:t xml:space="preserve">s ≤ 1.06, </w:t>
-      </w:r>
+        <w:t>s</w:t>
+      </w:r>
+      <w:proofErr w:type="spellEnd"/>
+      <w:r>
+        <w:rPr>
+          <w:rFonts w:ascii="Times New Roman" w:hAnsi="Times New Roman" w:cs="Times New Roman"/>
+          <w:sz w:val="24"/>
+          <w:szCs w:val="24"/>
+        </w:rPr>
+        <w:t xml:space="preserve"> ≤ 1.06, </w:t>
+      </w:r>
+      <w:proofErr w:type="spellStart"/>
       <w:r>
         <w:rPr>
           <w:rFonts w:ascii="Times New Roman" w:hAnsi="Times New Roman" w:cs="Times New Roman"/>
@@ -16948,8 +17665,18 @@
           <w:sz w:val="24"/>
           <w:szCs w:val="24"/>
         </w:rPr>
-        <w:t xml:space="preserve">s ≥ .29, </w:t>
-      </w:r>
+        <w:t>s</w:t>
+      </w:r>
+      <w:proofErr w:type="spellEnd"/>
+      <w:r>
+        <w:rPr>
+          <w:rFonts w:ascii="Times New Roman" w:hAnsi="Times New Roman" w:cs="Times New Roman"/>
+          <w:sz w:val="24"/>
+          <w:szCs w:val="24"/>
+        </w:rPr>
+        <w:t xml:space="preserve"> ≥ .29, </w:t>
+      </w:r>
+      <w:proofErr w:type="spellStart"/>
       <w:r>
         <w:rPr>
           <w:rFonts w:ascii="Times New Roman" w:hAnsi="Times New Roman" w:cs="Times New Roman"/>
@@ -16976,7 +17703,16 @@
           <w:sz w:val="24"/>
           <w:szCs w:val="24"/>
         </w:rPr>
-        <w:t xml:space="preserve">s ≥ .90. Importantly, a significant interaction was again found, </w:t>
+        <w:t>s</w:t>
+      </w:r>
+      <w:proofErr w:type="spellEnd"/>
+      <w:r>
+        <w:rPr>
+          <w:rFonts w:ascii="Times New Roman" w:hAnsi="Times New Roman" w:cs="Times New Roman"/>
+          <w:sz w:val="24"/>
+          <w:szCs w:val="24"/>
+        </w:rPr>
+        <w:t xml:space="preserve"> ≥ .90. Importantly, a significant interaction was again found, </w:t>
       </w:r>
       <w:r>
         <w:rPr>
@@ -17060,6 +17796,7 @@
         </w:rPr>
         <w:t xml:space="preserve">07. For symmetrical pairs, recall was highest for participants in the frequency judgment group (77.81), followed by the JOL (73.63) and no-JOL groups (58.89). All comparisons differed significantly, </w:t>
       </w:r>
+      <w:proofErr w:type="spellStart"/>
       <w:r>
         <w:rPr>
           <w:rFonts w:ascii="Times New Roman" w:hAnsi="Times New Roman" w:cs="Times New Roman"/>
@@ -17076,7 +17813,16 @@
           <w:sz w:val="24"/>
           <w:szCs w:val="24"/>
         </w:rPr>
-        <w:t xml:space="preserve">s ≥ 3.80, </w:t>
+        <w:t>s</w:t>
+      </w:r>
+      <w:proofErr w:type="spellEnd"/>
+      <w:r>
+        <w:rPr>
+          <w:rFonts w:ascii="Times New Roman" w:hAnsi="Times New Roman" w:cs="Times New Roman"/>
+          <w:sz w:val="24"/>
+          <w:szCs w:val="24"/>
+        </w:rPr>
+        <w:t xml:space="preserve"> ≥ 3.80, </w:t>
       </w:r>
       <w:r>
         <w:rPr>
@@ -18840,6 +19586,14 @@
           <w:sz w:val="24"/>
           <w:szCs w:val="24"/>
         </w:rPr>
+        <w:t xml:space="preserve">in addition to testing the cue strengthening account, </w:t>
+      </w:r>
+      <w:r>
+        <w:rPr>
+          <w:rFonts w:ascii="Times New Roman" w:hAnsi="Times New Roman" w:cs="Times New Roman"/>
+          <w:sz w:val="24"/>
+          <w:szCs w:val="24"/>
+        </w:rPr>
         <w:t xml:space="preserve">Rivers et al. (2021) </w:t>
       </w:r>
       <w:r>
@@ -18848,7 +19602,39 @@
           <w:sz w:val="24"/>
           <w:szCs w:val="24"/>
         </w:rPr>
-        <w:t>assessed participant strategy use by having participants report their encoding strategies for each pair following retrieval</w:t>
+        <w:t xml:space="preserve">also </w:t>
+      </w:r>
+      <w:r>
+        <w:rPr>
+          <w:rFonts w:ascii="Times New Roman" w:hAnsi="Times New Roman" w:cs="Times New Roman"/>
+          <w:sz w:val="24"/>
+          <w:szCs w:val="24"/>
+        </w:rPr>
+        <w:t>assessed strategy use by having participants report the encoding strategies</w:t>
+      </w:r>
+      <w:r>
+        <w:rPr>
+          <w:rFonts w:ascii="Times New Roman" w:hAnsi="Times New Roman" w:cs="Times New Roman"/>
+          <w:sz w:val="24"/>
+          <w:szCs w:val="24"/>
+        </w:rPr>
+        <w:t xml:space="preserve"> used on </w:t>
+      </w:r>
+      <w:r>
+        <w:rPr>
+          <w:rFonts w:ascii="Times New Roman" w:hAnsi="Times New Roman" w:cs="Times New Roman"/>
+          <w:sz w:val="24"/>
+          <w:szCs w:val="24"/>
+        </w:rPr>
+        <w:t>each pair following retrieval</w:t>
+      </w:r>
+      <w:r>
+        <w:rPr>
+          <w:rFonts w:ascii="Times New Roman" w:hAnsi="Times New Roman" w:cs="Times New Roman"/>
+          <w:sz w:val="24"/>
+          <w:szCs w:val="24"/>
+        </w:rPr>
+        <w:t xml:space="preserve"> of each target</w:t>
       </w:r>
       <w:r>
         <w:rPr>
@@ -18864,7 +19650,39 @@
           <w:sz w:val="24"/>
           <w:szCs w:val="24"/>
         </w:rPr>
-        <w:t xml:space="preserve">Reported strategies did not differ between related and unrelated pairs, though it is important to note that because strategy use was assessed at retrieval, this measure did not capture online strategy use at encoding. </w:t>
+        <w:t>Reported strategies did not differ between related and unrelated pairs</w:t>
+      </w:r>
+      <w:r>
+        <w:rPr>
+          <w:rFonts w:ascii="Times New Roman" w:hAnsi="Times New Roman" w:cs="Times New Roman"/>
+          <w:sz w:val="24"/>
+          <w:szCs w:val="24"/>
+        </w:rPr>
+        <w:t>;</w:t>
+      </w:r>
+      <w:r>
+        <w:rPr>
+          <w:rFonts w:ascii="Times New Roman" w:hAnsi="Times New Roman" w:cs="Times New Roman"/>
+          <w:sz w:val="24"/>
+          <w:szCs w:val="24"/>
+        </w:rPr>
+        <w:t xml:space="preserve"> </w:t>
+      </w:r>
+      <w:r>
+        <w:rPr>
+          <w:rFonts w:ascii="Times New Roman" w:hAnsi="Times New Roman" w:cs="Times New Roman"/>
+          <w:sz w:val="24"/>
+          <w:szCs w:val="24"/>
+        </w:rPr>
+        <w:t>however,</w:t>
+      </w:r>
+      <w:r>
+        <w:rPr>
+          <w:rFonts w:ascii="Times New Roman" w:hAnsi="Times New Roman" w:cs="Times New Roman"/>
+          <w:sz w:val="24"/>
+          <w:szCs w:val="24"/>
+        </w:rPr>
+        <w:t xml:space="preserve"> it is important to note that because strategy use was assessed at retrieval, this measure did not capture online strategy use at encoding. </w:t>
       </w:r>
       <w:r>
         <w:rPr>
@@ -19348,15 +20166,89 @@
           <w:sz w:val="24"/>
           <w:szCs w:val="24"/>
         </w:rPr>
-        <w:t xml:space="preserve">Researchers have become increasingly interested in the reactive effects of immediate JOLs. The present study </w:t>
-      </w:r>
-      <w:r>
-        <w:rPr>
-          <w:rFonts w:ascii="Times New Roman" w:hAnsi="Times New Roman" w:cs="Times New Roman"/>
-          <w:sz w:val="24"/>
-          <w:szCs w:val="24"/>
-        </w:rPr>
-        <w:t xml:space="preserve">tested the changed-goal and cue-strengthening accounts of reactive by comparing reactivity effects between mixed-lists (e.g., related and unrelated pairs) and pure-lists (e.g., only unrelated pairs). Across three experiments, we show that JOLs produce positive </w:t>
+        <w:t>Researchers have become increasingly interested in the reactive effects of immediate JOLs</w:t>
+      </w:r>
+      <w:r>
+        <w:rPr>
+          <w:rFonts w:ascii="Times New Roman" w:hAnsi="Times New Roman" w:cs="Times New Roman"/>
+          <w:sz w:val="24"/>
+          <w:szCs w:val="24"/>
+        </w:rPr>
+        <w:t xml:space="preserve"> on cue-target pairs</w:t>
+      </w:r>
+      <w:r>
+        <w:rPr>
+          <w:rFonts w:ascii="Times New Roman" w:hAnsi="Times New Roman" w:cs="Times New Roman"/>
+          <w:sz w:val="24"/>
+          <w:szCs w:val="24"/>
+        </w:rPr>
+        <w:t xml:space="preserve">. The present study </w:t>
+      </w:r>
+      <w:r>
+        <w:rPr>
+          <w:rFonts w:ascii="Times New Roman" w:hAnsi="Times New Roman" w:cs="Times New Roman"/>
+          <w:sz w:val="24"/>
+          <w:szCs w:val="24"/>
+        </w:rPr>
+        <w:t>tested the changed-goal and cue-strengthening accounts of reactiv</w:t>
+      </w:r>
+      <w:r>
+        <w:rPr>
+          <w:rFonts w:ascii="Times New Roman" w:hAnsi="Times New Roman" w:cs="Times New Roman"/>
+          <w:sz w:val="24"/>
+          <w:szCs w:val="24"/>
+        </w:rPr>
+        <w:t>ity</w:t>
+      </w:r>
+      <w:r>
+        <w:rPr>
+          <w:rFonts w:ascii="Times New Roman" w:hAnsi="Times New Roman" w:cs="Times New Roman"/>
+          <w:sz w:val="24"/>
+          <w:szCs w:val="24"/>
+        </w:rPr>
+        <w:t xml:space="preserve"> by </w:t>
+      </w:r>
+      <w:r>
+        <w:rPr>
+          <w:rFonts w:ascii="Times New Roman" w:hAnsi="Times New Roman" w:cs="Times New Roman"/>
+          <w:sz w:val="24"/>
+          <w:szCs w:val="24"/>
+        </w:rPr>
+        <w:t>texting</w:t>
+      </w:r>
+      <w:r>
+        <w:rPr>
+          <w:rFonts w:ascii="Times New Roman" w:hAnsi="Times New Roman" w:cs="Times New Roman"/>
+          <w:sz w:val="24"/>
+          <w:szCs w:val="24"/>
+        </w:rPr>
+        <w:t xml:space="preserve"> between mixed (e.g., </w:t>
+      </w:r>
+      <w:proofErr w:type="gramStart"/>
+      <w:r>
+        <w:rPr>
+          <w:rFonts w:ascii="Times New Roman" w:hAnsi="Times New Roman" w:cs="Times New Roman"/>
+          <w:sz w:val="24"/>
+          <w:szCs w:val="24"/>
+        </w:rPr>
+        <w:t>related</w:t>
+      </w:r>
+      <w:proofErr w:type="gramEnd"/>
+      <w:r>
+        <w:rPr>
+          <w:rFonts w:ascii="Times New Roman" w:hAnsi="Times New Roman" w:cs="Times New Roman"/>
+          <w:sz w:val="24"/>
+          <w:szCs w:val="24"/>
+        </w:rPr>
+        <w:t xml:space="preserve"> and unrelated pairs) and pure</w:t>
+      </w:r>
+      <w:r>
+        <w:rPr>
+          <w:rFonts w:ascii="Times New Roman" w:hAnsi="Times New Roman" w:cs="Times New Roman"/>
+          <w:sz w:val="24"/>
+          <w:szCs w:val="24"/>
+        </w:rPr>
+        <w:t xml:space="preserve"> study </w:t>
       </w:r>
       <w:r>
         <w:rPr>
@@ -19365,7 +20257,63 @@
           <w:szCs w:val="24"/>
         </w:rPr>
         <w:lastRenderedPageBreak/>
-        <w:t>reactivity on related pairs but no reactivity on unrelated pairs, regardless of whether participants study pairs within mixed or pure-list contexts. Additionally, we replicate previous findings showing that JOL reactivity extends to other, non-metacognitive judgment tasks. As a result, the present study provides further evidence for a cue-strengthening account of JOL reactivity.</w:t>
+        <w:t xml:space="preserve">lists </w:t>
+      </w:r>
+      <w:r>
+        <w:rPr>
+          <w:rFonts w:ascii="Times New Roman" w:hAnsi="Times New Roman" w:cs="Times New Roman"/>
+          <w:sz w:val="24"/>
+          <w:szCs w:val="24"/>
+        </w:rPr>
+        <w:t>(e.g., only unrelated pairs). Across three experiments, we show that JOLs produce</w:t>
+      </w:r>
+      <w:r>
+        <w:rPr>
+          <w:rFonts w:ascii="Times New Roman" w:hAnsi="Times New Roman" w:cs="Times New Roman"/>
+          <w:sz w:val="24"/>
+          <w:szCs w:val="24"/>
+        </w:rPr>
+        <w:t>d</w:t>
+      </w:r>
+      <w:r>
+        <w:rPr>
+          <w:rFonts w:ascii="Times New Roman" w:hAnsi="Times New Roman" w:cs="Times New Roman"/>
+          <w:sz w:val="24"/>
+          <w:szCs w:val="24"/>
+        </w:rPr>
+        <w:t xml:space="preserve"> positive reactivity on related pairs</w:t>
+      </w:r>
+      <w:r>
+        <w:rPr>
+          <w:rFonts w:ascii="Times New Roman" w:hAnsi="Times New Roman" w:cs="Times New Roman"/>
+          <w:sz w:val="24"/>
+          <w:szCs w:val="24"/>
+        </w:rPr>
+        <w:t xml:space="preserve"> (forward, backward, or symmetrical paired associates)</w:t>
+      </w:r>
+      <w:r>
+        <w:rPr>
+          <w:rFonts w:ascii="Times New Roman" w:hAnsi="Times New Roman" w:cs="Times New Roman"/>
+          <w:sz w:val="24"/>
+          <w:szCs w:val="24"/>
+        </w:rPr>
+        <w:t xml:space="preserve"> but </w:t>
+      </w:r>
+      <w:r>
+        <w:rPr>
+          <w:rFonts w:ascii="Times New Roman" w:hAnsi="Times New Roman" w:cs="Times New Roman"/>
+          <w:sz w:val="24"/>
+          <w:szCs w:val="24"/>
+        </w:rPr>
+        <w:t xml:space="preserve">were not reactive </w:t>
+      </w:r>
+      <w:r>
+        <w:rPr>
+          <w:rFonts w:ascii="Times New Roman" w:hAnsi="Times New Roman" w:cs="Times New Roman"/>
+          <w:sz w:val="24"/>
+          <w:szCs w:val="24"/>
+        </w:rPr>
+        <w:t>on unrelated pairs, regardless of whether participants study pairs within mixed or pure-list contexts. Additionally, we replicate previous findings showing that JOL reactivity extends to other, non-metacognitive judgment tasks. As a result, the present study provides further evidence for a cue-strengthening account of JOL reactivity.</w:t>
       </w:r>
     </w:p>
     <w:p>
@@ -19500,7 +20448,8 @@
           <w:szCs w:val="24"/>
         </w:rPr>
       </w:pPr>
-      <w:bookmarkStart w:id="12" w:name="_Hlk65826056"/>
+      <w:bookmarkStart w:id="13" w:name="_Hlk65826056"/>
+      <w:proofErr w:type="spellStart"/>
       <w:r>
         <w:rPr>
           <w:rFonts w:ascii="Times New Roman" w:eastAsia="Arial" w:hAnsi="Times New Roman" w:cs="Times New Roman"/>
@@ -19523,7 +20472,70 @@
           <w:sz w:val="24"/>
           <w:szCs w:val="24"/>
         </w:rPr>
-        <w:t xml:space="preserve">an, E., Izaute, M., Danion, J., Vidailhet, P., &amp; Bacon, E. (2016). Is retrieval the key? Metamemory judgment and testing as learning strategies. </w:t>
+        <w:t>an</w:t>
+      </w:r>
+      <w:proofErr w:type="spellEnd"/>
+      <w:r>
+        <w:rPr>
+          <w:rFonts w:ascii="Times New Roman" w:eastAsia="Arial" w:hAnsi="Times New Roman" w:cs="Times New Roman"/>
+          <w:sz w:val="24"/>
+          <w:szCs w:val="24"/>
+        </w:rPr>
+        <w:t xml:space="preserve">, E., </w:t>
+      </w:r>
+      <w:proofErr w:type="spellStart"/>
+      <w:r>
+        <w:rPr>
+          <w:rFonts w:ascii="Times New Roman" w:eastAsia="Arial" w:hAnsi="Times New Roman" w:cs="Times New Roman"/>
+          <w:sz w:val="24"/>
+          <w:szCs w:val="24"/>
+        </w:rPr>
+        <w:t>Izaute</w:t>
+      </w:r>
+      <w:proofErr w:type="spellEnd"/>
+      <w:r>
+        <w:rPr>
+          <w:rFonts w:ascii="Times New Roman" w:eastAsia="Arial" w:hAnsi="Times New Roman" w:cs="Times New Roman"/>
+          <w:sz w:val="24"/>
+          <w:szCs w:val="24"/>
+        </w:rPr>
+        <w:t xml:space="preserve">, M., </w:t>
+      </w:r>
+      <w:proofErr w:type="spellStart"/>
+      <w:r>
+        <w:rPr>
+          <w:rFonts w:ascii="Times New Roman" w:eastAsia="Arial" w:hAnsi="Times New Roman" w:cs="Times New Roman"/>
+          <w:sz w:val="24"/>
+          <w:szCs w:val="24"/>
+        </w:rPr>
+        <w:t>Danion</w:t>
+      </w:r>
+      <w:proofErr w:type="spellEnd"/>
+      <w:r>
+        <w:rPr>
+          <w:rFonts w:ascii="Times New Roman" w:eastAsia="Arial" w:hAnsi="Times New Roman" w:cs="Times New Roman"/>
+          <w:sz w:val="24"/>
+          <w:szCs w:val="24"/>
+        </w:rPr>
+        <w:t xml:space="preserve">, J., </w:t>
+      </w:r>
+      <w:proofErr w:type="spellStart"/>
+      <w:r>
+        <w:rPr>
+          <w:rFonts w:ascii="Times New Roman" w:eastAsia="Arial" w:hAnsi="Times New Roman" w:cs="Times New Roman"/>
+          <w:sz w:val="24"/>
+          <w:szCs w:val="24"/>
+        </w:rPr>
+        <w:t>Vidailhet</w:t>
+      </w:r>
+      <w:proofErr w:type="spellEnd"/>
+      <w:r>
+        <w:rPr>
+          <w:rFonts w:ascii="Times New Roman" w:eastAsia="Arial" w:hAnsi="Times New Roman" w:cs="Times New Roman"/>
+          <w:sz w:val="24"/>
+          <w:szCs w:val="24"/>
+        </w:rPr>
+        <w:t xml:space="preserve">, P., &amp; Bacon, E. (2016). Is retrieval the key? Metamemory judgment and testing as learning strategies. </w:t>
       </w:r>
       <w:r>
         <w:rPr>
@@ -19611,13 +20623,59 @@
           <w:szCs w:val="24"/>
         </w:rPr>
       </w:pPr>
+      <w:proofErr w:type="spellStart"/>
       <w:r>
         <w:rPr>
           <w:rFonts w:ascii="Times New Roman" w:eastAsia="Arial" w:hAnsi="Times New Roman" w:cs="Times New Roman"/>
           <w:sz w:val="24"/>
           <w:szCs w:val="24"/>
         </w:rPr>
-        <w:t xml:space="preserve">Balota, D. A., Yap, M. J., Hutchison, K. A., Cortese, M. J., Kessler, B., Loftis, B., Neely, J. H., Nelson, D. L., Simpson, G. B, &amp; Treiman, R. (2007). The English lexicon project. </w:t>
+        <w:t>Balota</w:t>
+      </w:r>
+      <w:proofErr w:type="spellEnd"/>
+      <w:r>
+        <w:rPr>
+          <w:rFonts w:ascii="Times New Roman" w:eastAsia="Arial" w:hAnsi="Times New Roman" w:cs="Times New Roman"/>
+          <w:sz w:val="24"/>
+          <w:szCs w:val="24"/>
+        </w:rPr>
+        <w:t xml:space="preserve">, D. A., Yap, M. J., Hutchison, K. A., Cortese, M. J., Kessler, B., Loftis, B., Neely, J. H., Nelson, D. L., Simpson, G. B, &amp; </w:t>
+      </w:r>
+      <w:proofErr w:type="spellStart"/>
+      <w:r>
+        <w:rPr>
+          <w:rFonts w:ascii="Times New Roman" w:eastAsia="Arial" w:hAnsi="Times New Roman" w:cs="Times New Roman"/>
+          <w:sz w:val="24"/>
+          <w:szCs w:val="24"/>
+        </w:rPr>
+        <w:t>Treiman</w:t>
+      </w:r>
+      <w:proofErr w:type="spellEnd"/>
+      <w:r>
+        <w:rPr>
+          <w:rFonts w:ascii="Times New Roman" w:eastAsia="Arial" w:hAnsi="Times New Roman" w:cs="Times New Roman"/>
+          <w:sz w:val="24"/>
+          <w:szCs w:val="24"/>
+        </w:rPr>
+        <w:t xml:space="preserve">, R. (2007). The English lexicon </w:t>
+      </w:r>
+      <w:proofErr w:type="gramStart"/>
+      <w:r>
+        <w:rPr>
+          <w:rFonts w:ascii="Times New Roman" w:eastAsia="Arial" w:hAnsi="Times New Roman" w:cs="Times New Roman"/>
+          <w:sz w:val="24"/>
+          <w:szCs w:val="24"/>
+        </w:rPr>
+        <w:t>project</w:t>
+      </w:r>
+      <w:proofErr w:type="gramEnd"/>
+      <w:r>
+        <w:rPr>
+          <w:rFonts w:ascii="Times New Roman" w:eastAsia="Arial" w:hAnsi="Times New Roman" w:cs="Times New Roman"/>
+          <w:sz w:val="24"/>
+          <w:szCs w:val="24"/>
+        </w:rPr>
+        <w:t xml:space="preserve">. </w:t>
       </w:r>
       <w:r>
         <w:rPr>
@@ -19649,8 +20707,8 @@
           <w:szCs w:val="24"/>
         </w:rPr>
       </w:pPr>
-      <w:bookmarkStart w:id="13" w:name="_Hlk65826197"/>
-      <w:bookmarkEnd w:id="12"/>
+      <w:bookmarkStart w:id="14" w:name="_Hlk65826197"/>
+      <w:bookmarkEnd w:id="13"/>
       <w:r>
         <w:rPr>
           <w:rFonts w:ascii="Times New Roman" w:eastAsia="Calibri" w:hAnsi="Times New Roman" w:cs="Times New Roman"/>
@@ -19727,13 +20785,23 @@
           <w:szCs w:val="24"/>
         </w:rPr>
       </w:pPr>
+      <w:proofErr w:type="spellStart"/>
       <w:r>
         <w:rPr>
           <w:rFonts w:ascii="Times New Roman" w:eastAsia="Arial" w:hAnsi="Times New Roman" w:cs="Times New Roman"/>
           <w:sz w:val="24"/>
           <w:szCs w:val="24"/>
         </w:rPr>
-        <w:t xml:space="preserve">Dunlosky, J., &amp; Nelson, T. O. (1994). Does the sensitivity of judgments of learning (JOLs) to the effects of various study activities depend on when the JOLs occur? </w:t>
+        <w:t>Dunlosky</w:t>
+      </w:r>
+      <w:proofErr w:type="spellEnd"/>
+      <w:r>
+        <w:rPr>
+          <w:rFonts w:ascii="Times New Roman" w:eastAsia="Arial" w:hAnsi="Times New Roman" w:cs="Times New Roman"/>
+          <w:sz w:val="24"/>
+          <w:szCs w:val="24"/>
+        </w:rPr>
+        <w:t xml:space="preserve">, J., &amp; Nelson, T. O. (1994). Does the sensitivity of judgments of learning (JOLs) to the effects of various study activities depend on when the JOLs occur? </w:t>
       </w:r>
       <w:r>
         <w:rPr>
@@ -19765,8 +20833,8 @@
           <w:szCs w:val="24"/>
         </w:rPr>
       </w:pPr>
-      <w:bookmarkStart w:id="14" w:name="_Hlk65826038"/>
-      <w:bookmarkEnd w:id="13"/>
+      <w:bookmarkStart w:id="15" w:name="_Hlk65826038"/>
+      <w:bookmarkEnd w:id="14"/>
       <w:r>
         <w:rPr>
           <w:rFonts w:ascii="Times New Roman" w:eastAsia="Arial" w:hAnsi="Times New Roman" w:cs="Times New Roman"/>
@@ -19805,13 +20873,41 @@
           <w:szCs w:val="24"/>
         </w:rPr>
       </w:pPr>
+      <w:proofErr w:type="spellStart"/>
       <w:r>
         <w:rPr>
           <w:rFonts w:ascii="Times New Roman" w:eastAsia="Arial" w:hAnsi="Times New Roman" w:cs="Times New Roman"/>
           <w:sz w:val="24"/>
           <w:szCs w:val="24"/>
         </w:rPr>
-        <w:t xml:space="preserve">Faul, F., Erdfelder, E., Lang, A. G., &amp; Buchner, A. (2007). G*Power 3: a flexible statistical power analysis program for the social, behavioral, and biomedical sciences. </w:t>
+        <w:t>Faul</w:t>
+      </w:r>
+      <w:proofErr w:type="spellEnd"/>
+      <w:r>
+        <w:rPr>
+          <w:rFonts w:ascii="Times New Roman" w:eastAsia="Arial" w:hAnsi="Times New Roman" w:cs="Times New Roman"/>
+          <w:sz w:val="24"/>
+          <w:szCs w:val="24"/>
+        </w:rPr>
+        <w:t xml:space="preserve">, F., </w:t>
+      </w:r>
+      <w:proofErr w:type="spellStart"/>
+      <w:r>
+        <w:rPr>
+          <w:rFonts w:ascii="Times New Roman" w:eastAsia="Arial" w:hAnsi="Times New Roman" w:cs="Times New Roman"/>
+          <w:sz w:val="24"/>
+          <w:szCs w:val="24"/>
+        </w:rPr>
+        <w:t>Erdfelder</w:t>
+      </w:r>
+      <w:proofErr w:type="spellEnd"/>
+      <w:r>
+        <w:rPr>
+          <w:rFonts w:ascii="Times New Roman" w:eastAsia="Arial" w:hAnsi="Times New Roman" w:cs="Times New Roman"/>
+          <w:sz w:val="24"/>
+          <w:szCs w:val="24"/>
+        </w:rPr>
+        <w:t xml:space="preserve">, E., Lang, A. G., &amp; Buchner, A. (2007). G*Power 3: a flexible statistical power analysis program for the social, behavioral, and biomedical sciences. </w:t>
       </w:r>
       <w:r>
         <w:rPr>
@@ -19902,10 +20998,28 @@
           <w:sz w:val="24"/>
           <w:szCs w:val="24"/>
         </w:rPr>
-        <w:t>, 2020 from https://github.com/gikeymarica/Collector.</w:t>
+        <w:t xml:space="preserve">, </w:t>
+      </w:r>
+      <w:proofErr w:type="gramStart"/>
+      <w:r>
+        <w:rPr>
+          <w:rFonts w:ascii="Times New Roman" w:eastAsia="Arial" w:hAnsi="Times New Roman" w:cs="Times New Roman"/>
+          <w:sz w:val="24"/>
+          <w:szCs w:val="24"/>
+        </w:rPr>
+        <w:t>2020</w:t>
+      </w:r>
+      <w:proofErr w:type="gramEnd"/>
+      <w:r>
+        <w:rPr>
+          <w:rFonts w:ascii="Times New Roman" w:eastAsia="Arial" w:hAnsi="Times New Roman" w:cs="Times New Roman"/>
+          <w:sz w:val="24"/>
+          <w:szCs w:val="24"/>
+        </w:rPr>
+        <w:t xml:space="preserve"> from https://github.com/gikeymarica/Collector.</w:t>
       </w:r>
     </w:p>
-    <w:bookmarkEnd w:id="14"/>
+    <w:bookmarkEnd w:id="15"/>
     <w:p>
       <w:pPr>
         <w:spacing w:after="0" w:line="480" w:lineRule="auto"/>
@@ -19924,7 +21038,25 @@
           <w:szCs w:val="24"/>
         </w:rPr>
         <w:lastRenderedPageBreak/>
-        <w:t xml:space="preserve">Janes, J. L., Rivers, M. L, &amp; Dunlosky, J. (2018). The influence of making judgments of learning on memory performance: Positive, negative, or both? </w:t>
+        <w:t xml:space="preserve">Janes, J. L., Rivers, M. L, &amp; </w:t>
+      </w:r>
+      <w:proofErr w:type="spellStart"/>
+      <w:r>
+        <w:rPr>
+          <w:rFonts w:ascii="Times New Roman" w:eastAsia="Arial" w:hAnsi="Times New Roman" w:cs="Times New Roman"/>
+          <w:sz w:val="24"/>
+          <w:szCs w:val="24"/>
+        </w:rPr>
+        <w:t>Dunlosky</w:t>
+      </w:r>
+      <w:proofErr w:type="spellEnd"/>
+      <w:r>
+        <w:rPr>
+          <w:rFonts w:ascii="Times New Roman" w:eastAsia="Arial" w:hAnsi="Times New Roman" w:cs="Times New Roman"/>
+          <w:sz w:val="24"/>
+          <w:szCs w:val="24"/>
+        </w:rPr>
+        <w:t xml:space="preserve">, J. (2018). The influence of making judgments of learning on memory performance: Positive, negative, or both? </w:t>
       </w:r>
       <w:r>
         <w:rPr>
@@ -19956,14 +21088,24 @@
           <w:szCs w:val="24"/>
         </w:rPr>
       </w:pPr>
-      <w:bookmarkStart w:id="15" w:name="_Hlk65826019"/>
+      <w:bookmarkStart w:id="16" w:name="_Hlk65826019"/>
+      <w:proofErr w:type="spellStart"/>
       <w:r>
         <w:rPr>
           <w:rFonts w:ascii="Times New Roman" w:eastAsia="Arial" w:hAnsi="Times New Roman" w:cs="Times New Roman"/>
           <w:sz w:val="24"/>
           <w:szCs w:val="24"/>
         </w:rPr>
-        <w:t xml:space="preserve">Koriat, A. (1997). Monitoring one’s own knowledge during study: A cue-utilization approach to judgments of learning. </w:t>
+        <w:t>Koriat</w:t>
+      </w:r>
+      <w:proofErr w:type="spellEnd"/>
+      <w:r>
+        <w:rPr>
+          <w:rFonts w:ascii="Times New Roman" w:eastAsia="Arial" w:hAnsi="Times New Roman" w:cs="Times New Roman"/>
+          <w:sz w:val="24"/>
+          <w:szCs w:val="24"/>
+        </w:rPr>
+        <w:t xml:space="preserve">, A. (1997). Monitoring one’s own knowledge during study: A cue-utilization approach to judgments of learning. </w:t>
       </w:r>
       <w:r>
         <w:rPr>
@@ -19995,13 +21137,23 @@
           <w:szCs w:val="24"/>
         </w:rPr>
       </w:pPr>
+      <w:proofErr w:type="spellStart"/>
       <w:r>
         <w:rPr>
           <w:rFonts w:ascii="Times New Roman" w:eastAsia="Arial" w:hAnsi="Times New Roman" w:cs="Times New Roman"/>
           <w:sz w:val="24"/>
           <w:szCs w:val="24"/>
         </w:rPr>
-        <w:t xml:space="preserve">Koriat, A., &amp; Bjork, R. A. (2005). Illusions of competence in monitoring one’s knowledge during study. </w:t>
+        <w:t>Koriat</w:t>
+      </w:r>
+      <w:proofErr w:type="spellEnd"/>
+      <w:r>
+        <w:rPr>
+          <w:rFonts w:ascii="Times New Roman" w:eastAsia="Arial" w:hAnsi="Times New Roman" w:cs="Times New Roman"/>
+          <w:sz w:val="24"/>
+          <w:szCs w:val="24"/>
+        </w:rPr>
+        <w:t xml:space="preserve">, A., &amp; Bjork, R. A. (2005). Illusions of competence in monitoring one’s knowledge during study. </w:t>
       </w:r>
       <w:r>
         <w:rPr>
@@ -20051,13 +21203,77 @@
           <w:szCs w:val="24"/>
         </w:rPr>
       </w:pPr>
+      <w:proofErr w:type="spellStart"/>
       <w:r>
         <w:rPr>
           <w:rFonts w:ascii="Times New Roman" w:eastAsia="Arial" w:hAnsi="Times New Roman" w:cs="Times New Roman"/>
           <w:sz w:val="24"/>
           <w:szCs w:val="24"/>
         </w:rPr>
-        <w:t xml:space="preserve">Koriat, A., Sheffer, L., &amp; May’ayan, H. (2002). Comparing objective and subjective learning curvs: Judgments of learning exhibit increased underconfidence with practice. </w:t>
+        <w:t>Koriat</w:t>
+      </w:r>
+      <w:proofErr w:type="spellEnd"/>
+      <w:r>
+        <w:rPr>
+          <w:rFonts w:ascii="Times New Roman" w:eastAsia="Arial" w:hAnsi="Times New Roman" w:cs="Times New Roman"/>
+          <w:sz w:val="24"/>
+          <w:szCs w:val="24"/>
+        </w:rPr>
+        <w:t xml:space="preserve">, A., Sheffer, L., &amp; </w:t>
+      </w:r>
+      <w:proofErr w:type="spellStart"/>
+      <w:r>
+        <w:rPr>
+          <w:rFonts w:ascii="Times New Roman" w:eastAsia="Arial" w:hAnsi="Times New Roman" w:cs="Times New Roman"/>
+          <w:sz w:val="24"/>
+          <w:szCs w:val="24"/>
+        </w:rPr>
+        <w:t>May’ayan</w:t>
+      </w:r>
+      <w:proofErr w:type="spellEnd"/>
+      <w:r>
+        <w:rPr>
+          <w:rFonts w:ascii="Times New Roman" w:eastAsia="Arial" w:hAnsi="Times New Roman" w:cs="Times New Roman"/>
+          <w:sz w:val="24"/>
+          <w:szCs w:val="24"/>
+        </w:rPr>
+        <w:t xml:space="preserve">, H. (2002). Comparing objective and subjective learning </w:t>
+      </w:r>
+      <w:proofErr w:type="spellStart"/>
+      <w:r>
+        <w:rPr>
+          <w:rFonts w:ascii="Times New Roman" w:eastAsia="Arial" w:hAnsi="Times New Roman" w:cs="Times New Roman"/>
+          <w:sz w:val="24"/>
+          <w:szCs w:val="24"/>
+        </w:rPr>
+        <w:t>curvs</w:t>
+      </w:r>
+      <w:proofErr w:type="spellEnd"/>
+      <w:r>
+        <w:rPr>
+          <w:rFonts w:ascii="Times New Roman" w:eastAsia="Arial" w:hAnsi="Times New Roman" w:cs="Times New Roman"/>
+          <w:sz w:val="24"/>
+          <w:szCs w:val="24"/>
+        </w:rPr>
+        <w:t xml:space="preserve">: Judgments of learning exhibit increased </w:t>
+      </w:r>
+      <w:proofErr w:type="spellStart"/>
+      <w:r>
+        <w:rPr>
+          <w:rFonts w:ascii="Times New Roman" w:eastAsia="Arial" w:hAnsi="Times New Roman" w:cs="Times New Roman"/>
+          <w:sz w:val="24"/>
+          <w:szCs w:val="24"/>
+        </w:rPr>
+        <w:t>underconfidence</w:t>
+      </w:r>
+      <w:proofErr w:type="spellEnd"/>
+      <w:r>
+        <w:rPr>
+          <w:rFonts w:ascii="Times New Roman" w:eastAsia="Arial" w:hAnsi="Times New Roman" w:cs="Times New Roman"/>
+          <w:sz w:val="24"/>
+          <w:szCs w:val="24"/>
+        </w:rPr>
+        <w:t xml:space="preserve"> with practice. </w:t>
       </w:r>
       <w:r>
         <w:rPr>
@@ -20095,7 +21311,25 @@
           <w:sz w:val="24"/>
           <w:szCs w:val="24"/>
         </w:rPr>
-        <w:t xml:space="preserve">Luna, K., Albuquerque, P. B., &amp; Martín-Luengo, B. (2019). Cognitive load eliminates the effect of perceptual information on judgments of learning with sentences. </w:t>
+        <w:t>Luna, K., Albuquerque, P. B., &amp; Martín-</w:t>
+      </w:r>
+      <w:proofErr w:type="spellStart"/>
+      <w:r>
+        <w:rPr>
+          <w:rFonts w:ascii="Times New Roman" w:eastAsia="Arial" w:hAnsi="Times New Roman" w:cs="Times New Roman"/>
+          <w:sz w:val="24"/>
+          <w:szCs w:val="24"/>
+        </w:rPr>
+        <w:t>Luengo</w:t>
+      </w:r>
+      <w:proofErr w:type="spellEnd"/>
+      <w:r>
+        <w:rPr>
+          <w:rFonts w:ascii="Times New Roman" w:eastAsia="Arial" w:hAnsi="Times New Roman" w:cs="Times New Roman"/>
+          <w:sz w:val="24"/>
+          <w:szCs w:val="24"/>
+        </w:rPr>
+        <w:t xml:space="preserve">, B. (2019). Cognitive load eliminates the effect of perceptual information on judgments of learning with sentences. </w:t>
       </w:r>
       <w:r>
         <w:rPr>
@@ -20116,7 +21350,7 @@
         <w:t>, 106-116.</w:t>
       </w:r>
     </w:p>
-    <w:bookmarkEnd w:id="15"/>
+    <w:bookmarkEnd w:id="16"/>
     <w:p>
       <w:pPr>
         <w:spacing w:after="0" w:line="480" w:lineRule="auto"/>
@@ -20306,6 +21540,7 @@
           <w:szCs w:val="24"/>
         </w:rPr>
       </w:pPr>
+      <w:proofErr w:type="spellStart"/>
       <w:r>
         <w:rPr>
           <w:rFonts w:ascii="Times New Roman" w:eastAsia="Arial" w:hAnsi="Times New Roman" w:cs="Times New Roman"/>
@@ -20313,7 +21548,16 @@
           <w:szCs w:val="24"/>
         </w:rPr>
         <w:lastRenderedPageBreak/>
-        <w:t xml:space="preserve">Meeter, M., &amp; Nelson, T. O. (2003). Multiple study trials and judgments of learning. </w:t>
+        <w:t>Meeter</w:t>
+      </w:r>
+      <w:proofErr w:type="spellEnd"/>
+      <w:r>
+        <w:rPr>
+          <w:rFonts w:ascii="Times New Roman" w:eastAsia="Arial" w:hAnsi="Times New Roman" w:cs="Times New Roman"/>
+          <w:sz w:val="24"/>
+          <w:szCs w:val="24"/>
+        </w:rPr>
+        <w:t xml:space="preserve">, M., &amp; Nelson, T. O. (2003). Multiple study trials and judgments of learning. </w:t>
       </w:r>
       <w:r>
         <w:rPr>
@@ -20323,7 +21567,29 @@
           <w:sz w:val="24"/>
           <w:szCs w:val="24"/>
         </w:rPr>
-        <w:t>Acta Psychologica, 113</w:t>
+        <w:t xml:space="preserve">Acta </w:t>
+      </w:r>
+      <w:proofErr w:type="spellStart"/>
+      <w:r>
+        <w:rPr>
+          <w:rFonts w:ascii="Times New Roman" w:eastAsia="Arial" w:hAnsi="Times New Roman" w:cs="Times New Roman"/>
+          <w:i/>
+          <w:iCs/>
+          <w:sz w:val="24"/>
+          <w:szCs w:val="24"/>
+        </w:rPr>
+        <w:t>Psychologica</w:t>
+      </w:r>
+      <w:proofErr w:type="spellEnd"/>
+      <w:r>
+        <w:rPr>
+          <w:rFonts w:ascii="Times New Roman" w:eastAsia="Arial" w:hAnsi="Times New Roman" w:cs="Times New Roman"/>
+          <w:i/>
+          <w:iCs/>
+          <w:sz w:val="24"/>
+          <w:szCs w:val="24"/>
+        </w:rPr>
+        <w:t>, 113</w:t>
       </w:r>
       <w:r>
         <w:rPr>
@@ -20501,7 +21767,25 @@
           <w:sz w:val="24"/>
           <w:szCs w:val="24"/>
         </w:rPr>
-        <w:t xml:space="preserve">Nelson, T. O., &amp; Dunlosky, J. (1991). When people’s judgments of learning (JOLs) are extremely accurate at predicting subsequent recall: The “Delayed-JOL Effect.” </w:t>
+        <w:t xml:space="preserve">Nelson, T. O., &amp; </w:t>
+      </w:r>
+      <w:proofErr w:type="spellStart"/>
+      <w:r>
+        <w:rPr>
+          <w:rFonts w:ascii="Times New Roman" w:eastAsia="Arial" w:hAnsi="Times New Roman" w:cs="Times New Roman"/>
+          <w:sz w:val="24"/>
+          <w:szCs w:val="24"/>
+        </w:rPr>
+        <w:t>Dunlosky</w:t>
+      </w:r>
+      <w:proofErr w:type="spellEnd"/>
+      <w:r>
+        <w:rPr>
+          <w:rFonts w:ascii="Times New Roman" w:eastAsia="Arial" w:hAnsi="Times New Roman" w:cs="Times New Roman"/>
+          <w:sz w:val="24"/>
+          <w:szCs w:val="24"/>
+        </w:rPr>
+        <w:t xml:space="preserve">, J. (1991). When people’s judgments of learning (JOLs) are extremely accurate at predicting subsequent recall: The “Delayed-JOL Effect.” </w:t>
       </w:r>
       <w:r>
         <w:rPr>
@@ -20539,7 +21823,25 @@
           <w:sz w:val="24"/>
           <w:szCs w:val="24"/>
         </w:rPr>
-        <w:t xml:space="preserve">Nelson, T. O. &amp; Narens, L. (1990). Metamemory: A theoretical framework and new findings. In: </w:t>
+        <w:t xml:space="preserve">Nelson, T. O. &amp; </w:t>
+      </w:r>
+      <w:proofErr w:type="spellStart"/>
+      <w:r>
+        <w:rPr>
+          <w:rFonts w:ascii="Times New Roman" w:eastAsia="Calibri" w:hAnsi="Times New Roman" w:cs="Times New Roman"/>
+          <w:sz w:val="24"/>
+          <w:szCs w:val="24"/>
+        </w:rPr>
+        <w:t>Narens</w:t>
+      </w:r>
+      <w:proofErr w:type="spellEnd"/>
+      <w:r>
+        <w:rPr>
+          <w:rFonts w:ascii="Times New Roman" w:eastAsia="Calibri" w:hAnsi="Times New Roman" w:cs="Times New Roman"/>
+          <w:sz w:val="24"/>
+          <w:szCs w:val="24"/>
+        </w:rPr>
+        <w:t xml:space="preserve">, L. (1990). Metamemory: A theoretical framework and new findings. In: </w:t>
       </w:r>
       <w:r>
         <w:rPr>
@@ -20577,7 +21879,25 @@
           <w:sz w:val="24"/>
           <w:szCs w:val="24"/>
         </w:rPr>
-        <w:t xml:space="preserve">Rhodes, M. G. (2016). Judgments of learning. In J. Dunlosky and S. K. Tauber (Eds.), </w:t>
+        <w:t xml:space="preserve">Rhodes, M. G. (2016). Judgments of learning. In J. </w:t>
+      </w:r>
+      <w:proofErr w:type="spellStart"/>
+      <w:r>
+        <w:rPr>
+          <w:rFonts w:ascii="Times New Roman" w:eastAsia="Calibri" w:hAnsi="Times New Roman" w:cs="Times New Roman"/>
+          <w:sz w:val="24"/>
+          <w:szCs w:val="24"/>
+        </w:rPr>
+        <w:t>Dunlosky</w:t>
+      </w:r>
+      <w:proofErr w:type="spellEnd"/>
+      <w:r>
+        <w:rPr>
+          <w:rFonts w:ascii="Times New Roman" w:eastAsia="Calibri" w:hAnsi="Times New Roman" w:cs="Times New Roman"/>
+          <w:sz w:val="24"/>
+          <w:szCs w:val="24"/>
+        </w:rPr>
+        <w:t xml:space="preserve"> and S. K. Tauber (Eds.), </w:t>
       </w:r>
       <w:r>
         <w:rPr>
@@ -20664,7 +21984,25 @@
           <w:szCs w:val="24"/>
         </w:rPr>
         <w:lastRenderedPageBreak/>
-        <w:t xml:space="preserve">Rivers, M. L., Janes, J. L., &amp; Dunlosky, J. (2021). Investigating memory reactivity with a within-participant manipulation of judgments of learning: Support for the cue-strengthening hypothesis. </w:t>
+        <w:t xml:space="preserve">Rivers, M. L., Janes, J. L., &amp; </w:t>
+      </w:r>
+      <w:proofErr w:type="spellStart"/>
+      <w:r>
+        <w:rPr>
+          <w:rFonts w:ascii="Times New Roman" w:eastAsia="Calibri" w:hAnsi="Times New Roman" w:cs="Times New Roman"/>
+          <w:sz w:val="24"/>
+          <w:szCs w:val="24"/>
+        </w:rPr>
+        <w:t>Dunlosky</w:t>
+      </w:r>
+      <w:proofErr w:type="spellEnd"/>
+      <w:r>
+        <w:rPr>
+          <w:rFonts w:ascii="Times New Roman" w:eastAsia="Calibri" w:hAnsi="Times New Roman" w:cs="Times New Roman"/>
+          <w:sz w:val="24"/>
+          <w:szCs w:val="24"/>
+        </w:rPr>
+        <w:t xml:space="preserve">, J. (2021). Investigating memory reactivity with a within-participant manipulation of judgments of learning: Support for the cue-strengthening hypothesis. </w:t>
       </w:r>
       <w:r>
         <w:rPr>
@@ -20702,7 +22040,25 @@
           <w:sz w:val="24"/>
           <w:szCs w:val="24"/>
         </w:rPr>
-        <w:t xml:space="preserve">Soderstrom, N. C., Clark, C. T., Halamish, V., &amp; Bjork, E. L. (2015). Judgments of learning as memory modifiers. </w:t>
+        <w:t xml:space="preserve">Soderstrom, N. C., Clark, C. T., </w:t>
+      </w:r>
+      <w:proofErr w:type="spellStart"/>
+      <w:r>
+        <w:rPr>
+          <w:rFonts w:ascii="Times New Roman" w:hAnsi="Times New Roman"/>
+          <w:sz w:val="24"/>
+          <w:szCs w:val="24"/>
+        </w:rPr>
+        <w:t>Halamish</w:t>
+      </w:r>
+      <w:proofErr w:type="spellEnd"/>
+      <w:r>
+        <w:rPr>
+          <w:rFonts w:ascii="Times New Roman" w:hAnsi="Times New Roman"/>
+          <w:sz w:val="24"/>
+          <w:szCs w:val="24"/>
+        </w:rPr>
+        <w:t xml:space="preserve">, V., &amp; Bjork, E. L. (2015). Judgments of learning as memory modifiers. </w:t>
       </w:r>
       <w:r>
         <w:rPr>
@@ -20824,7 +22180,25 @@
           <w:sz w:val="24"/>
           <w:szCs w:val="24"/>
         </w:rPr>
-        <w:t xml:space="preserve">Townsend, C. L., &amp; Heit, E. (2011). Judgments of learning and improvement. </w:t>
+        <w:t xml:space="preserve">Townsend, C. L., &amp; </w:t>
+      </w:r>
+      <w:proofErr w:type="spellStart"/>
+      <w:r>
+        <w:rPr>
+          <w:rFonts w:ascii="Times New Roman" w:hAnsi="Times New Roman"/>
+          <w:sz w:val="24"/>
+          <w:szCs w:val="24"/>
+        </w:rPr>
+        <w:t>Heit</w:t>
+      </w:r>
+      <w:proofErr w:type="spellEnd"/>
+      <w:r>
+        <w:rPr>
+          <w:rFonts w:ascii="Times New Roman" w:hAnsi="Times New Roman"/>
+          <w:sz w:val="24"/>
+          <w:szCs w:val="24"/>
+        </w:rPr>
+        <w:t xml:space="preserve">, E. (2011). Judgments of learning and improvement. </w:t>
       </w:r>
       <w:r>
         <w:rPr>
@@ -20861,7 +22235,43 @@
           <w:sz w:val="24"/>
           <w:szCs w:val="24"/>
         </w:rPr>
-        <w:t xml:space="preserve">Valentine, K. D., &amp; Buchanan, E. M. (2013). JAM-boree: An application of observation oriented modeling to judgements of associative memory. </w:t>
+        <w:t>Valentine, K. D., &amp; Buchanan, E. M. (2013). JAM-</w:t>
+      </w:r>
+      <w:proofErr w:type="spellStart"/>
+      <w:r>
+        <w:rPr>
+          <w:rFonts w:ascii="Times New Roman" w:hAnsi="Times New Roman"/>
+          <w:sz w:val="24"/>
+          <w:szCs w:val="24"/>
+        </w:rPr>
+        <w:t>boree</w:t>
+      </w:r>
+      <w:proofErr w:type="spellEnd"/>
+      <w:r>
+        <w:rPr>
+          <w:rFonts w:ascii="Times New Roman" w:hAnsi="Times New Roman"/>
+          <w:sz w:val="24"/>
+          <w:szCs w:val="24"/>
+        </w:rPr>
+        <w:t xml:space="preserve">: An application of </w:t>
+      </w:r>
+      <w:proofErr w:type="gramStart"/>
+      <w:r>
+        <w:rPr>
+          <w:rFonts w:ascii="Times New Roman" w:hAnsi="Times New Roman"/>
+          <w:sz w:val="24"/>
+          <w:szCs w:val="24"/>
+        </w:rPr>
+        <w:t>observation oriented</w:t>
+      </w:r>
+      <w:proofErr w:type="gramEnd"/>
+      <w:r>
+        <w:rPr>
+          <w:rFonts w:ascii="Times New Roman" w:hAnsi="Times New Roman"/>
+          <w:sz w:val="24"/>
+          <w:szCs w:val="24"/>
+        </w:rPr>
+        <w:t xml:space="preserve"> modeling to judgements of associative memory. </w:t>
       </w:r>
       <w:r>
         <w:rPr>
@@ -20892,13 +22302,23 @@
           <w:szCs w:val="24"/>
         </w:rPr>
       </w:pPr>
+      <w:proofErr w:type="spellStart"/>
       <w:r>
         <w:rPr>
           <w:rFonts w:ascii="Times New Roman" w:hAnsi="Times New Roman"/>
           <w:sz w:val="24"/>
           <w:szCs w:val="24"/>
         </w:rPr>
-        <w:t xml:space="preserve">Wagenmakers, E. (2007). A practical solution to the pervasive problems of </w:t>
+        <w:t>Wagenmakers</w:t>
+      </w:r>
+      <w:proofErr w:type="spellEnd"/>
+      <w:r>
+        <w:rPr>
+          <w:rFonts w:ascii="Times New Roman" w:hAnsi="Times New Roman"/>
+          <w:sz w:val="24"/>
+          <w:szCs w:val="24"/>
+        </w:rPr>
+        <w:t xml:space="preserve">, E. (2007). A practical solution to the pervasive problems of </w:t>
       </w:r>
       <w:r>
         <w:rPr>
@@ -27922,7 +29342,7 @@
                 <w:szCs w:val="24"/>
               </w:rPr>
             </w:pPr>
-            <w:bookmarkStart w:id="16" w:name="_Hlk20469293"/>
+            <w:bookmarkStart w:id="17" w:name="_Hlk20469293"/>
             <w:r>
               <w:rPr>
                 <w:rFonts w:ascii="Times New Roman" w:hAnsi="Times New Roman" w:cs="Times New Roman"/>
@@ -28735,7 +30155,7 @@
           </w:p>
         </w:tc>
       </w:tr>
-      <w:bookmarkEnd w:id="16"/>
+      <w:bookmarkEnd w:id="17"/>
       <w:tr>
         <w:tc>
           <w:tcPr>
@@ -30426,7 +31846,25 @@
           <w:sz w:val="24"/>
           <w:szCs w:val="24"/>
         </w:rPr>
-        <w:t xml:space="preserve"> Values are grouped by list condition. Frequency is measured using SUBTLEX word frequency measure (Brysbaert &amp; New, 2009). Concreteness and length were taken from the English Lexicon Project (Balota et al., 2007).</w:t>
+        <w:t xml:space="preserve"> Values are grouped by list condition. Frequency is measured using SUBTLEX word frequency measure (Brysbaert &amp; New, 2009). Concreteness and length were taken from the English Lexicon Project (</w:t>
+      </w:r>
+      <w:proofErr w:type="spellStart"/>
+      <w:r>
+        <w:rPr>
+          <w:rFonts w:ascii="Times New Roman" w:hAnsi="Times New Roman" w:cs="Times New Roman"/>
+          <w:sz w:val="24"/>
+          <w:szCs w:val="24"/>
+        </w:rPr>
+        <w:t>Balota</w:t>
+      </w:r>
+      <w:proofErr w:type="spellEnd"/>
+      <w:r>
+        <w:rPr>
+          <w:rFonts w:ascii="Times New Roman" w:hAnsi="Times New Roman" w:cs="Times New Roman"/>
+          <w:sz w:val="24"/>
+          <w:szCs w:val="24"/>
+        </w:rPr>
+        <w:t xml:space="preserve"> et al., 2007).</w:t>
       </w:r>
     </w:p>
     <w:p>
@@ -30785,7 +32223,7 @@
                 <w:szCs w:val="24"/>
               </w:rPr>
             </w:pPr>
-            <w:bookmarkStart w:id="17" w:name="_Hlk64470671"/>
+            <w:bookmarkStart w:id="18" w:name="_Hlk64470671"/>
             <w:r>
               <w:rPr>
                 <w:rFonts w:ascii="Times New Roman" w:hAnsi="Times New Roman"/>
@@ -31102,7 +32540,7 @@
           </w:p>
         </w:tc>
       </w:tr>
-      <w:bookmarkEnd w:id="17"/>
+      <w:bookmarkEnd w:id="18"/>
       <w:tr>
         <w:tc>
           <w:tcPr>
@@ -34076,7 +35514,7 @@
                 <w:szCs w:val="24"/>
               </w:rPr>
             </w:pPr>
-            <w:bookmarkStart w:id="18" w:name="_Hlk17026880"/>
+            <w:bookmarkStart w:id="19" w:name="_Hlk17026880"/>
             <w:r>
               <w:rPr>
                 <w:rFonts w:ascii="Times New Roman" w:hAnsi="Times New Roman" w:cs="Times New Roman"/>
@@ -34889,7 +36327,7 @@
           </w:p>
         </w:tc>
       </w:tr>
-      <w:bookmarkEnd w:id="18"/>
+      <w:bookmarkEnd w:id="19"/>
       <w:tr>
         <w:tc>
           <w:tcPr>
@@ -35748,7 +37186,25 @@
           <w:sz w:val="24"/>
           <w:szCs w:val="24"/>
         </w:rPr>
-        <w:t xml:space="preserve"> Values are grouped by list condition. Frequency is measured using SUBTLEX word frequency measure (Brysbaert &amp; New, 2009). Concreteness and length were taken from the English Lexicon Project (Balota et al., 2007).</w:t>
+        <w:t xml:space="preserve"> Values are grouped by list condition. Frequency is measured using SUBTLEX word frequency measure (Brysbaert &amp; New, 2009). Concreteness and length were taken from the English Lexicon Project (</w:t>
+      </w:r>
+      <w:proofErr w:type="spellStart"/>
+      <w:r>
+        <w:rPr>
+          <w:rFonts w:ascii="Times New Roman" w:hAnsi="Times New Roman" w:cs="Times New Roman"/>
+          <w:sz w:val="24"/>
+          <w:szCs w:val="24"/>
+        </w:rPr>
+        <w:t>Balota</w:t>
+      </w:r>
+      <w:proofErr w:type="spellEnd"/>
+      <w:r>
+        <w:rPr>
+          <w:rFonts w:ascii="Times New Roman" w:hAnsi="Times New Roman" w:cs="Times New Roman"/>
+          <w:sz w:val="24"/>
+          <w:szCs w:val="24"/>
+        </w:rPr>
+        <w:t xml:space="preserve"> et al., 2007).</w:t>
       </w:r>
     </w:p>
     <w:p>
@@ -35805,7 +37261,7 @@
           <w:szCs w:val="24"/>
         </w:rPr>
       </w:pPr>
-      <w:bookmarkStart w:id="19" w:name="_Hlk91512969"/>
+      <w:bookmarkStart w:id="20" w:name="_Hlk91512969"/>
       <w:r>
         <w:rPr>
           <w:rFonts w:ascii="Times New Roman" w:hAnsi="Times New Roman"/>
@@ -38175,7 +39631,7 @@
         <w:t xml:space="preserve"> Pure unrelated comparison is taken from Experiment 1.</w:t>
       </w:r>
     </w:p>
-    <w:bookmarkEnd w:id="19"/>
+    <w:bookmarkEnd w:id="20"/>
     <w:p>
       <w:pPr>
         <w:rPr>
@@ -41086,7 +42542,25 @@
           <w:sz w:val="24"/>
           <w:szCs w:val="24"/>
         </w:rPr>
-        <w:t xml:space="preserve"> Values are grouped by list condition. Frequency is measured using SUBTLEX word frequency measure (Brysbaert &amp; New, 2009). Concreteness and length were taken from the English Lexicon Project (Balota et al., 2007).</w:t>
+        <w:t xml:space="preserve"> Values are grouped by list condition. Frequency is measured using SUBTLEX word frequency measure (Brysbaert &amp; New, 2009). Concreteness and length were taken from the English Lexicon Project (</w:t>
+      </w:r>
+      <w:proofErr w:type="spellStart"/>
+      <w:r>
+        <w:rPr>
+          <w:rFonts w:ascii="Times New Roman" w:hAnsi="Times New Roman" w:cs="Times New Roman"/>
+          <w:sz w:val="24"/>
+          <w:szCs w:val="24"/>
+        </w:rPr>
+        <w:t>Balota</w:t>
+      </w:r>
+      <w:proofErr w:type="spellEnd"/>
+      <w:r>
+        <w:rPr>
+          <w:rFonts w:ascii="Times New Roman" w:hAnsi="Times New Roman" w:cs="Times New Roman"/>
+          <w:sz w:val="24"/>
+          <w:szCs w:val="24"/>
+        </w:rPr>
+        <w:t xml:space="preserve"> et al., 2007).</w:t>
       </w:r>
     </w:p>
     <w:p>
@@ -41114,7 +42588,7 @@
           <w:szCs w:val="24"/>
         </w:rPr>
       </w:pPr>
-      <w:bookmarkStart w:id="20" w:name="_Hlk101342763"/>
+      <w:bookmarkStart w:id="21" w:name="_Hlk101342763"/>
       <w:r>
         <w:rPr>
           <w:rFonts w:ascii="Times New Roman" w:hAnsi="Times New Roman"/>
@@ -41242,7 +42716,7 @@
               <w:right w:val="nil"/>
             </w:tcBorders>
           </w:tcPr>
-          <w:bookmarkEnd w:id="20"/>
+          <w:bookmarkEnd w:id="21"/>
           <w:p>
             <w:pPr>
               <w:spacing w:line="480" w:lineRule="auto"/>
@@ -43523,7 +44997,7 @@
         </w:rPr>
         <w:t xml:space="preserve"> </w:t>
       </w:r>
-      <w:bookmarkStart w:id="21" w:name="_Hlk92203843"/>
+      <w:bookmarkStart w:id="22" w:name="_Hlk92203843"/>
       <w:r>
         <w:rPr>
           <w:rFonts w:ascii="Times New Roman" w:hAnsi="Times New Roman" w:cs="Times New Roman"/>
@@ -43562,7 +45036,7 @@
           <w:iCs/>
         </w:rPr>
       </w:pPr>
-      <w:bookmarkStart w:id="22" w:name="_Hlk92201868"/>
+      <w:bookmarkStart w:id="23" w:name="_Hlk92201868"/>
       <w:r>
         <w:rPr>
           <w:i w:val="0"/>
@@ -43598,7 +45072,7 @@
       <w:r>
         <w:t>as a Function of Pair Type and Encoding Task for Mixed Lists in Experiments 1-</w:t>
       </w:r>
-      <w:bookmarkEnd w:id="22"/>
+      <w:bookmarkEnd w:id="23"/>
       <w:r>
         <w:t>3.</w:t>
       </w:r>
@@ -43819,7 +45293,7 @@
                 <w:szCs w:val="24"/>
               </w:rPr>
             </w:pPr>
-            <w:bookmarkStart w:id="23" w:name="_Hlk92203871"/>
+            <w:bookmarkStart w:id="24" w:name="_Hlk92203871"/>
             <w:r>
               <w:rPr>
                 <w:rFonts w:ascii="Times New Roman" w:hAnsi="Times New Roman" w:cs="Times New Roman"/>
@@ -45450,7 +46924,7 @@
         </w:tc>
       </w:tr>
     </w:tbl>
-    <w:bookmarkEnd w:id="23"/>
+    <w:bookmarkEnd w:id="24"/>
     <w:p>
       <w:pPr>
         <w:pStyle w:val="AT-AppendixTable"/>
@@ -45473,8 +46947,16 @@
         <w:rPr>
           <w:rFonts w:cs="Times New Roman"/>
         </w:rPr>
-        <w:t xml:space="preserve"> Cells display mean RTs in ms.</w:t>
-      </w:r>
+        <w:t xml:space="preserve"> Cells display mean RTs in </w:t>
+      </w:r>
+      <w:proofErr w:type="spellStart"/>
+      <w:r>
+        <w:rPr>
+          <w:rFonts w:cs="Times New Roman"/>
+        </w:rPr>
+        <w:t>ms.</w:t>
+      </w:r>
+      <w:proofErr w:type="spellEnd"/>
     </w:p>
     <w:p>
       <w:pPr>
@@ -47411,7 +48893,25 @@
           <w:sz w:val="24"/>
           <w:szCs w:val="24"/>
         </w:rPr>
-        <w:t xml:space="preserve"> Cells display mean RTs in ms. Pure unrelated comparison is taken from Experiment </w:t>
+        <w:t xml:space="preserve"> Cells display mean RTs in </w:t>
+      </w:r>
+      <w:proofErr w:type="spellStart"/>
+      <w:r>
+        <w:rPr>
+          <w:rFonts w:ascii="Times New Roman" w:hAnsi="Times New Roman" w:cs="Times New Roman"/>
+          <w:sz w:val="24"/>
+          <w:szCs w:val="24"/>
+        </w:rPr>
+        <w:t>ms.</w:t>
+      </w:r>
+      <w:proofErr w:type="spellEnd"/>
+      <w:r>
+        <w:rPr>
+          <w:rFonts w:ascii="Times New Roman" w:hAnsi="Times New Roman" w:cs="Times New Roman"/>
+          <w:sz w:val="24"/>
+          <w:szCs w:val="24"/>
+        </w:rPr>
+        <w:t xml:space="preserve"> Pure unrelated comparison is taken from Experiment </w:t>
       </w:r>
       <w:r>
         <w:rPr>
@@ -47441,7 +48941,7 @@
         </w:rPr>
       </w:pPr>
     </w:p>
-    <w:bookmarkEnd w:id="21"/>
+    <w:bookmarkEnd w:id="22"/>
     <w:p>
       <w:pPr>
         <w:rPr>
@@ -47480,7 +48980,23 @@
       </w:r>
     </w:p>
   </w:comment>
-  <w:comment w:id="2" w:author="Nick Maxwell" w:date="2022-04-17T14:24:00Z" w:initials="NM">
+  <w:comment w:id="1" w:author="Nick Maxwell" w:date="2022-04-26T13:46:00Z" w:initials="NM">
+    <w:p>
+      <w:pPr>
+        <w:pStyle w:val="CommentText"/>
+      </w:pPr>
+      <w:r>
+        <w:rPr>
+          <w:rStyle w:val="CommentReference"/>
+        </w:rPr>
+        <w:annotationRef/>
+      </w:r>
+      <w:r>
+        <w:t>Last week we discussed Memory &amp; Cognition as a potential home for this.</w:t>
+      </w:r>
+    </w:p>
+  </w:comment>
+  <w:comment w:id="3" w:author="Nick Maxwell" w:date="2022-04-17T14:24:00Z" w:initials="NM">
     <w:p>
       <w:pPr>
         <w:pStyle w:val="CommentText"/>
@@ -47505,6 +49021,7 @@
 <file path=word/commentsExtended.xml><?xml version="1.0" encoding="utf-8"?>
 <w15:commentsEx xmlns:wpc="http://schemas.microsoft.com/office/word/2010/wordprocessingCanvas" xmlns:cx="http://schemas.microsoft.com/office/drawing/2014/chartex" xmlns:cx1="http://schemas.microsoft.com/office/drawing/2015/9/8/chartex" xmlns:cx2="http://schemas.microsoft.com/office/drawing/2015/10/21/chartex" xmlns:cx3="http://schemas.microsoft.com/office/drawing/2016/5/9/chartex" xmlns:cx4="http://schemas.microsoft.com/office/drawing/2016/5/10/chartex" xmlns:cx5="http://schemas.microsoft.com/office/drawing/2016/5/11/chartex" xmlns:cx6="http://schemas.microsoft.com/office/drawing/2016/5/12/chartex" xmlns:cx7="http://schemas.microsoft.com/office/drawing/2016/5/13/chartex" xmlns:cx8="http://schemas.microsoft.com/office/drawing/2016/5/14/chartex" xmlns:mc="http://schemas.openxmlformats.org/markup-compatibility/2006" xmlns:aink="http://schemas.microsoft.com/office/drawing/2016/ink" xmlns:am3d="http://schemas.microsoft.com/office/drawing/2017/model3d" xmlns:o="urn:schemas-microsoft-com:office:office" xmlns:r="http://schemas.openxmlformats.org/officeDocument/2006/relationships" xmlns:m="http://schemas.openxmlformats.org/officeDocument/2006/math" xmlns:v="urn:schemas-microsoft-com:vml" xmlns:wp14="http://schemas.microsoft.com/office/word/2010/wordprocessingDrawing" xmlns:wp="http://schemas.openxmlformats.org/drawingml/2006/wordprocessingDrawing" xmlns:w10="urn:schemas-microsoft-com:office:word" xmlns:w="http://schemas.openxmlformats.org/wordprocessingml/2006/main" xmlns:w14="http://schemas.microsoft.com/office/word/2010/wordml" xmlns:w15="http://schemas.microsoft.com/office/word/2012/wordml" xmlns:w16cex="http://schemas.microsoft.com/office/word/2018/wordml/cex" xmlns:w16cid="http://schemas.microsoft.com/office/word/2016/wordml/cid" xmlns:w16="http://schemas.microsoft.com/office/word/2018/wordml" xmlns:w16sdtdh="http://schemas.microsoft.com/office/word/2020/wordml/sdtdatahash" xmlns:w16se="http://schemas.microsoft.com/office/word/2015/wordml/symex" xmlns:wpg="http://schemas.microsoft.com/office/word/2010/wordprocessingGroup" xmlns:wpi="http://schemas.microsoft.com/office/word/2010/wordprocessingInk" xmlns:wne="http://schemas.microsoft.com/office/word/2006/wordml" xmlns:wps="http://schemas.microsoft.com/office/word/2010/wordprocessingShape" mc:Ignorable="w14 w15 w16se w16cid w16 w16cex w16sdtdh wp14">
   <w15:commentEx w15:paraId="0FA719BB" w15:done="0"/>
+  <w15:commentEx w15:paraId="104C1EBB" w15:done="0"/>
   <w15:commentEx w15:paraId="45E2CE86" w15:done="0"/>
 </w15:commentsEx>
 </file>
@@ -47512,6 +49029,7 @@
 <file path=word/commentsExtensible.xml><?xml version="1.0" encoding="utf-8"?>
 <w16cex:commentsExtensible xmlns:wpc="http://schemas.microsoft.com/office/word/2010/wordprocessingCanvas" xmlns:cx="http://schemas.microsoft.com/office/drawing/2014/chartex" xmlns:cx1="http://schemas.microsoft.com/office/drawing/2015/9/8/chartex" xmlns:cx2="http://schemas.microsoft.com/office/drawing/2015/10/21/chartex" xmlns:cx3="http://schemas.microsoft.com/office/drawing/2016/5/9/chartex" xmlns:cx4="http://schemas.microsoft.com/office/drawing/2016/5/10/chartex" xmlns:cx5="http://schemas.microsoft.com/office/drawing/2016/5/11/chartex" xmlns:cx6="http://schemas.microsoft.com/office/drawing/2016/5/12/chartex" xmlns:cx7="http://schemas.microsoft.com/office/drawing/2016/5/13/chartex" xmlns:cx8="http://schemas.microsoft.com/office/drawing/2016/5/14/chartex" xmlns:mc="http://schemas.openxmlformats.org/markup-compatibility/2006" xmlns:aink="http://schemas.microsoft.com/office/drawing/2016/ink" xmlns:am3d="http://schemas.microsoft.com/office/drawing/2017/model3d" xmlns:o="urn:schemas-microsoft-com:office:office" xmlns:r="http://schemas.openxmlformats.org/officeDocument/2006/relationships" xmlns:m="http://schemas.openxmlformats.org/officeDocument/2006/math" xmlns:v="urn:schemas-microsoft-com:vml" xmlns:wp14="http://schemas.microsoft.com/office/word/2010/wordprocessingDrawing" xmlns:wp="http://schemas.openxmlformats.org/drawingml/2006/wordprocessingDrawing" xmlns:w10="urn:schemas-microsoft-com:office:word" xmlns:w="http://schemas.openxmlformats.org/wordprocessingml/2006/main" xmlns:w14="http://schemas.microsoft.com/office/word/2010/wordml" xmlns:w15="http://schemas.microsoft.com/office/word/2012/wordml" xmlns:w16cex="http://schemas.microsoft.com/office/word/2018/wordml/cex" xmlns:w16cid="http://schemas.microsoft.com/office/word/2016/wordml/cid" xmlns:w16="http://schemas.microsoft.com/office/word/2018/wordml" xmlns:w16sdtdh="http://schemas.microsoft.com/office/word/2020/wordml/sdtdatahash" xmlns:w16se="http://schemas.microsoft.com/office/word/2015/wordml/symex" xmlns:wpg="http://schemas.microsoft.com/office/word/2010/wordprocessingGroup" xmlns:wpi="http://schemas.microsoft.com/office/word/2010/wordprocessingInk" xmlns:wne="http://schemas.microsoft.com/office/word/2006/wordml" xmlns:wps="http://schemas.microsoft.com/office/word/2010/wordprocessingShape" mc:Ignorable="w14 w15 w16se w16cid w16 w16cex w16sdtdh wp14">
   <w16cex:commentExtensible w16cex:durableId="26000FC2" w16cex:dateUtc="2022-04-12T19:48:00Z"/>
+  <w16cex:commentExtensible w16cex:durableId="26127629" w16cex:dateUtc="2022-04-26T18:46:00Z"/>
   <w16cex:commentExtensible w16cex:durableId="2606A1AA" w16cex:dateUtc="2022-04-17T19:24:00Z"/>
 </w16cex:commentsExtensible>
 </file>
@@ -47519,6 +49037,7 @@
 <file path=word/commentsIds.xml><?xml version="1.0" encoding="utf-8"?>
 <w16cid:commentsIds xmlns:wpc="http://schemas.microsoft.com/office/word/2010/wordprocessingCanvas" xmlns:cx="http://schemas.microsoft.com/office/drawing/2014/chartex" xmlns:cx1="http://schemas.microsoft.com/office/drawing/2015/9/8/chartex" xmlns:cx2="http://schemas.microsoft.com/office/drawing/2015/10/21/chartex" xmlns:cx3="http://schemas.microsoft.com/office/drawing/2016/5/9/chartex" xmlns:cx4="http://schemas.microsoft.com/office/drawing/2016/5/10/chartex" xmlns:cx5="http://schemas.microsoft.com/office/drawing/2016/5/11/chartex" xmlns:cx6="http://schemas.microsoft.com/office/drawing/2016/5/12/chartex" xmlns:cx7="http://schemas.microsoft.com/office/drawing/2016/5/13/chartex" xmlns:cx8="http://schemas.microsoft.com/office/drawing/2016/5/14/chartex" xmlns:mc="http://schemas.openxmlformats.org/markup-compatibility/2006" xmlns:aink="http://schemas.microsoft.com/office/drawing/2016/ink" xmlns:am3d="http://schemas.microsoft.com/office/drawing/2017/model3d" xmlns:o="urn:schemas-microsoft-com:office:office" xmlns:r="http://schemas.openxmlformats.org/officeDocument/2006/relationships" xmlns:m="http://schemas.openxmlformats.org/officeDocument/2006/math" xmlns:v="urn:schemas-microsoft-com:vml" xmlns:wp14="http://schemas.microsoft.com/office/word/2010/wordprocessingDrawing" xmlns:wp="http://schemas.openxmlformats.org/drawingml/2006/wordprocessingDrawing" xmlns:w10="urn:schemas-microsoft-com:office:word" xmlns:w="http://schemas.openxmlformats.org/wordprocessingml/2006/main" xmlns:w14="http://schemas.microsoft.com/office/word/2010/wordml" xmlns:w15="http://schemas.microsoft.com/office/word/2012/wordml" xmlns:w16cex="http://schemas.microsoft.com/office/word/2018/wordml/cex" xmlns:w16cid="http://schemas.microsoft.com/office/word/2016/wordml/cid" xmlns:w16="http://schemas.microsoft.com/office/word/2018/wordml" xmlns:w16sdtdh="http://schemas.microsoft.com/office/word/2020/wordml/sdtdatahash" xmlns:w16se="http://schemas.microsoft.com/office/word/2015/wordml/symex" xmlns:wpg="http://schemas.microsoft.com/office/word/2010/wordprocessingGroup" xmlns:wpi="http://schemas.microsoft.com/office/word/2010/wordprocessingInk" xmlns:wne="http://schemas.microsoft.com/office/word/2006/wordml" xmlns:wps="http://schemas.microsoft.com/office/word/2010/wordprocessingShape" mc:Ignorable="w14 w15 w16se w16cid w16 w16cex w16sdtdh wp14">
   <w16cid:commentId w16cid:paraId="0FA719BB" w16cid:durableId="26000FC2"/>
+  <w16cid:commentId w16cid:paraId="104C1EBB" w16cid:durableId="26127629"/>
   <w16cid:commentId w16cid:paraId="45E2CE86" w16cid:durableId="2606A1AA"/>
 </w16cid:commentsIds>
 </file>

</xml_diff>